<commit_message>
Document cleeanup, parser rules image correction, updates to datatype keywords added
</commit_message>
<xml_diff>
--- a/Oscar Code Generation System.docx
+++ b/Oscar Code Generation System.docx
@@ -1,6 +1,6 @@
 
 <file path=word/document.xml><?xml version="1.0" encoding="utf-8"?>
-<w:document xmlns:wpc="http://schemas.microsoft.com/office/word/2010/wordprocessingCanvas" xmlns:cx="http://schemas.microsoft.com/office/drawing/2014/chartex" xmlns:cx1="http://schemas.microsoft.com/office/drawing/2015/9/8/chartex" xmlns:cx2="http://schemas.microsoft.com/office/drawing/2015/10/21/chartex" xmlns:cx3="http://schemas.microsoft.com/office/drawing/2016/5/9/chartex" xmlns:cx4="http://schemas.microsoft.com/office/drawing/2016/5/10/chartex" xmlns:cx5="http://schemas.microsoft.com/office/drawing/2016/5/11/chartex" xmlns:cx6="http://schemas.microsoft.com/office/drawing/2016/5/12/chartex" xmlns:cx7="http://schemas.microsoft.com/office/drawing/2016/5/13/chartex" xmlns:cx8="http://schemas.microsoft.com/office/drawing/2016/5/14/chartex" xmlns:mc="http://schemas.openxmlformats.org/markup-compatibility/2006" xmlns:aink="http://schemas.microsoft.com/office/drawing/2016/ink" xmlns:am3d="http://schemas.microsoft.com/office/drawing/2017/model3d" xmlns:o="urn:schemas-microsoft-com:office:office" xmlns:r="http://schemas.openxmlformats.org/officeDocument/2006/relationships" xmlns:m="http://schemas.openxmlformats.org/officeDocument/2006/math" xmlns:v="urn:schemas-microsoft-com:vml" xmlns:wp14="http://schemas.microsoft.com/office/word/2010/wordprocessingDrawing" xmlns:wp="http://schemas.openxmlformats.org/drawingml/2006/wordprocessingDrawing" xmlns:w10="urn:schemas-microsoft-com:office:word" xmlns:w="http://schemas.openxmlformats.org/wordprocessingml/2006/main" xmlns:w14="http://schemas.microsoft.com/office/word/2010/wordml" xmlns:w15="http://schemas.microsoft.com/office/word/2012/wordml" xmlns:w16cid="http://schemas.microsoft.com/office/word/2016/wordml/cid" xmlns:w16se="http://schemas.microsoft.com/office/word/2015/wordml/symex" xmlns:wpg="http://schemas.microsoft.com/office/word/2010/wordprocessingGroup" xmlns:wpi="http://schemas.microsoft.com/office/word/2010/wordprocessingInk" xmlns:wne="http://schemas.microsoft.com/office/word/2006/wordml" xmlns:wps="http://schemas.microsoft.com/office/word/2010/wordprocessingShape" mc:Ignorable="w14 w15 w16se w16cid wp14">
+<w:document xmlns:wpc="http://schemas.microsoft.com/office/word/2010/wordprocessingCanvas" xmlns:cx="http://schemas.microsoft.com/office/drawing/2014/chartex" xmlns:cx1="http://schemas.microsoft.com/office/drawing/2015/9/8/chartex" xmlns:cx2="http://schemas.microsoft.com/office/drawing/2015/10/21/chartex" xmlns:cx3="http://schemas.microsoft.com/office/drawing/2016/5/9/chartex" xmlns:cx4="http://schemas.microsoft.com/office/drawing/2016/5/10/chartex" xmlns:cx5="http://schemas.microsoft.com/office/drawing/2016/5/11/chartex" xmlns:cx6="http://schemas.microsoft.com/office/drawing/2016/5/12/chartex" xmlns:cx7="http://schemas.microsoft.com/office/drawing/2016/5/13/chartex" xmlns:cx8="http://schemas.microsoft.com/office/drawing/2016/5/14/chartex" xmlns:mc="http://schemas.openxmlformats.org/markup-compatibility/2006" xmlns:aink="http://schemas.microsoft.com/office/drawing/2016/ink" xmlns:am3d="http://schemas.microsoft.com/office/drawing/2017/model3d" xmlns:o="urn:schemas-microsoft-com:office:office" xmlns:r="http://schemas.openxmlformats.org/officeDocument/2006/relationships" xmlns:m="http://schemas.openxmlformats.org/officeDocument/2006/math" xmlns:v="urn:schemas-microsoft-com:vml" xmlns:wp14="http://schemas.microsoft.com/office/word/2010/wordprocessingDrawing" xmlns:wp="http://schemas.openxmlformats.org/drawingml/2006/wordprocessingDrawing" xmlns:w10="urn:schemas-microsoft-com:office:word" xmlns:w="http://schemas.openxmlformats.org/wordprocessingml/2006/main" xmlns:w14="http://schemas.microsoft.com/office/word/2010/wordml" xmlns:w15="http://schemas.microsoft.com/office/word/2012/wordml" xmlns:w16cex="http://schemas.microsoft.com/office/word/2018/wordml/cex" xmlns:w16cid="http://schemas.microsoft.com/office/word/2016/wordml/cid" xmlns:w16="http://schemas.microsoft.com/office/word/2018/wordml" xmlns:w16se="http://schemas.microsoft.com/office/word/2015/wordml/symex" xmlns:wpg="http://schemas.microsoft.com/office/word/2010/wordprocessingGroup" xmlns:wpi="http://schemas.microsoft.com/office/word/2010/wordprocessingInk" xmlns:wne="http://schemas.microsoft.com/office/word/2006/wordml" xmlns:wps="http://schemas.microsoft.com/office/word/2010/wordprocessingShape" mc:Ignorable="w14 w15 w16se w16cid w16 w16cex wp14">
   <w:body>
     <w:sdt>
       <w:sdtPr>
@@ -756,7 +756,19 @@
     <w:p/>
     <w:p>
       <w:r>
-        <w:t>This document is an introduction to the Oscar code generation system (CDS). The Oscar CDS consists of:</w:t>
+        <w:t>This document is an introduction to the Oscar code generation system (C</w:t>
+      </w:r>
+      <w:r>
+        <w:t>G</w:t>
+      </w:r>
+      <w:r>
+        <w:t>S). The Oscar C</w:t>
+      </w:r>
+      <w:r>
+        <w:t>G</w:t>
+      </w:r>
+      <w:r>
+        <w:t>S consists of:</w:t>
       </w:r>
     </w:p>
     <w:p>
@@ -823,9 +835,11 @@
       <w:r>
         <w:t xml:space="preserve"> templates to produce </w:t>
       </w:r>
+      <w:proofErr w:type="gramStart"/>
       <w:r>
         <w:t>code</w:t>
       </w:r>
+      <w:proofErr w:type="gramEnd"/>
     </w:p>
     <w:p/>
     <w:p>
@@ -848,7 +862,13 @@
         </w:rPr>
       </w:pPr>
       <w:r>
-        <w:t>The Universal Abstract Syntax Tree used in the Oscar CDS is a variation of that described here:</w:t>
+        <w:t>The Universal Abstract Syntax Tree used in the Oscar C</w:t>
+      </w:r>
+      <w:r>
+        <w:t>G</w:t>
+      </w:r>
+      <w:r>
+        <w:t>S is a variation of that described here:</w:t>
       </w:r>
       <w:r>
         <w:t xml:space="preserve"> </w:t>
@@ -1118,8 +1138,19 @@
         <w:pStyle w:val="Heading1"/>
       </w:pPr>
       <w:r>
-        <w:t>How We Got Here</w:t>
-      </w:r>
+        <w:t xml:space="preserve">How </w:t>
+      </w:r>
+      <w:r>
+        <w:t>Did We Get</w:t>
+      </w:r>
+      <w:r>
+        <w:t xml:space="preserve"> </w:t>
+      </w:r>
+      <w:proofErr w:type="gramStart"/>
+      <w:r>
+        <w:t>Here</w:t>
+      </w:r>
+      <w:proofErr w:type="gramEnd"/>
     </w:p>
     <w:p>
       <w:r>
@@ -1147,8 +1178,13 @@
     </w:p>
     <w:p>
       <w:r>
-        <w:t>The metadata to drive the code generation efforts has had various forms and formats. Early versions were results of queries against the INFORMATION_SCHEMA structures in SQL Server, rendered as XML</w:t>
-      </w:r>
+        <w:t xml:space="preserve">The metadata to drive the code generation efforts has had various forms and formats. Early versions were results of queries against the INFORMATION_SCHEMA structures in SQL Server, rendered as </w:t>
+      </w:r>
+      <w:proofErr w:type="gramStart"/>
+      <w:r>
+        <w:t>XML</w:t>
+      </w:r>
+      <w:proofErr w:type="gramEnd"/>
     </w:p>
     <w:p>
       <w:pPr>
@@ -1216,7 +1252,13 @@
         <w:t xml:space="preserve"> </w:t>
       </w:r>
       <w:r>
-        <w:t>PYRATEMP templates against structured metadata. These programs later were migrated to AZURE Serverless Functions (Python) applying structured metadata against the same PYRATEMP templates.</w:t>
+        <w:t xml:space="preserve">PYRATEMP templates against structured metadata. These programs were </w:t>
+      </w:r>
+      <w:r>
+        <w:t xml:space="preserve">later </w:t>
+      </w:r>
+      <w:r>
+        <w:t>migrated to AZURE Serverless Functions (Python) applying structured metadata against the same PYRATEMP templates.</w:t>
       </w:r>
     </w:p>
     <w:p>
@@ -1274,6 +1316,9 @@
       <w:r>
         <w:t>Custom Metadata</w:t>
       </w:r>
+      <w:r>
+        <w:t xml:space="preserve"> Format/Structure</w:t>
+      </w:r>
     </w:p>
     <w:p>
       <w:pPr>
@@ -1299,10 +1344,13 @@
       <w:r>
         <w:t>Custom Metadata</w:t>
       </w:r>
-    </w:p>
-    <w:p>
-      <w:r>
-        <w:t>For differing code needs, even within the one application, it has been necessary to construct different metadata, shaping it with specific SQL queries, or by storing different metadata in Azure Tables. Each of the metadata structures, SQL table columns, or Azure Table name/value pairs, have been custom in both form and content for each solution.</w:t>
+      <w:r>
+        <w:t xml:space="preserve"> Format/Structure</w:t>
+      </w:r>
+    </w:p>
+    <w:p>
+      <w:r>
+        <w:t>For differing code needs, even within one application, it has been necessary to construct different metadata, shaping it with specific SQL queries, or by storing different metadata in Azure Tables. Each of the metadata structures, SQL table columns, or Azure Table name/value pairs, have been custom in both form and content for each solution.</w:t>
       </w:r>
     </w:p>
     <w:p>
@@ -1335,7 +1383,19 @@
         </w:rPr>
       </w:pPr>
       <w:r>
-        <w:t>The Oscar Code Generation System seeks to simplify the metadata to be used and provide</w:t>
+        <w:t xml:space="preserve">The Oscar Code Generation System seeks to simplify the metadata </w:t>
+      </w:r>
+      <w:r>
+        <w:t xml:space="preserve">and metadata structures </w:t>
+      </w:r>
+      <w:r>
+        <w:t xml:space="preserve">to be used and </w:t>
+      </w:r>
+      <w:r>
+        <w:t xml:space="preserve">it </w:t>
+      </w:r>
+      <w:r>
+        <w:t>provide</w:t>
       </w:r>
       <w:r>
         <w:t>s</w:t>
@@ -1428,8 +1488,13 @@
         </w:numPr>
       </w:pPr>
       <w:r>
-        <w:t>Metadata written in the Oscar metadata language</w:t>
-      </w:r>
+        <w:t xml:space="preserve">Metadata written in the Oscar metadata </w:t>
+      </w:r>
+      <w:proofErr w:type="gramStart"/>
+      <w:r>
+        <w:t>language</w:t>
+      </w:r>
+      <w:proofErr w:type="gramEnd"/>
     </w:p>
     <w:p>
       <w:pPr>
@@ -1485,10 +1550,10 @@
         </w:rPr>
         <w:lastRenderedPageBreak/>
         <w:drawing>
-          <wp:inline distT="0" distB="0" distL="0" distR="0" wp14:anchorId="69658F2F" wp14:editId="7832F296">
-            <wp:extent cx="5934075" cy="4219575"/>
-            <wp:effectExtent l="0" t="0" r="9525" b="9525"/>
-            <wp:docPr id="12" name="Picture 12"/>
+          <wp:inline distT="0" distB="0" distL="0" distR="0" wp14:anchorId="3688DFE0" wp14:editId="654A4E83">
+            <wp:extent cx="5943600" cy="4337050"/>
+            <wp:effectExtent l="38100" t="38100" r="0" b="0"/>
+            <wp:docPr id="10" name="Picture 10" descr="Text&#10;&#10;Description automatically generated"/>
             <wp:cNvGraphicFramePr>
               <a:graphicFrameLocks xmlns:a="http://schemas.openxmlformats.org/drawingml/2006/main" noChangeAspect="1"/>
             </wp:cNvGraphicFramePr>
@@ -1496,10 +1561,8 @@
               <a:graphicData uri="http://schemas.openxmlformats.org/drawingml/2006/picture">
                 <pic:pic xmlns:pic="http://schemas.openxmlformats.org/drawingml/2006/picture">
                   <pic:nvPicPr>
-                    <pic:cNvPr id="0" name="Picture 1"/>
-                    <pic:cNvPicPr>
-                      <a:picLocks noChangeAspect="1" noChangeArrowheads="1"/>
-                    </pic:cNvPicPr>
+                    <pic:cNvPr id="10" name="Picture 10" descr="Text&#10;&#10;Description automatically generated"/>
+                    <pic:cNvPicPr/>
                   </pic:nvPicPr>
                   <pic:blipFill>
                     <a:blip r:embed="rId17">
@@ -1509,23 +1572,25 @@
                         </a:ext>
                       </a:extLst>
                     </a:blip>
-                    <a:srcRect/>
                     <a:stretch>
                       <a:fillRect/>
                     </a:stretch>
                   </pic:blipFill>
-                  <pic:spPr bwMode="auto">
+                  <pic:spPr>
                     <a:xfrm>
                       <a:off x="0" y="0"/>
-                      <a:ext cx="5934075" cy="4219575"/>
+                      <a:ext cx="5943600" cy="4337050"/>
                     </a:xfrm>
                     <a:prstGeom prst="rect">
                       <a:avLst/>
                     </a:prstGeom>
-                    <a:noFill/>
-                    <a:ln>
-                      <a:noFill/>
-                    </a:ln>
+                    <a:effectLst>
+                      <a:outerShdw blurRad="50800" dist="38100" dir="2700000" algn="tl" rotWithShape="0">
+                        <a:prstClr val="black">
+                          <a:alpha val="40000"/>
+                        </a:prstClr>
+                      </a:outerShdw>
+                    </a:effectLst>
                   </pic:spPr>
                 </pic:pic>
               </a:graphicData>
@@ -1540,10 +1605,10 @@
           <w:noProof/>
         </w:rPr>
         <w:drawing>
-          <wp:inline distT="0" distB="0" distL="0" distR="0" wp14:anchorId="61E8CC80" wp14:editId="55CC1BC8">
-            <wp:extent cx="5690681" cy="3799877"/>
-            <wp:effectExtent l="0" t="0" r="5715" b="0"/>
-            <wp:docPr id="14" name="Picture 14"/>
+          <wp:inline distT="0" distB="0" distL="0" distR="0" wp14:anchorId="020CC2CA" wp14:editId="20A9D035">
+            <wp:extent cx="5943600" cy="3510280"/>
+            <wp:effectExtent l="38100" t="19050" r="57150" b="0"/>
+            <wp:docPr id="13" name="Picture 13" descr="Text&#10;&#10;Description automatically generated"/>
             <wp:cNvGraphicFramePr>
               <a:graphicFrameLocks xmlns:a="http://schemas.openxmlformats.org/drawingml/2006/main" noChangeAspect="1"/>
             </wp:cNvGraphicFramePr>
@@ -1551,10 +1616,8 @@
               <a:graphicData uri="http://schemas.openxmlformats.org/drawingml/2006/picture">
                 <pic:pic xmlns:pic="http://schemas.openxmlformats.org/drawingml/2006/picture">
                   <pic:nvPicPr>
-                    <pic:cNvPr id="0" name="Picture 3"/>
-                    <pic:cNvPicPr>
-                      <a:picLocks noChangeAspect="1" noChangeArrowheads="1"/>
-                    </pic:cNvPicPr>
+                    <pic:cNvPr id="13" name="Picture 13" descr="Text&#10;&#10;Description automatically generated"/>
+                    <pic:cNvPicPr/>
                   </pic:nvPicPr>
                   <pic:blipFill>
                     <a:blip r:embed="rId18">
@@ -1564,23 +1627,25 @@
                         </a:ext>
                       </a:extLst>
                     </a:blip>
-                    <a:srcRect/>
                     <a:stretch>
                       <a:fillRect/>
                     </a:stretch>
                   </pic:blipFill>
-                  <pic:spPr bwMode="auto">
+                  <pic:spPr>
                     <a:xfrm>
                       <a:off x="0" y="0"/>
-                      <a:ext cx="5704503" cy="3809107"/>
+                      <a:ext cx="5943600" cy="3510280"/>
                     </a:xfrm>
                     <a:prstGeom prst="rect">
                       <a:avLst/>
                     </a:prstGeom>
-                    <a:noFill/>
-                    <a:ln>
-                      <a:noFill/>
-                    </a:ln>
+                    <a:effectLst>
+                      <a:outerShdw blurRad="50800" dist="38100" dir="2700000" algn="tl" rotWithShape="0">
+                        <a:prstClr val="black">
+                          <a:alpha val="40000"/>
+                        </a:prstClr>
+                      </a:outerShdw>
+                    </a:effectLst>
                   </pic:spPr>
                 </pic:pic>
               </a:graphicData>
@@ -1614,7 +1679,13 @@
     </w:p>
     <w:p>
       <w:r>
-        <w:t>Finally, the second metadata fragment shows how the parent/child relationship between the M204_CMT and M204_CMT_REOCCUR tables is described. The REOCCUR Item is contained within the M204_CMT Item definition.</w:t>
+        <w:t xml:space="preserve">Finally, the second metadata fragment shows how the parent/child relationship between the M204_CMT and M204_CMT_REOCCUR tables is described. The REOCCUR Item </w:t>
+      </w:r>
+      <w:r>
+        <w:t xml:space="preserve">definition </w:t>
+      </w:r>
+      <w:r>
+        <w:t>is contained within the M204_CMT Item definition.</w:t>
       </w:r>
     </w:p>
     <w:p>
@@ -1627,7 +1698,19 @@
     </w:p>
     <w:p>
       <w:r>
-        <w:t>The syntax for the Oscar metadata language is straightforward. A block of statements, denotes by a BEGIN/END pair, that contains one or more Datastore/</w:t>
+        <w:t>The syntax for the Oscar metadata language is straightforward. A block of statements, denote</w:t>
+      </w:r>
+      <w:r>
+        <w:t>d</w:t>
+      </w:r>
+      <w:r>
+        <w:t xml:space="preserve"> by a BEGIN/END pair, that contains </w:t>
+      </w:r>
+      <w:r>
+        <w:t>a</w:t>
+      </w:r>
+      <w:r>
+        <w:t xml:space="preserve"> Datastore/</w:t>
       </w:r>
       <w:proofErr w:type="spellStart"/>
       <w:r>
@@ -1635,7 +1718,7 @@
       </w:r>
       <w:proofErr w:type="spellEnd"/>
       <w:r>
-        <w:t xml:space="preserve"> statements.</w:t>
+        <w:t xml:space="preserve"> statement.</w:t>
       </w:r>
     </w:p>
     <w:p>
@@ -1657,7 +1740,13 @@
       </w:r>
       <w:proofErr w:type="spellEnd"/>
       <w:r>
-        <w:t xml:space="preserve"> statements represent collections of entities such as Relational Database tables, Graph Database nodes, or Collections of Documents in a Document (or Aggregate-Oriented) Database.</w:t>
+        <w:t xml:space="preserve"> statement represent</w:t>
+      </w:r>
+      <w:r>
+        <w:t>s a</w:t>
+      </w:r>
+      <w:r>
+        <w:t xml:space="preserve"> collection of entities such as Relational Database tables, Graph Database nodes, or Collections of Documents in a Document (or Aggregate-Oriented) Database.</w:t>
       </w:r>
     </w:p>
     <w:p>
@@ -1670,7 +1759,13 @@
       </w:r>
       <w:proofErr w:type="spellEnd"/>
       <w:r>
-        <w:t xml:space="preserve"> statements are one or more </w:t>
+        <w:t xml:space="preserve"> </w:t>
+      </w:r>
+      <w:r>
+        <w:t>keywords</w:t>
+      </w:r>
+      <w:r>
+        <w:t xml:space="preserve"> are one or more </w:t>
       </w:r>
       <w:r>
         <w:rPr>
@@ -1774,7 +1869,10 @@
         <w:t xml:space="preserve"> with text that might be used in system documentation, Web Pages, on-screen forms, database extended properties</w:t>
       </w:r>
       <w:r>
-        <w:t>, a human-readable name for the element being described</w:t>
+        <w:t>;</w:t>
+      </w:r>
+      <w:r>
+        <w:t xml:space="preserve"> a human-readable name for the element being described</w:t>
       </w:r>
       <w:r>
         <w:t>)</w:t>
@@ -1789,7 +1887,6 @@
         </w:numPr>
       </w:pPr>
       <w:r>
-        <w:lastRenderedPageBreak/>
         <w:t>Properties (a JSON structure of name/value pairs to include any characteristics needing to be captured by the metadata)</w:t>
       </w:r>
     </w:p>
@@ -2079,8 +2176,11 @@
         </w:numPr>
       </w:pPr>
       <w:r>
+        <w:t xml:space="preserve">Plural (Optional) Can be used if generating code where a plural version of the identifier would be useful (Person/People.) Available at code </w:t>
+      </w:r>
+      <w:r>
         <w:lastRenderedPageBreak/>
-        <w:t xml:space="preserve">Plural (Optional) Can be used if generating code where a plural version of the identifier would be useful (Person/People.) Available at code generation time as </w:t>
+        <w:t xml:space="preserve">generation time as </w:t>
       </w:r>
       <w:r>
         <w:rPr>
@@ -2344,6 +2444,7 @@
       <w:r>
         <w:t xml:space="preserve">In the </w:t>
       </w:r>
+      <w:proofErr w:type="gramStart"/>
       <w:r>
         <w:t>o</w:t>
       </w:r>
@@ -2354,7 +2455,11 @@
         <w:t>o</w:t>
       </w:r>
       <w:r>
-        <w:t xml:space="preserve">ne association above, the </w:t>
+        <w:t>ne</w:t>
+      </w:r>
+      <w:proofErr w:type="gramEnd"/>
+      <w:r>
+        <w:t xml:space="preserve"> association above, the </w:t>
       </w:r>
       <w:proofErr w:type="spellStart"/>
       <w:r>
@@ -2410,12 +2515,19 @@
       </w:r>
       <w:proofErr w:type="spellEnd"/>
       <w:r>
-        <w:t xml:space="preserve"> identifier for the one to one association could be used in a template modelling these Items in a graph database as the name for the relationship between the two Items.</w:t>
-      </w:r>
-    </w:p>
-    <w:p>
-      <w:r>
-        <w:lastRenderedPageBreak/>
+        <w:t xml:space="preserve"> identifier for the </w:t>
+      </w:r>
+      <w:proofErr w:type="gramStart"/>
+      <w:r>
+        <w:t>one to one</w:t>
+      </w:r>
+      <w:proofErr w:type="gramEnd"/>
+      <w:r>
+        <w:t xml:space="preserve"> association could be used in a template modelling these Items in a graph database as the name for the relationship between the two Items.</w:t>
+      </w:r>
+    </w:p>
+    <w:p>
+      <w:r>
         <w:t xml:space="preserve">For the many to many </w:t>
       </w:r>
       <w:proofErr w:type="gramStart"/>
@@ -2464,7 +2576,11 @@
         <w:t>address</w:t>
       </w:r>
       <w:r>
-        <w:t xml:space="preserve"> Items could be modelled as columns in an intersection table capturing the many to many relationship between the two Items.</w:t>
+        <w:t xml:space="preserve"> Items could be modelled as columns in an </w:t>
+      </w:r>
+      <w:r>
+        <w:lastRenderedPageBreak/>
+        <w:t>intersection table capturing the many to many relationship between the two Items.</w:t>
       </w:r>
     </w:p>
     <w:p>
@@ -2590,7 +2706,16 @@
         </w:numPr>
       </w:pPr>
       <w:r>
-        <w:t>Datatype (this element is required for the correct definition of an attribute and must be one of a simplified set of values)</w:t>
+        <w:t>Datatype (this element is required for the correct definition of an attribute and must be one of a simplified set of values</w:t>
+      </w:r>
+      <w:r>
+        <w:t>.</w:t>
+      </w:r>
+      <w:r>
+        <w:t>)</w:t>
+      </w:r>
+      <w:r>
+        <w:t xml:space="preserve"> The “:” before the datatype keyword allows for the use of the keyword Date (or Time, for example) as attribute identifiers.</w:t>
       </w:r>
     </w:p>
     <w:p>
@@ -2601,9 +2726,14 @@
           <w:numId w:val="11"/>
         </w:numPr>
       </w:pPr>
+      <w:proofErr w:type="gramStart"/>
+      <w:r>
+        <w:t>:</w:t>
+      </w:r>
       <w:r>
         <w:t>Boolean</w:t>
       </w:r>
+      <w:proofErr w:type="gramEnd"/>
     </w:p>
     <w:p>
       <w:pPr>
@@ -2613,9 +2743,14 @@
           <w:numId w:val="11"/>
         </w:numPr>
       </w:pPr>
+      <w:proofErr w:type="gramStart"/>
+      <w:r>
+        <w:t>:</w:t>
+      </w:r>
       <w:r>
         <w:t>Integer</w:t>
       </w:r>
+      <w:proofErr w:type="gramEnd"/>
     </w:p>
     <w:p>
       <w:pPr>
@@ -2625,9 +2760,14 @@
           <w:numId w:val="11"/>
         </w:numPr>
       </w:pPr>
+      <w:proofErr w:type="gramStart"/>
+      <w:r>
+        <w:t>:</w:t>
+      </w:r>
       <w:r>
         <w:t>Float</w:t>
       </w:r>
+      <w:proofErr w:type="gramEnd"/>
     </w:p>
     <w:p>
       <w:pPr>
@@ -2637,9 +2777,14 @@
           <w:numId w:val="11"/>
         </w:numPr>
       </w:pPr>
+      <w:proofErr w:type="gramStart"/>
+      <w:r>
+        <w:t>:</w:t>
+      </w:r>
       <w:r>
         <w:t>GUID</w:t>
       </w:r>
+      <w:proofErr w:type="gramEnd"/>
     </w:p>
     <w:p>
       <w:pPr>
@@ -2649,9 +2794,14 @@
           <w:numId w:val="11"/>
         </w:numPr>
       </w:pPr>
+      <w:proofErr w:type="gramStart"/>
+      <w:r>
+        <w:t>:</w:t>
+      </w:r>
       <w:r>
         <w:t>Character</w:t>
       </w:r>
+      <w:proofErr w:type="gramEnd"/>
     </w:p>
     <w:p>
       <w:pPr>
@@ -2661,9 +2811,14 @@
           <w:numId w:val="11"/>
         </w:numPr>
       </w:pPr>
+      <w:proofErr w:type="gramStart"/>
+      <w:r>
+        <w:t>:</w:t>
+      </w:r>
       <w:r>
         <w:t>Numeric</w:t>
       </w:r>
+      <w:proofErr w:type="gramEnd"/>
     </w:p>
     <w:p>
       <w:pPr>
@@ -2673,9 +2828,14 @@
           <w:numId w:val="11"/>
         </w:numPr>
       </w:pPr>
+      <w:proofErr w:type="gramStart"/>
+      <w:r>
+        <w:t>:</w:t>
+      </w:r>
       <w:r>
         <w:t>String</w:t>
       </w:r>
+      <w:proofErr w:type="gramEnd"/>
     </w:p>
     <w:p>
       <w:pPr>
@@ -2685,9 +2845,14 @@
           <w:numId w:val="11"/>
         </w:numPr>
       </w:pPr>
+      <w:proofErr w:type="gramStart"/>
+      <w:r>
+        <w:t>:</w:t>
+      </w:r>
       <w:r>
         <w:t>Date</w:t>
       </w:r>
+      <w:proofErr w:type="gramEnd"/>
     </w:p>
     <w:p>
       <w:pPr>
@@ -2697,9 +2862,14 @@
           <w:numId w:val="11"/>
         </w:numPr>
       </w:pPr>
+      <w:proofErr w:type="gramStart"/>
+      <w:r>
+        <w:t>:</w:t>
+      </w:r>
       <w:r>
         <w:t>Time</w:t>
       </w:r>
+      <w:proofErr w:type="gramEnd"/>
     </w:p>
     <w:p>
       <w:pPr>
@@ -2709,9 +2879,14 @@
           <w:numId w:val="11"/>
         </w:numPr>
       </w:pPr>
+      <w:proofErr w:type="gramStart"/>
+      <w:r>
+        <w:t>:</w:t>
+      </w:r>
       <w:r>
         <w:t>Datetime</w:t>
       </w:r>
+      <w:proofErr w:type="gramEnd"/>
     </w:p>
     <w:p>
       <w:pPr>
@@ -3035,7 +3210,7 @@
     </w:p>
     <w:p>
       <w:r>
-        <w:t>This hierarchical structure contains all the information needed to identify the Datastores, Items, Attributes, and interrelationships in the metadata. The representation is standardized allowing for easy, iterative, processing.</w:t>
+        <w:t>This hierarchical structure contains all the information needed to identify the Datastore, Items, Attributes, and interrelationships in the metadata. The representation is standardized allowing for easy, iterative, processing.</w:t>
       </w:r>
     </w:p>
     <w:p>
@@ -3544,8 +3719,13 @@
       </w:r>
       <w:proofErr w:type="spellEnd"/>
       <w:r>
-        <w:t xml:space="preserve"> templates</w:t>
-      </w:r>
+        <w:t xml:space="preserve"> </w:t>
+      </w:r>
+      <w:proofErr w:type="gramStart"/>
+      <w:r>
+        <w:t>templates</w:t>
+      </w:r>
+      <w:proofErr w:type="gramEnd"/>
     </w:p>
     <w:p>
       <w:pPr>
@@ -3579,8 +3759,13 @@
       </w:r>
       <w:proofErr w:type="spellEnd"/>
       <w:r>
-        <w:t>) that lists the temple files to be used and where the generated output should be stored</w:t>
-      </w:r>
+        <w:t xml:space="preserve">) that lists the temple files to be used and where the generated output should be </w:t>
+      </w:r>
+      <w:proofErr w:type="gramStart"/>
+      <w:r>
+        <w:t>stored</w:t>
+      </w:r>
+      <w:proofErr w:type="gramEnd"/>
     </w:p>
     <w:p>
       <w:pPr>
@@ -3596,8 +3781,13 @@
       </w:r>
       <w:proofErr w:type="spellEnd"/>
       <w:r>
-        <w:t xml:space="preserve"> templates addressing the specific generation need</w:t>
-      </w:r>
+        <w:t xml:space="preserve"> templates addressing the specific generation </w:t>
+      </w:r>
+      <w:proofErr w:type="gramStart"/>
+      <w:r>
+        <w:t>need</w:t>
+      </w:r>
+      <w:proofErr w:type="gramEnd"/>
     </w:p>
     <w:p/>
     <w:p>
@@ -3618,8 +3808,13 @@
       </w:r>
       <w:proofErr w:type="spellEnd"/>
       <w:r>
-        <w:t xml:space="preserve"> Python script takes up to two (2) command line arguments</w:t>
-      </w:r>
+        <w:t xml:space="preserve"> Python script takes up to two (2) command line </w:t>
+      </w:r>
+      <w:proofErr w:type="gramStart"/>
+      <w:r>
+        <w:t>arguments</w:t>
+      </w:r>
+      <w:proofErr w:type="gramEnd"/>
     </w:p>
     <w:p>
       <w:r>
@@ -3765,8 +3960,13 @@
         </w:numPr>
       </w:pPr>
       <w:r>
-        <w:t>Start time of the generation process</w:t>
-      </w:r>
+        <w:t xml:space="preserve">Start time of the generation </w:t>
+      </w:r>
+      <w:proofErr w:type="gramStart"/>
+      <w:r>
+        <w:t>process</w:t>
+      </w:r>
+      <w:proofErr w:type="gramEnd"/>
     </w:p>
     <w:p>
       <w:pPr>
@@ -3780,8 +3980,13 @@
         <w:t xml:space="preserve">Applying </w:t>
       </w:r>
       <w:r>
-        <w:t>each template described in the configuration file</w:t>
-      </w:r>
+        <w:t xml:space="preserve">each template described in the configuration </w:t>
+      </w:r>
+      <w:proofErr w:type="gramStart"/>
+      <w:r>
+        <w:t>file</w:t>
+      </w:r>
+      <w:proofErr w:type="gramEnd"/>
     </w:p>
     <w:p>
       <w:pPr>
@@ -3888,12 +4093,7 @@
       </w:r>
       <w:proofErr w:type="spellEnd"/>
       <w:r>
-        <w:t xml:space="preserve"> templa</w:t>
-      </w:r>
-      <w:bookmarkStart w:id="0" w:name="_GoBack"/>
-      <w:bookmarkEnd w:id="0"/>
-      <w:r>
-        <w:t>tes are to be used, where the output should be stored, and whether a template should be processed once for all Items in the metadata, or once per Item.</w:t>
+        <w:t xml:space="preserve"> templates are to be used, where the output should be stored, and whether a template should be processed once for all Items in the metadata, or once per Item.</w:t>
       </w:r>
     </w:p>
     <w:p>
@@ -4499,7 +4699,15 @@
               <w:t>P</w:t>
             </w:r>
             <w:r>
-              <w:t>arent Item contains also the code for the Child Item (</w:t>
+              <w:t xml:space="preserve">arent Item </w:t>
+            </w:r>
+            <w:proofErr w:type="gramStart"/>
+            <w:r>
+              <w:t>contains also</w:t>
+            </w:r>
+            <w:proofErr w:type="gramEnd"/>
+            <w:r>
+              <w:t xml:space="preserve"> the code for the Child Item (</w:t>
             </w:r>
             <w:proofErr w:type="spellStart"/>
             <w:r>
@@ -4534,8 +4742,13 @@
               <w:cnfStyle w:val="000000000000" w:firstRow="0" w:lastRow="0" w:firstColumn="0" w:lastColumn="0" w:oddVBand="0" w:evenVBand="0" w:oddHBand="0" w:evenHBand="0" w:firstRowFirstColumn="0" w:firstRowLastColumn="0" w:lastRowFirstColumn="0" w:lastRowLastColumn="0"/>
             </w:pPr>
             <w:r>
-              <w:t>The permissible values for this element are</w:t>
-            </w:r>
+              <w:t xml:space="preserve">The permissible values for this element </w:t>
+            </w:r>
+            <w:proofErr w:type="gramStart"/>
+            <w:r>
+              <w:t>are</w:t>
+            </w:r>
+            <w:proofErr w:type="gramEnd"/>
           </w:p>
           <w:p>
             <w:pPr>
@@ -4584,7 +4797,11 @@
         </w:tc>
       </w:tr>
     </w:tbl>
-    <w:p/>
+    <w:p>
+      <w:r>
+        <w:t>-</w:t>
+      </w:r>
+    </w:p>
     <w:p>
       <w:r>
         <w:t>The Action element requires further explanation.</w:t>
@@ -4853,8 +5070,13 @@
         <w:t xml:space="preserve">These properties </w:t>
       </w:r>
       <w:r>
-        <w:t>are common to all these objects</w:t>
-      </w:r>
+        <w:t xml:space="preserve">are common to all these </w:t>
+      </w:r>
+      <w:proofErr w:type="gramStart"/>
+      <w:r>
+        <w:t>objects</w:t>
+      </w:r>
+      <w:proofErr w:type="gramEnd"/>
     </w:p>
     <w:tbl>
       <w:tblPr>
@@ -4950,7 +5172,7 @@
               <w:cnfStyle w:val="000000000000" w:firstRow="0" w:lastRow="0" w:firstColumn="0" w:lastColumn="0" w:oddVBand="0" w:evenVBand="0" w:oddHBand="0" w:evenHBand="0" w:firstRowFirstColumn="0" w:firstRowLastColumn="0" w:lastRowFirstColumn="0" w:lastRowLastColumn="0"/>
             </w:pPr>
             <w:r>
-              <w:t xml:space="preserve">A values used within the Oscar code </w:t>
+              <w:t xml:space="preserve">A value used within the Oscar code </w:t>
             </w:r>
             <w:r>
               <w:t>generation system</w:t>
@@ -5043,15 +5265,7 @@
               <w:cnfStyle w:val="000000000000" w:firstRow="0" w:lastRow="0" w:firstColumn="0" w:lastColumn="0" w:oddVBand="0" w:evenVBand="0" w:oddHBand="0" w:evenHBand="0" w:firstRowFirstColumn="0" w:firstRowLastColumn="0" w:lastRowFirstColumn="0" w:lastRowLastColumn="0"/>
             </w:pPr>
             <w:r>
-              <w:t xml:space="preserve">An array of the Universal Abstract Syntax Tree (UAST) roles performed by this metadata element in a </w:t>
-            </w:r>
-            <w:proofErr w:type="gramStart"/>
-            <w:r>
-              <w:t>particular metadata</w:t>
-            </w:r>
-            <w:proofErr w:type="gramEnd"/>
-            <w:r>
-              <w:t xml:space="preserve"> file.</w:t>
+              <w:t>An array of the Universal Abstract Syntax Tree (UAST) roles performed by this metadata element in a particular metadata file.</w:t>
             </w:r>
           </w:p>
         </w:tc>
@@ -5395,7 +5609,7 @@
               <w:cnfStyle w:val="000000100000" w:firstRow="0" w:lastRow="0" w:firstColumn="0" w:lastColumn="0" w:oddVBand="0" w:evenVBand="0" w:oddHBand="1" w:evenHBand="0" w:firstRowFirstColumn="0" w:firstRowLastColumn="0" w:lastRowFirstColumn="0" w:lastRowLastColumn="0"/>
             </w:pPr>
             <w:r>
-              <w:t xml:space="preserve">A values used within the Oscar code </w:t>
+              <w:t xml:space="preserve">A value used within the Oscar code </w:t>
             </w:r>
             <w:r>
               <w:t>generation system</w:t>
@@ -5482,15 +5696,7 @@
               <w:cnfStyle w:val="000000100000" w:firstRow="0" w:lastRow="0" w:firstColumn="0" w:lastColumn="0" w:oddVBand="0" w:evenVBand="0" w:oddHBand="1" w:evenHBand="0" w:firstRowFirstColumn="0" w:firstRowLastColumn="0" w:lastRowFirstColumn="0" w:lastRowLastColumn="0"/>
             </w:pPr>
             <w:r>
-              <w:t xml:space="preserve">An array of the Universal Abstract Syntax Tree (UAST) roles performed by this metadata element in a </w:t>
-            </w:r>
-            <w:proofErr w:type="gramStart"/>
-            <w:r>
-              <w:t>particular metadata</w:t>
-            </w:r>
-            <w:proofErr w:type="gramEnd"/>
-            <w:r>
-              <w:t xml:space="preserve"> file.</w:t>
+              <w:t>An array of the Universal Abstract Syntax Tree (UAST) roles performed by this metadata element in a particular metadata file.</w:t>
             </w:r>
           </w:p>
         </w:tc>
@@ -6150,7 +6356,7 @@
               <w:cnfStyle w:val="000000000000" w:firstRow="0" w:lastRow="0" w:firstColumn="0" w:lastColumn="0" w:oddVBand="0" w:evenVBand="0" w:oddHBand="0" w:evenHBand="0" w:firstRowFirstColumn="0" w:firstRowLastColumn="0" w:lastRowFirstColumn="0" w:lastRowLastColumn="0"/>
             </w:pPr>
             <w:r>
-              <w:t xml:space="preserve">A values used within the Oscar code </w:t>
+              <w:t xml:space="preserve">A value used within the Oscar code </w:t>
             </w:r>
             <w:r>
               <w:t>generation system</w:t>
@@ -6660,27 +6866,27 @@
               <w:cnfStyle w:val="000000000000" w:firstRow="0" w:lastRow="0" w:firstColumn="0" w:lastColumn="0" w:oddVBand="0" w:evenVBand="0" w:oddHBand="0" w:evenHBand="0" w:firstRowFirstColumn="0" w:firstRowLastColumn="0" w:lastRowFirstColumn="0" w:lastRowLastColumn="0"/>
             </w:pPr>
             <w:r>
-              <w:t xml:space="preserve">A values used within the Oscar code </w:t>
-            </w:r>
+              <w:t xml:space="preserve">A value used within the Oscar code </w:t>
+            </w:r>
+            <w:r>
+              <w:t>generation system</w:t>
+            </w:r>
+            <w:r>
+              <w:t xml:space="preserve"> to identify the metadata element </w:t>
+            </w:r>
+            <w:r>
+              <w:t xml:space="preserve">type </w:t>
+            </w:r>
+            <w:r>
+              <w:t xml:space="preserve">(e.g. </w:t>
+            </w:r>
+            <w:proofErr w:type="spellStart"/>
             <w:proofErr w:type="gramStart"/>
             <w:r>
-              <w:t>generation  system</w:t>
-            </w:r>
+              <w:t>dvo:Item</w:t>
+            </w:r>
+            <w:proofErr w:type="spellEnd"/>
             <w:proofErr w:type="gramEnd"/>
-            <w:r>
-              <w:t xml:space="preserve"> to identify the metadata element </w:t>
-            </w:r>
-            <w:r>
-              <w:t xml:space="preserve">type </w:t>
-            </w:r>
-            <w:r>
-              <w:t xml:space="preserve">(e.g. </w:t>
-            </w:r>
-            <w:proofErr w:type="spellStart"/>
-            <w:r>
-              <w:t>dvo:Item</w:t>
-            </w:r>
-            <w:proofErr w:type="spellEnd"/>
             <w:r>
               <w:t xml:space="preserve">, </w:t>
             </w:r>
@@ -6777,15 +6983,7 @@
               <w:cnfStyle w:val="000000100000" w:firstRow="0" w:lastRow="0" w:firstColumn="0" w:lastColumn="0" w:oddVBand="0" w:evenVBand="0" w:oddHBand="1" w:evenHBand="0" w:firstRowFirstColumn="0" w:firstRowLastColumn="0" w:lastRowFirstColumn="0" w:lastRowLastColumn="0"/>
             </w:pPr>
             <w:r>
-              <w:t xml:space="preserve">An array of the Universal Abstract Syntax Tree (UAST) roles performed by this metadata element in a </w:t>
-            </w:r>
-            <w:proofErr w:type="gramStart"/>
-            <w:r>
-              <w:t>particular metadata</w:t>
-            </w:r>
-            <w:proofErr w:type="gramEnd"/>
-            <w:r>
-              <w:t xml:space="preserve"> file.</w:t>
+              <w:t>An array of the Universal Abstract Syntax Tree (UAST) roles performed by this metadata element in a particular metadata file.</w:t>
             </w:r>
           </w:p>
         </w:tc>
@@ -7136,27 +7334,27 @@
               <w:cnfStyle w:val="000000100000" w:firstRow="0" w:lastRow="0" w:firstColumn="0" w:lastColumn="0" w:oddVBand="0" w:evenVBand="0" w:oddHBand="1" w:evenHBand="0" w:firstRowFirstColumn="0" w:firstRowLastColumn="0" w:lastRowFirstColumn="0" w:lastRowLastColumn="0"/>
             </w:pPr>
             <w:r>
-              <w:t xml:space="preserve">A values used within the Oscar code </w:t>
-            </w:r>
+              <w:t xml:space="preserve">A value used within the Oscar code </w:t>
+            </w:r>
+            <w:r>
+              <w:t>generation system</w:t>
+            </w:r>
+            <w:r>
+              <w:t xml:space="preserve"> to identify the metadata element </w:t>
+            </w:r>
+            <w:r>
+              <w:t xml:space="preserve">type </w:t>
+            </w:r>
+            <w:r>
+              <w:t xml:space="preserve">(e.g. </w:t>
+            </w:r>
+            <w:proofErr w:type="spellStart"/>
             <w:proofErr w:type="gramStart"/>
             <w:r>
-              <w:t>generation  system</w:t>
-            </w:r>
+              <w:t>dvo:Item</w:t>
+            </w:r>
+            <w:proofErr w:type="spellEnd"/>
             <w:proofErr w:type="gramEnd"/>
-            <w:r>
-              <w:t xml:space="preserve"> to identify the metadata element </w:t>
-            </w:r>
-            <w:r>
-              <w:t xml:space="preserve">type </w:t>
-            </w:r>
-            <w:r>
-              <w:t xml:space="preserve">(e.g. </w:t>
-            </w:r>
-            <w:proofErr w:type="spellStart"/>
-            <w:r>
-              <w:t>dvo:Item</w:t>
-            </w:r>
-            <w:proofErr w:type="spellEnd"/>
             <w:r>
               <w:t xml:space="preserve">, </w:t>
             </w:r>
@@ -7223,15 +7421,7 @@
               <w:cnfStyle w:val="000000100000" w:firstRow="0" w:lastRow="0" w:firstColumn="0" w:lastColumn="0" w:oddVBand="0" w:evenVBand="0" w:oddHBand="1" w:evenHBand="0" w:firstRowFirstColumn="0" w:firstRowLastColumn="0" w:lastRowFirstColumn="0" w:lastRowLastColumn="0"/>
             </w:pPr>
             <w:r>
-              <w:t xml:space="preserve">An array of the Universal Abstract Syntax Tree (UAST) roles performed by this metadata element in a </w:t>
-            </w:r>
-            <w:proofErr w:type="gramStart"/>
-            <w:r>
-              <w:t>particular metadata</w:t>
-            </w:r>
-            <w:proofErr w:type="gramEnd"/>
-            <w:r>
-              <w:t xml:space="preserve"> file.</w:t>
+              <w:t>An array of the Universal Abstract Syntax Tree (UAST) roles performed by this metadata element in a particular metadata file.</w:t>
             </w:r>
           </w:p>
         </w:tc>
@@ -7285,10 +7475,10 @@
           <w:noProof/>
         </w:rPr>
         <w:drawing>
-          <wp:inline distT="0" distB="0" distL="0" distR="0" wp14:anchorId="3AFEB3BA" wp14:editId="7A25AA55">
-            <wp:extent cx="5805601" cy="5120640"/>
-            <wp:effectExtent l="38100" t="38100" r="100330" b="99060"/>
-            <wp:docPr id="15" name="Picture 15" descr="Part 1 of the Oscar Grammar definition"/>
+          <wp:inline distT="0" distB="0" distL="0" distR="0" wp14:anchorId="775831D6" wp14:editId="3F1F16A2">
+            <wp:extent cx="5943600" cy="4550410"/>
+            <wp:effectExtent l="38100" t="38100" r="95250" b="97790"/>
+            <wp:docPr id="28" name="Picture 28" descr="Graphical user interface, text, application, email&#10;&#10;Description automatically generated"/>
             <wp:cNvGraphicFramePr>
               <a:graphicFrameLocks xmlns:a="http://schemas.openxmlformats.org/drawingml/2006/main" noChangeAspect="1"/>
             </wp:cNvGraphicFramePr>
@@ -7296,7 +7486,7 @@
               <a:graphicData uri="http://schemas.openxmlformats.org/drawingml/2006/picture">
                 <pic:pic xmlns:pic="http://schemas.openxmlformats.org/drawingml/2006/picture">
                   <pic:nvPicPr>
-                    <pic:cNvPr id="15" name="Picture 15" descr="Part 1 of the Oscar Grammar definition"/>
+                    <pic:cNvPr id="28" name="Picture 28" descr="Graphical user interface, text, application, email&#10;&#10;Description automatically generated"/>
                     <pic:cNvPicPr/>
                   </pic:nvPicPr>
                   <pic:blipFill>
@@ -7314,7 +7504,7 @@
                   <pic:spPr>
                     <a:xfrm>
                       <a:off x="0" y="0"/>
-                      <a:ext cx="5805601" cy="5120640"/>
+                      <a:ext cx="5943600" cy="4550410"/>
                     </a:xfrm>
                     <a:prstGeom prst="rect">
                       <a:avLst/>
@@ -7342,10 +7532,10 @@
         </w:rPr>
         <w:lastRenderedPageBreak/>
         <w:drawing>
-          <wp:inline distT="0" distB="0" distL="0" distR="0" wp14:anchorId="1DB51B6D" wp14:editId="76B7948E">
-            <wp:extent cx="5943600" cy="7417435"/>
-            <wp:effectExtent l="38100" t="38100" r="95250" b="88265"/>
-            <wp:docPr id="18" name="Picture 18" descr="Part 2 of the Oscar Grammar definition"/>
+          <wp:inline distT="0" distB="0" distL="0" distR="0" wp14:anchorId="5078EBA3" wp14:editId="15A2EE40">
+            <wp:extent cx="5943600" cy="5876290"/>
+            <wp:effectExtent l="38100" t="38100" r="95250" b="86360"/>
+            <wp:docPr id="29" name="Picture 29" descr="Graphical user interface, application&#10;&#10;Description automatically generated"/>
             <wp:cNvGraphicFramePr>
               <a:graphicFrameLocks xmlns:a="http://schemas.openxmlformats.org/drawingml/2006/main" noChangeAspect="1"/>
             </wp:cNvGraphicFramePr>
@@ -7353,11 +7543,11 @@
               <a:graphicData uri="http://schemas.openxmlformats.org/drawingml/2006/picture">
                 <pic:pic xmlns:pic="http://schemas.openxmlformats.org/drawingml/2006/picture">
                   <pic:nvPicPr>
-                    <pic:cNvPr id="18" name="Picture 18" descr="Part 2 of the Oscar Grammar definition"/>
+                    <pic:cNvPr id="29" name="Picture 29" descr="Graphical user interface, application&#10;&#10;Description automatically generated"/>
                     <pic:cNvPicPr/>
                   </pic:nvPicPr>
                   <pic:blipFill>
-                    <a:blip r:embed="rId30">
+                    <a:blip r:embed="rId30" cstate="print">
                       <a:extLst>
                         <a:ext uri="{28A0092B-C50C-407E-A947-70E740481C1C}">
                           <a14:useLocalDpi xmlns:a14="http://schemas.microsoft.com/office/drawing/2010/main" val="0"/>
@@ -7371,7 +7561,7 @@
                   <pic:spPr>
                     <a:xfrm>
                       <a:off x="0" y="0"/>
-                      <a:ext cx="5943600" cy="7417435"/>
+                      <a:ext cx="5943600" cy="5876290"/>
                     </a:xfrm>
                     <a:prstGeom prst="rect">
                       <a:avLst/>
@@ -7398,10 +7588,10 @@
         </w:rPr>
         <w:lastRenderedPageBreak/>
         <w:drawing>
-          <wp:inline distT="0" distB="0" distL="0" distR="0" wp14:anchorId="678A259B" wp14:editId="4AA300B0">
-            <wp:extent cx="5943600" cy="7487920"/>
-            <wp:effectExtent l="38100" t="38100" r="95250" b="93980"/>
-            <wp:docPr id="19" name="Picture 19" descr="Part 3 of the Oscar Grammar definition"/>
+          <wp:inline distT="0" distB="0" distL="0" distR="0" wp14:anchorId="63DBCB45" wp14:editId="79B4EC9E">
+            <wp:extent cx="4919980" cy="8229600"/>
+            <wp:effectExtent l="38100" t="38100" r="90170" b="95250"/>
+            <wp:docPr id="30" name="Picture 30" descr="Graphical user interface&#10;&#10;Description automatically generated"/>
             <wp:cNvGraphicFramePr>
               <a:graphicFrameLocks xmlns:a="http://schemas.openxmlformats.org/drawingml/2006/main" noChangeAspect="1"/>
             </wp:cNvGraphicFramePr>
@@ -7409,7 +7599,7 @@
               <a:graphicData uri="http://schemas.openxmlformats.org/drawingml/2006/picture">
                 <pic:pic xmlns:pic="http://schemas.openxmlformats.org/drawingml/2006/picture">
                   <pic:nvPicPr>
-                    <pic:cNvPr id="19" name="Picture 19" descr="Part 3 of the Oscar Grammar definition"/>
+                    <pic:cNvPr id="30" name="Picture 30" descr="Graphical user interface&#10;&#10;Description automatically generated"/>
                     <pic:cNvPicPr/>
                   </pic:nvPicPr>
                   <pic:blipFill>
@@ -7427,7 +7617,7 @@
                   <pic:spPr>
                     <a:xfrm>
                       <a:off x="0" y="0"/>
-                      <a:ext cx="5943600" cy="7487920"/>
+                      <a:ext cx="4919980" cy="8229600"/>
                     </a:xfrm>
                     <a:prstGeom prst="rect">
                       <a:avLst/>
@@ -7454,10 +7644,10 @@
         </w:rPr>
         <w:lastRenderedPageBreak/>
         <w:drawing>
-          <wp:inline distT="0" distB="0" distL="0" distR="0" wp14:anchorId="2493DC73" wp14:editId="577CE631">
-            <wp:extent cx="4638095" cy="4904762"/>
-            <wp:effectExtent l="38100" t="38100" r="86360" b="86360"/>
-            <wp:docPr id="20" name="Picture 20" descr="Part 4 of the Oscar Grammar definition"/>
+          <wp:inline distT="0" distB="0" distL="0" distR="0" wp14:anchorId="04CD308F" wp14:editId="2AB35C87">
+            <wp:extent cx="5431790" cy="8229600"/>
+            <wp:effectExtent l="38100" t="38100" r="92710" b="95250"/>
+            <wp:docPr id="32" name="Picture 32" descr="Graphical user interface&#10;&#10;Description automatically generated"/>
             <wp:cNvGraphicFramePr>
               <a:graphicFrameLocks xmlns:a="http://schemas.openxmlformats.org/drawingml/2006/main" noChangeAspect="1"/>
             </wp:cNvGraphicFramePr>
@@ -7465,11 +7655,65 @@
               <a:graphicData uri="http://schemas.openxmlformats.org/drawingml/2006/picture">
                 <pic:pic xmlns:pic="http://schemas.openxmlformats.org/drawingml/2006/picture">
                   <pic:nvPicPr>
-                    <pic:cNvPr id="20" name="Picture 20" descr="Part 4 of the Oscar Grammar definition"/>
+                    <pic:cNvPr id="32" name="Picture 32" descr="Graphical user interface&#10;&#10;Description automatically generated"/>
                     <pic:cNvPicPr/>
                   </pic:nvPicPr>
                   <pic:blipFill>
                     <a:blip r:embed="rId32">
+                      <a:extLst>
+                        <a:ext uri="{28A0092B-C50C-407E-A947-70E740481C1C}">
+                          <a14:useLocalDpi xmlns:a14="http://schemas.microsoft.com/office/drawing/2010/main" val="0"/>
+                        </a:ext>
+                      </a:extLst>
+                    </a:blip>
+                    <a:stretch>
+                      <a:fillRect/>
+                    </a:stretch>
+                  </pic:blipFill>
+                  <pic:spPr>
+                    <a:xfrm>
+                      <a:off x="0" y="0"/>
+                      <a:ext cx="5431790" cy="8229600"/>
+                    </a:xfrm>
+                    <a:prstGeom prst="rect">
+                      <a:avLst/>
+                    </a:prstGeom>
+                    <a:effectLst>
+                      <a:outerShdw blurRad="50800" dist="38100" dir="2700000" algn="tl" rotWithShape="0">
+                        <a:prstClr val="black">
+                          <a:alpha val="40000"/>
+                        </a:prstClr>
+                      </a:outerShdw>
+                    </a:effectLst>
+                  </pic:spPr>
+                </pic:pic>
+              </a:graphicData>
+            </a:graphic>
+          </wp:inline>
+        </w:drawing>
+      </w:r>
+      <w:r>
+        <w:rPr>
+          <w:noProof/>
+        </w:rPr>
+        <w:lastRenderedPageBreak/>
+        <w:drawing>
+          <wp:inline distT="0" distB="0" distL="0" distR="0" wp14:anchorId="6B73A406" wp14:editId="2C674D28">
+            <wp:extent cx="4638095" cy="4904762"/>
+            <wp:effectExtent l="38100" t="38100" r="86360" b="86360"/>
+            <wp:docPr id="33" name="Picture 33" descr="Graphical user interface&#10;&#10;Description automatically generated with low confidence"/>
+            <wp:cNvGraphicFramePr>
+              <a:graphicFrameLocks xmlns:a="http://schemas.openxmlformats.org/drawingml/2006/main" noChangeAspect="1"/>
+            </wp:cNvGraphicFramePr>
+            <a:graphic xmlns:a="http://schemas.openxmlformats.org/drawingml/2006/main">
+              <a:graphicData uri="http://schemas.openxmlformats.org/drawingml/2006/picture">
+                <pic:pic xmlns:pic="http://schemas.openxmlformats.org/drawingml/2006/picture">
+                  <pic:nvPicPr>
+                    <pic:cNvPr id="33" name="Picture 33" descr="Graphical user interface&#10;&#10;Description automatically generated with low confidence"/>
+                    <pic:cNvPicPr/>
+                  </pic:nvPicPr>
+                  <pic:blipFill>
+                    <a:blip r:embed="rId33">
                       <a:extLst>
                         <a:ext uri="{28A0092B-C50C-407E-A947-70E740481C1C}">
                           <a14:useLocalDpi xmlns:a14="http://schemas.microsoft.com/office/drawing/2010/main" val="0"/>
@@ -7525,7 +7769,7 @@
                     <pic:cNvPicPr/>
                   </pic:nvPicPr>
                   <pic:blipFill>
-                    <a:blip r:embed="rId33">
+                    <a:blip r:embed="rId34">
                       <a:extLst>
                         <a:ext uri="{28A0092B-C50C-407E-A947-70E740481C1C}">
                           <a14:useLocalDpi xmlns:a14="http://schemas.microsoft.com/office/drawing/2010/main" val="0"/>
@@ -7568,17 +7812,16 @@
         <w:t>Appendix B–Oscar Parser Rules</w:t>
       </w:r>
     </w:p>
-    <w:p/>
     <w:p>
       <w:r>
         <w:rPr>
           <w:noProof/>
         </w:rPr>
         <w:drawing>
-          <wp:inline distT="0" distB="0" distL="0" distR="0" wp14:anchorId="04188478" wp14:editId="1AE83A96">
-            <wp:extent cx="5354436" cy="6505575"/>
-            <wp:effectExtent l="38100" t="38100" r="93980" b="85725"/>
-            <wp:docPr id="10" name="Picture 10" descr="Part 1 of the Oscar Parser rules"/>
+          <wp:inline distT="0" distB="0" distL="0" distR="0" wp14:anchorId="5588C3DE" wp14:editId="4FBD335D">
+            <wp:extent cx="5943600" cy="6022975"/>
+            <wp:effectExtent l="0" t="0" r="0" b="0"/>
+            <wp:docPr id="35" name="Picture 35"/>
             <wp:cNvGraphicFramePr>
               <a:graphicFrameLocks xmlns:a="http://schemas.openxmlformats.org/drawingml/2006/main" noChangeAspect="1"/>
             </wp:cNvGraphicFramePr>
@@ -7586,11 +7829,11 @@
               <a:graphicData uri="http://schemas.openxmlformats.org/drawingml/2006/picture">
                 <pic:pic xmlns:pic="http://schemas.openxmlformats.org/drawingml/2006/picture">
                   <pic:nvPicPr>
-                    <pic:cNvPr id="10" name="Oscar Parser Rules1.png"/>
+                    <pic:cNvPr id="35" name="Picture 35"/>
                     <pic:cNvPicPr/>
                   </pic:nvPicPr>
                   <pic:blipFill>
-                    <a:blip r:embed="rId34">
+                    <a:blip r:embed="rId35">
                       <a:extLst>
                         <a:ext uri="{28A0092B-C50C-407E-A947-70E740481C1C}">
                           <a14:useLocalDpi xmlns:a14="http://schemas.microsoft.com/office/drawing/2010/main" val="0"/>
@@ -7604,7 +7847,56 @@
                   <pic:spPr>
                     <a:xfrm>
                       <a:off x="0" y="0"/>
-                      <a:ext cx="5354436" cy="6505575"/>
+                      <a:ext cx="5943600" cy="6022975"/>
+                    </a:xfrm>
+                    <a:prstGeom prst="rect">
+                      <a:avLst/>
+                    </a:prstGeom>
+                  </pic:spPr>
+                </pic:pic>
+              </a:graphicData>
+            </a:graphic>
+          </wp:inline>
+        </w:drawing>
+      </w:r>
+    </w:p>
+    <w:p>
+      <w:r>
+        <w:rPr>
+          <w:noProof/>
+        </w:rPr>
+        <w:lastRenderedPageBreak/>
+        <w:drawing>
+          <wp:inline distT="0" distB="0" distL="0" distR="0" wp14:anchorId="7F1EB4D7" wp14:editId="20648755">
+            <wp:extent cx="5943600" cy="5394325"/>
+            <wp:effectExtent l="38100" t="38100" r="95250" b="92075"/>
+            <wp:docPr id="36" name="Picture 36"/>
+            <wp:cNvGraphicFramePr>
+              <a:graphicFrameLocks xmlns:a="http://schemas.openxmlformats.org/drawingml/2006/main" noChangeAspect="1"/>
+            </wp:cNvGraphicFramePr>
+            <a:graphic xmlns:a="http://schemas.openxmlformats.org/drawingml/2006/main">
+              <a:graphicData uri="http://schemas.openxmlformats.org/drawingml/2006/picture">
+                <pic:pic xmlns:pic="http://schemas.openxmlformats.org/drawingml/2006/picture">
+                  <pic:nvPicPr>
+                    <pic:cNvPr id="36" name="Picture 36"/>
+                    <pic:cNvPicPr/>
+                  </pic:nvPicPr>
+                  <pic:blipFill>
+                    <a:blip r:embed="rId36">
+                      <a:extLst>
+                        <a:ext uri="{28A0092B-C50C-407E-A947-70E740481C1C}">
+                          <a14:useLocalDpi xmlns:a14="http://schemas.microsoft.com/office/drawing/2010/main" val="0"/>
+                        </a:ext>
+                      </a:extLst>
+                    </a:blip>
+                    <a:stretch>
+                      <a:fillRect/>
+                    </a:stretch>
+                  </pic:blipFill>
+                  <pic:spPr>
+                    <a:xfrm>
+                      <a:off x="0" y="0"/>
+                      <a:ext cx="5943600" cy="5394325"/>
                     </a:xfrm>
                     <a:prstGeom prst="rect">
                       <a:avLst/>
@@ -7624,62 +7916,8 @@
         </w:drawing>
       </w:r>
     </w:p>
-    <w:p>
-      <w:r>
-        <w:rPr>
-          <w:noProof/>
-        </w:rPr>
-        <w:lastRenderedPageBreak/>
-        <w:drawing>
-          <wp:inline distT="0" distB="0" distL="0" distR="0" wp14:anchorId="67662487" wp14:editId="537202B7">
-            <wp:extent cx="5759492" cy="4577080"/>
-            <wp:effectExtent l="38100" t="38100" r="88900" b="90170"/>
-            <wp:docPr id="13" name="Picture 13" descr="Part 2 of the Oscar Parser rules"/>
-            <wp:cNvGraphicFramePr>
-              <a:graphicFrameLocks xmlns:a="http://schemas.openxmlformats.org/drawingml/2006/main" noChangeAspect="1"/>
-            </wp:cNvGraphicFramePr>
-            <a:graphic xmlns:a="http://schemas.openxmlformats.org/drawingml/2006/main">
-              <a:graphicData uri="http://schemas.openxmlformats.org/drawingml/2006/picture">
-                <pic:pic xmlns:pic="http://schemas.openxmlformats.org/drawingml/2006/picture">
-                  <pic:nvPicPr>
-                    <pic:cNvPr id="13" name="Oscar Parser Rules2.png"/>
-                    <pic:cNvPicPr/>
-                  </pic:nvPicPr>
-                  <pic:blipFill>
-                    <a:blip r:embed="rId35">
-                      <a:extLst>
-                        <a:ext uri="{28A0092B-C50C-407E-A947-70E740481C1C}">
-                          <a14:useLocalDpi xmlns:a14="http://schemas.microsoft.com/office/drawing/2010/main" val="0"/>
-                        </a:ext>
-                      </a:extLst>
-                    </a:blip>
-                    <a:stretch>
-                      <a:fillRect/>
-                    </a:stretch>
-                  </pic:blipFill>
-                  <pic:spPr>
-                    <a:xfrm>
-                      <a:off x="0" y="0"/>
-                      <a:ext cx="5759492" cy="4577080"/>
-                    </a:xfrm>
-                    <a:prstGeom prst="rect">
-                      <a:avLst/>
-                    </a:prstGeom>
-                    <a:effectLst>
-                      <a:outerShdw blurRad="50800" dist="38100" dir="2700000" algn="tl" rotWithShape="0">
-                        <a:prstClr val="black">
-                          <a:alpha val="40000"/>
-                        </a:prstClr>
-                      </a:outerShdw>
-                    </a:effectLst>
-                  </pic:spPr>
-                </pic:pic>
-              </a:graphicData>
-            </a:graphic>
-          </wp:inline>
-        </w:drawing>
-      </w:r>
-    </w:p>
+    <w:p/>
+    <w:p/>
     <w:p>
       <w:r>
         <w:rPr>
@@ -7702,7 +7940,7 @@
                     <pic:cNvPicPr/>
                   </pic:nvPicPr>
                   <pic:blipFill>
-                    <a:blip r:embed="rId36">
+                    <a:blip r:embed="rId37">
                       <a:extLst>
                         <a:ext uri="{28A0092B-C50C-407E-A947-70E740481C1C}">
                           <a14:useLocalDpi xmlns:a14="http://schemas.microsoft.com/office/drawing/2010/main" val="0"/>
@@ -7758,7 +7996,7 @@
                     <pic:cNvPicPr/>
                   </pic:nvPicPr>
                   <pic:blipFill>
-                    <a:blip r:embed="rId37">
+                    <a:blip r:embed="rId38">
                       <a:extLst>
                         <a:ext uri="{28A0092B-C50C-407E-A947-70E740481C1C}">
                           <a14:useLocalDpi xmlns:a14="http://schemas.microsoft.com/office/drawing/2010/main" val="0"/>
@@ -7794,12 +8032,12 @@
     </w:p>
     <w:p/>
     <w:sectPr>
-      <w:headerReference w:type="even" r:id="rId38"/>
-      <w:headerReference w:type="default" r:id="rId39"/>
-      <w:footerReference w:type="even" r:id="rId40"/>
-      <w:footerReference w:type="default" r:id="rId41"/>
-      <w:headerReference w:type="first" r:id="rId42"/>
-      <w:footerReference w:type="first" r:id="rId43"/>
+      <w:headerReference w:type="even" r:id="rId39"/>
+      <w:headerReference w:type="default" r:id="rId40"/>
+      <w:footerReference w:type="even" r:id="rId41"/>
+      <w:footerReference w:type="default" r:id="rId42"/>
+      <w:headerReference w:type="first" r:id="rId43"/>
+      <w:footerReference w:type="first" r:id="rId44"/>
       <w:pgSz w:w="12240" w:h="15840"/>
       <w:pgMar w:top="1440" w:right="1440" w:bottom="1440" w:left="1440" w:header="720" w:footer="720" w:gutter="0"/>
       <w:pgNumType w:start="0"/>
@@ -7812,7 +8050,7 @@
 </file>
 
 <file path=word/endnotes.xml><?xml version="1.0" encoding="utf-8"?>
-<w:endnotes xmlns:wpc="http://schemas.microsoft.com/office/word/2010/wordprocessingCanvas" xmlns:cx="http://schemas.microsoft.com/office/drawing/2014/chartex" xmlns:cx1="http://schemas.microsoft.com/office/drawing/2015/9/8/chartex" xmlns:cx2="http://schemas.microsoft.com/office/drawing/2015/10/21/chartex" xmlns:cx3="http://schemas.microsoft.com/office/drawing/2016/5/9/chartex" xmlns:cx4="http://schemas.microsoft.com/office/drawing/2016/5/10/chartex" xmlns:cx5="http://schemas.microsoft.com/office/drawing/2016/5/11/chartex" xmlns:cx6="http://schemas.microsoft.com/office/drawing/2016/5/12/chartex" xmlns:cx7="http://schemas.microsoft.com/office/drawing/2016/5/13/chartex" xmlns:cx8="http://schemas.microsoft.com/office/drawing/2016/5/14/chartex" xmlns:mc="http://schemas.openxmlformats.org/markup-compatibility/2006" xmlns:aink="http://schemas.microsoft.com/office/drawing/2016/ink" xmlns:am3d="http://schemas.microsoft.com/office/drawing/2017/model3d" xmlns:o="urn:schemas-microsoft-com:office:office" xmlns:r="http://schemas.openxmlformats.org/officeDocument/2006/relationships" xmlns:m="http://schemas.openxmlformats.org/officeDocument/2006/math" xmlns:v="urn:schemas-microsoft-com:vml" xmlns:wp14="http://schemas.microsoft.com/office/word/2010/wordprocessingDrawing" xmlns:wp="http://schemas.openxmlformats.org/drawingml/2006/wordprocessingDrawing" xmlns:w10="urn:schemas-microsoft-com:office:word" xmlns:w="http://schemas.openxmlformats.org/wordprocessingml/2006/main" xmlns:w14="http://schemas.microsoft.com/office/word/2010/wordml" xmlns:w15="http://schemas.microsoft.com/office/word/2012/wordml" xmlns:w16cid="http://schemas.microsoft.com/office/word/2016/wordml/cid" xmlns:w16se="http://schemas.microsoft.com/office/word/2015/wordml/symex" xmlns:wpg="http://schemas.microsoft.com/office/word/2010/wordprocessingGroup" xmlns:wpi="http://schemas.microsoft.com/office/word/2010/wordprocessingInk" xmlns:wne="http://schemas.microsoft.com/office/word/2006/wordml" xmlns:wps="http://schemas.microsoft.com/office/word/2010/wordprocessingShape" mc:Ignorable="w14 w15 w16se w16cid wp14">
+<w:endnotes xmlns:wpc="http://schemas.microsoft.com/office/word/2010/wordprocessingCanvas" xmlns:cx="http://schemas.microsoft.com/office/drawing/2014/chartex" xmlns:cx1="http://schemas.microsoft.com/office/drawing/2015/9/8/chartex" xmlns:cx2="http://schemas.microsoft.com/office/drawing/2015/10/21/chartex" xmlns:cx3="http://schemas.microsoft.com/office/drawing/2016/5/9/chartex" xmlns:cx4="http://schemas.microsoft.com/office/drawing/2016/5/10/chartex" xmlns:cx5="http://schemas.microsoft.com/office/drawing/2016/5/11/chartex" xmlns:cx6="http://schemas.microsoft.com/office/drawing/2016/5/12/chartex" xmlns:cx7="http://schemas.microsoft.com/office/drawing/2016/5/13/chartex" xmlns:cx8="http://schemas.microsoft.com/office/drawing/2016/5/14/chartex" xmlns:mc="http://schemas.openxmlformats.org/markup-compatibility/2006" xmlns:aink="http://schemas.microsoft.com/office/drawing/2016/ink" xmlns:am3d="http://schemas.microsoft.com/office/drawing/2017/model3d" xmlns:o="urn:schemas-microsoft-com:office:office" xmlns:r="http://schemas.openxmlformats.org/officeDocument/2006/relationships" xmlns:m="http://schemas.openxmlformats.org/officeDocument/2006/math" xmlns:v="urn:schemas-microsoft-com:vml" xmlns:wp14="http://schemas.microsoft.com/office/word/2010/wordprocessingDrawing" xmlns:wp="http://schemas.openxmlformats.org/drawingml/2006/wordprocessingDrawing" xmlns:w10="urn:schemas-microsoft-com:office:word" xmlns:w="http://schemas.openxmlformats.org/wordprocessingml/2006/main" xmlns:w14="http://schemas.microsoft.com/office/word/2010/wordml" xmlns:w15="http://schemas.microsoft.com/office/word/2012/wordml" xmlns:w16cex="http://schemas.microsoft.com/office/word/2018/wordml/cex" xmlns:w16cid="http://schemas.microsoft.com/office/word/2016/wordml/cid" xmlns:w16="http://schemas.microsoft.com/office/word/2018/wordml" xmlns:w16se="http://schemas.microsoft.com/office/word/2015/wordml/symex" xmlns:wpg="http://schemas.microsoft.com/office/word/2010/wordprocessingGroup" xmlns:wpi="http://schemas.microsoft.com/office/word/2010/wordprocessingInk" xmlns:wne="http://schemas.microsoft.com/office/word/2006/wordml" xmlns:wps="http://schemas.microsoft.com/office/word/2010/wordprocessingShape" mc:Ignorable="w14 w15 w16se w16cid w16 w16cex wp14">
   <w:endnote w:type="separator" w:id="-1">
     <w:p>
       <w:pPr>
@@ -7837,7 +8075,7 @@
 </file>
 
 <file path=word/footer1.xml><?xml version="1.0" encoding="utf-8"?>
-<w:ftr xmlns:wpc="http://schemas.microsoft.com/office/word/2010/wordprocessingCanvas" xmlns:cx="http://schemas.microsoft.com/office/drawing/2014/chartex" xmlns:cx1="http://schemas.microsoft.com/office/drawing/2015/9/8/chartex" xmlns:cx2="http://schemas.microsoft.com/office/drawing/2015/10/21/chartex" xmlns:cx3="http://schemas.microsoft.com/office/drawing/2016/5/9/chartex" xmlns:cx4="http://schemas.microsoft.com/office/drawing/2016/5/10/chartex" xmlns:cx5="http://schemas.microsoft.com/office/drawing/2016/5/11/chartex" xmlns:cx6="http://schemas.microsoft.com/office/drawing/2016/5/12/chartex" xmlns:cx7="http://schemas.microsoft.com/office/drawing/2016/5/13/chartex" xmlns:cx8="http://schemas.microsoft.com/office/drawing/2016/5/14/chartex" xmlns:mc="http://schemas.openxmlformats.org/markup-compatibility/2006" xmlns:aink="http://schemas.microsoft.com/office/drawing/2016/ink" xmlns:am3d="http://schemas.microsoft.com/office/drawing/2017/model3d" xmlns:o="urn:schemas-microsoft-com:office:office" xmlns:r="http://schemas.openxmlformats.org/officeDocument/2006/relationships" xmlns:m="http://schemas.openxmlformats.org/officeDocument/2006/math" xmlns:v="urn:schemas-microsoft-com:vml" xmlns:wp14="http://schemas.microsoft.com/office/word/2010/wordprocessingDrawing" xmlns:wp="http://schemas.openxmlformats.org/drawingml/2006/wordprocessingDrawing" xmlns:w10="urn:schemas-microsoft-com:office:word" xmlns:w="http://schemas.openxmlformats.org/wordprocessingml/2006/main" xmlns:w14="http://schemas.microsoft.com/office/word/2010/wordml" xmlns:w15="http://schemas.microsoft.com/office/word/2012/wordml" xmlns:w16cid="http://schemas.microsoft.com/office/word/2016/wordml/cid" xmlns:w16se="http://schemas.microsoft.com/office/word/2015/wordml/symex" xmlns:wpg="http://schemas.microsoft.com/office/word/2010/wordprocessingGroup" xmlns:wpi="http://schemas.microsoft.com/office/word/2010/wordprocessingInk" xmlns:wne="http://schemas.microsoft.com/office/word/2006/wordml" xmlns:wps="http://schemas.microsoft.com/office/word/2010/wordprocessingShape" mc:Ignorable="w14 w15 w16se w16cid wp14">
+<w:ftr xmlns:wpc="http://schemas.microsoft.com/office/word/2010/wordprocessingCanvas" xmlns:cx="http://schemas.microsoft.com/office/drawing/2014/chartex" xmlns:cx1="http://schemas.microsoft.com/office/drawing/2015/9/8/chartex" xmlns:cx2="http://schemas.microsoft.com/office/drawing/2015/10/21/chartex" xmlns:cx3="http://schemas.microsoft.com/office/drawing/2016/5/9/chartex" xmlns:cx4="http://schemas.microsoft.com/office/drawing/2016/5/10/chartex" xmlns:cx5="http://schemas.microsoft.com/office/drawing/2016/5/11/chartex" xmlns:cx6="http://schemas.microsoft.com/office/drawing/2016/5/12/chartex" xmlns:cx7="http://schemas.microsoft.com/office/drawing/2016/5/13/chartex" xmlns:cx8="http://schemas.microsoft.com/office/drawing/2016/5/14/chartex" xmlns:mc="http://schemas.openxmlformats.org/markup-compatibility/2006" xmlns:aink="http://schemas.microsoft.com/office/drawing/2016/ink" xmlns:am3d="http://schemas.microsoft.com/office/drawing/2017/model3d" xmlns:o="urn:schemas-microsoft-com:office:office" xmlns:r="http://schemas.openxmlformats.org/officeDocument/2006/relationships" xmlns:m="http://schemas.openxmlformats.org/officeDocument/2006/math" xmlns:v="urn:schemas-microsoft-com:vml" xmlns:wp14="http://schemas.microsoft.com/office/word/2010/wordprocessingDrawing" xmlns:wp="http://schemas.openxmlformats.org/drawingml/2006/wordprocessingDrawing" xmlns:w10="urn:schemas-microsoft-com:office:word" xmlns:w="http://schemas.openxmlformats.org/wordprocessingml/2006/main" xmlns:w14="http://schemas.microsoft.com/office/word/2010/wordml" xmlns:w15="http://schemas.microsoft.com/office/word/2012/wordml" xmlns:w16cex="http://schemas.microsoft.com/office/word/2018/wordml/cex" xmlns:w16cid="http://schemas.microsoft.com/office/word/2016/wordml/cid" xmlns:w16="http://schemas.microsoft.com/office/word/2018/wordml" xmlns:w16se="http://schemas.microsoft.com/office/word/2015/wordml/symex" xmlns:wpg="http://schemas.microsoft.com/office/word/2010/wordprocessingGroup" xmlns:wpi="http://schemas.microsoft.com/office/word/2010/wordprocessingInk" xmlns:wne="http://schemas.microsoft.com/office/word/2006/wordml" xmlns:wps="http://schemas.microsoft.com/office/word/2010/wordprocessingShape" mc:Ignorable="w14 w15 w16se w16cid w16 w16cex wp14">
   <w:p>
     <w:pPr>
       <w:pStyle w:val="Footer"/>
@@ -7847,7 +8085,7 @@
 </file>
 
 <file path=word/footer2.xml><?xml version="1.0" encoding="utf-8"?>
-<w:ftr xmlns:wpc="http://schemas.microsoft.com/office/word/2010/wordprocessingCanvas" xmlns:cx="http://schemas.microsoft.com/office/drawing/2014/chartex" xmlns:cx1="http://schemas.microsoft.com/office/drawing/2015/9/8/chartex" xmlns:cx2="http://schemas.microsoft.com/office/drawing/2015/10/21/chartex" xmlns:cx3="http://schemas.microsoft.com/office/drawing/2016/5/9/chartex" xmlns:cx4="http://schemas.microsoft.com/office/drawing/2016/5/10/chartex" xmlns:cx5="http://schemas.microsoft.com/office/drawing/2016/5/11/chartex" xmlns:cx6="http://schemas.microsoft.com/office/drawing/2016/5/12/chartex" xmlns:cx7="http://schemas.microsoft.com/office/drawing/2016/5/13/chartex" xmlns:cx8="http://schemas.microsoft.com/office/drawing/2016/5/14/chartex" xmlns:mc="http://schemas.openxmlformats.org/markup-compatibility/2006" xmlns:aink="http://schemas.microsoft.com/office/drawing/2016/ink" xmlns:am3d="http://schemas.microsoft.com/office/drawing/2017/model3d" xmlns:o="urn:schemas-microsoft-com:office:office" xmlns:r="http://schemas.openxmlformats.org/officeDocument/2006/relationships" xmlns:m="http://schemas.openxmlformats.org/officeDocument/2006/math" xmlns:v="urn:schemas-microsoft-com:vml" xmlns:wp14="http://schemas.microsoft.com/office/word/2010/wordprocessingDrawing" xmlns:wp="http://schemas.openxmlformats.org/drawingml/2006/wordprocessingDrawing" xmlns:w10="urn:schemas-microsoft-com:office:word" xmlns:w="http://schemas.openxmlformats.org/wordprocessingml/2006/main" xmlns:w14="http://schemas.microsoft.com/office/word/2010/wordml" xmlns:w15="http://schemas.microsoft.com/office/word/2012/wordml" xmlns:w16cid="http://schemas.microsoft.com/office/word/2016/wordml/cid" xmlns:w16se="http://schemas.microsoft.com/office/word/2015/wordml/symex" xmlns:wpg="http://schemas.microsoft.com/office/word/2010/wordprocessingGroup" xmlns:wpi="http://schemas.microsoft.com/office/word/2010/wordprocessingInk" xmlns:wne="http://schemas.microsoft.com/office/word/2006/wordml" xmlns:wps="http://schemas.microsoft.com/office/word/2010/wordprocessingShape" mc:Ignorable="w14 w15 w16se w16cid wp14">
+<w:ftr xmlns:wpc="http://schemas.microsoft.com/office/word/2010/wordprocessingCanvas" xmlns:cx="http://schemas.microsoft.com/office/drawing/2014/chartex" xmlns:cx1="http://schemas.microsoft.com/office/drawing/2015/9/8/chartex" xmlns:cx2="http://schemas.microsoft.com/office/drawing/2015/10/21/chartex" xmlns:cx3="http://schemas.microsoft.com/office/drawing/2016/5/9/chartex" xmlns:cx4="http://schemas.microsoft.com/office/drawing/2016/5/10/chartex" xmlns:cx5="http://schemas.microsoft.com/office/drawing/2016/5/11/chartex" xmlns:cx6="http://schemas.microsoft.com/office/drawing/2016/5/12/chartex" xmlns:cx7="http://schemas.microsoft.com/office/drawing/2016/5/13/chartex" xmlns:cx8="http://schemas.microsoft.com/office/drawing/2016/5/14/chartex" xmlns:mc="http://schemas.openxmlformats.org/markup-compatibility/2006" xmlns:aink="http://schemas.microsoft.com/office/drawing/2016/ink" xmlns:am3d="http://schemas.microsoft.com/office/drawing/2017/model3d" xmlns:o="urn:schemas-microsoft-com:office:office" xmlns:r="http://schemas.openxmlformats.org/officeDocument/2006/relationships" xmlns:m="http://schemas.openxmlformats.org/officeDocument/2006/math" xmlns:v="urn:schemas-microsoft-com:vml" xmlns:wp14="http://schemas.microsoft.com/office/word/2010/wordprocessingDrawing" xmlns:wp="http://schemas.openxmlformats.org/drawingml/2006/wordprocessingDrawing" xmlns:w10="urn:schemas-microsoft-com:office:word" xmlns:w="http://schemas.openxmlformats.org/wordprocessingml/2006/main" xmlns:w14="http://schemas.microsoft.com/office/word/2010/wordml" xmlns:w15="http://schemas.microsoft.com/office/word/2012/wordml" xmlns:w16cex="http://schemas.microsoft.com/office/word/2018/wordml/cex" xmlns:w16cid="http://schemas.microsoft.com/office/word/2016/wordml/cid" xmlns:w16="http://schemas.microsoft.com/office/word/2018/wordml" xmlns:w16se="http://schemas.microsoft.com/office/word/2015/wordml/symex" xmlns:wpg="http://schemas.microsoft.com/office/word/2010/wordprocessingGroup" xmlns:wpi="http://schemas.microsoft.com/office/word/2010/wordprocessingInk" xmlns:wne="http://schemas.microsoft.com/office/word/2006/wordml" xmlns:wps="http://schemas.microsoft.com/office/word/2010/wordprocessingShape" mc:Ignorable="w14 w15 w16se w16cid w16 w16cex wp14">
   <w:p>
     <w:pPr>
       <w:pStyle w:val="Footer"/>
@@ -7937,7 +8175,7 @@
 </file>
 
 <file path=word/footer3.xml><?xml version="1.0" encoding="utf-8"?>
-<w:ftr xmlns:wpc="http://schemas.microsoft.com/office/word/2010/wordprocessingCanvas" xmlns:cx="http://schemas.microsoft.com/office/drawing/2014/chartex" xmlns:cx1="http://schemas.microsoft.com/office/drawing/2015/9/8/chartex" xmlns:cx2="http://schemas.microsoft.com/office/drawing/2015/10/21/chartex" xmlns:cx3="http://schemas.microsoft.com/office/drawing/2016/5/9/chartex" xmlns:cx4="http://schemas.microsoft.com/office/drawing/2016/5/10/chartex" xmlns:cx5="http://schemas.microsoft.com/office/drawing/2016/5/11/chartex" xmlns:cx6="http://schemas.microsoft.com/office/drawing/2016/5/12/chartex" xmlns:cx7="http://schemas.microsoft.com/office/drawing/2016/5/13/chartex" xmlns:cx8="http://schemas.microsoft.com/office/drawing/2016/5/14/chartex" xmlns:mc="http://schemas.openxmlformats.org/markup-compatibility/2006" xmlns:aink="http://schemas.microsoft.com/office/drawing/2016/ink" xmlns:am3d="http://schemas.microsoft.com/office/drawing/2017/model3d" xmlns:o="urn:schemas-microsoft-com:office:office" xmlns:r="http://schemas.openxmlformats.org/officeDocument/2006/relationships" xmlns:m="http://schemas.openxmlformats.org/officeDocument/2006/math" xmlns:v="urn:schemas-microsoft-com:vml" xmlns:wp14="http://schemas.microsoft.com/office/word/2010/wordprocessingDrawing" xmlns:wp="http://schemas.openxmlformats.org/drawingml/2006/wordprocessingDrawing" xmlns:w10="urn:schemas-microsoft-com:office:word" xmlns:w="http://schemas.openxmlformats.org/wordprocessingml/2006/main" xmlns:w14="http://schemas.microsoft.com/office/word/2010/wordml" xmlns:w15="http://schemas.microsoft.com/office/word/2012/wordml" xmlns:w16cid="http://schemas.microsoft.com/office/word/2016/wordml/cid" xmlns:w16se="http://schemas.microsoft.com/office/word/2015/wordml/symex" xmlns:wpg="http://schemas.microsoft.com/office/word/2010/wordprocessingGroup" xmlns:wpi="http://schemas.microsoft.com/office/word/2010/wordprocessingInk" xmlns:wne="http://schemas.microsoft.com/office/word/2006/wordml" xmlns:wps="http://schemas.microsoft.com/office/word/2010/wordprocessingShape" mc:Ignorable="w14 w15 w16se w16cid wp14">
+<w:ftr xmlns:wpc="http://schemas.microsoft.com/office/word/2010/wordprocessingCanvas" xmlns:cx="http://schemas.microsoft.com/office/drawing/2014/chartex" xmlns:cx1="http://schemas.microsoft.com/office/drawing/2015/9/8/chartex" xmlns:cx2="http://schemas.microsoft.com/office/drawing/2015/10/21/chartex" xmlns:cx3="http://schemas.microsoft.com/office/drawing/2016/5/9/chartex" xmlns:cx4="http://schemas.microsoft.com/office/drawing/2016/5/10/chartex" xmlns:cx5="http://schemas.microsoft.com/office/drawing/2016/5/11/chartex" xmlns:cx6="http://schemas.microsoft.com/office/drawing/2016/5/12/chartex" xmlns:cx7="http://schemas.microsoft.com/office/drawing/2016/5/13/chartex" xmlns:cx8="http://schemas.microsoft.com/office/drawing/2016/5/14/chartex" xmlns:mc="http://schemas.openxmlformats.org/markup-compatibility/2006" xmlns:aink="http://schemas.microsoft.com/office/drawing/2016/ink" xmlns:am3d="http://schemas.microsoft.com/office/drawing/2017/model3d" xmlns:o="urn:schemas-microsoft-com:office:office" xmlns:r="http://schemas.openxmlformats.org/officeDocument/2006/relationships" xmlns:m="http://schemas.openxmlformats.org/officeDocument/2006/math" xmlns:v="urn:schemas-microsoft-com:vml" xmlns:wp14="http://schemas.microsoft.com/office/word/2010/wordprocessingDrawing" xmlns:wp="http://schemas.openxmlformats.org/drawingml/2006/wordprocessingDrawing" xmlns:w10="urn:schemas-microsoft-com:office:word" xmlns:w="http://schemas.openxmlformats.org/wordprocessingml/2006/main" xmlns:w14="http://schemas.microsoft.com/office/word/2010/wordml" xmlns:w15="http://schemas.microsoft.com/office/word/2012/wordml" xmlns:w16cex="http://schemas.microsoft.com/office/word/2018/wordml/cex" xmlns:w16cid="http://schemas.microsoft.com/office/word/2016/wordml/cid" xmlns:w16="http://schemas.microsoft.com/office/word/2018/wordml" xmlns:w16se="http://schemas.microsoft.com/office/word/2015/wordml/symex" xmlns:wpg="http://schemas.microsoft.com/office/word/2010/wordprocessingGroup" xmlns:wpi="http://schemas.microsoft.com/office/word/2010/wordprocessingInk" xmlns:wne="http://schemas.microsoft.com/office/word/2006/wordml" xmlns:wps="http://schemas.microsoft.com/office/word/2010/wordprocessingShape" mc:Ignorable="w14 w15 w16se w16cid w16 w16cex wp14">
   <w:p>
     <w:pPr>
       <w:pStyle w:val="Footer"/>
@@ -7947,7 +8185,7 @@
 </file>
 
 <file path=word/footnotes.xml><?xml version="1.0" encoding="utf-8"?>
-<w:footnotes xmlns:wpc="http://schemas.microsoft.com/office/word/2010/wordprocessingCanvas" xmlns:cx="http://schemas.microsoft.com/office/drawing/2014/chartex" xmlns:cx1="http://schemas.microsoft.com/office/drawing/2015/9/8/chartex" xmlns:cx2="http://schemas.microsoft.com/office/drawing/2015/10/21/chartex" xmlns:cx3="http://schemas.microsoft.com/office/drawing/2016/5/9/chartex" xmlns:cx4="http://schemas.microsoft.com/office/drawing/2016/5/10/chartex" xmlns:cx5="http://schemas.microsoft.com/office/drawing/2016/5/11/chartex" xmlns:cx6="http://schemas.microsoft.com/office/drawing/2016/5/12/chartex" xmlns:cx7="http://schemas.microsoft.com/office/drawing/2016/5/13/chartex" xmlns:cx8="http://schemas.microsoft.com/office/drawing/2016/5/14/chartex" xmlns:mc="http://schemas.openxmlformats.org/markup-compatibility/2006" xmlns:aink="http://schemas.microsoft.com/office/drawing/2016/ink" xmlns:am3d="http://schemas.microsoft.com/office/drawing/2017/model3d" xmlns:o="urn:schemas-microsoft-com:office:office" xmlns:r="http://schemas.openxmlformats.org/officeDocument/2006/relationships" xmlns:m="http://schemas.openxmlformats.org/officeDocument/2006/math" xmlns:v="urn:schemas-microsoft-com:vml" xmlns:wp14="http://schemas.microsoft.com/office/word/2010/wordprocessingDrawing" xmlns:wp="http://schemas.openxmlformats.org/drawingml/2006/wordprocessingDrawing" xmlns:w10="urn:schemas-microsoft-com:office:word" xmlns:w="http://schemas.openxmlformats.org/wordprocessingml/2006/main" xmlns:w14="http://schemas.microsoft.com/office/word/2010/wordml" xmlns:w15="http://schemas.microsoft.com/office/word/2012/wordml" xmlns:w16cid="http://schemas.microsoft.com/office/word/2016/wordml/cid" xmlns:w16se="http://schemas.microsoft.com/office/word/2015/wordml/symex" xmlns:wpg="http://schemas.microsoft.com/office/word/2010/wordprocessingGroup" xmlns:wpi="http://schemas.microsoft.com/office/word/2010/wordprocessingInk" xmlns:wne="http://schemas.microsoft.com/office/word/2006/wordml" xmlns:wps="http://schemas.microsoft.com/office/word/2010/wordprocessingShape" mc:Ignorable="w14 w15 w16se w16cid wp14">
+<w:footnotes xmlns:wpc="http://schemas.microsoft.com/office/word/2010/wordprocessingCanvas" xmlns:cx="http://schemas.microsoft.com/office/drawing/2014/chartex" xmlns:cx1="http://schemas.microsoft.com/office/drawing/2015/9/8/chartex" xmlns:cx2="http://schemas.microsoft.com/office/drawing/2015/10/21/chartex" xmlns:cx3="http://schemas.microsoft.com/office/drawing/2016/5/9/chartex" xmlns:cx4="http://schemas.microsoft.com/office/drawing/2016/5/10/chartex" xmlns:cx5="http://schemas.microsoft.com/office/drawing/2016/5/11/chartex" xmlns:cx6="http://schemas.microsoft.com/office/drawing/2016/5/12/chartex" xmlns:cx7="http://schemas.microsoft.com/office/drawing/2016/5/13/chartex" xmlns:cx8="http://schemas.microsoft.com/office/drawing/2016/5/14/chartex" xmlns:mc="http://schemas.openxmlformats.org/markup-compatibility/2006" xmlns:aink="http://schemas.microsoft.com/office/drawing/2016/ink" xmlns:am3d="http://schemas.microsoft.com/office/drawing/2017/model3d" xmlns:o="urn:schemas-microsoft-com:office:office" xmlns:r="http://schemas.openxmlformats.org/officeDocument/2006/relationships" xmlns:m="http://schemas.openxmlformats.org/officeDocument/2006/math" xmlns:v="urn:schemas-microsoft-com:vml" xmlns:wp14="http://schemas.microsoft.com/office/word/2010/wordprocessingDrawing" xmlns:wp="http://schemas.openxmlformats.org/drawingml/2006/wordprocessingDrawing" xmlns:w10="urn:schemas-microsoft-com:office:word" xmlns:w="http://schemas.openxmlformats.org/wordprocessingml/2006/main" xmlns:w14="http://schemas.microsoft.com/office/word/2010/wordml" xmlns:w15="http://schemas.microsoft.com/office/word/2012/wordml" xmlns:w16cex="http://schemas.microsoft.com/office/word/2018/wordml/cex" xmlns:w16cid="http://schemas.microsoft.com/office/word/2016/wordml/cid" xmlns:w16="http://schemas.microsoft.com/office/word/2018/wordml" xmlns:w16se="http://schemas.microsoft.com/office/word/2015/wordml/symex" xmlns:wpg="http://schemas.microsoft.com/office/word/2010/wordprocessingGroup" xmlns:wpi="http://schemas.microsoft.com/office/word/2010/wordprocessingInk" xmlns:wne="http://schemas.microsoft.com/office/word/2006/wordml" xmlns:wps="http://schemas.microsoft.com/office/word/2010/wordprocessingShape" mc:Ignorable="w14 w15 w16se w16cid w16 w16cex wp14">
   <w:footnote w:type="separator" w:id="-1">
     <w:p>
       <w:pPr>
@@ -7972,7 +8210,7 @@
 </file>
 
 <file path=word/header1.xml><?xml version="1.0" encoding="utf-8"?>
-<w:hdr xmlns:wpc="http://schemas.microsoft.com/office/word/2010/wordprocessingCanvas" xmlns:cx="http://schemas.microsoft.com/office/drawing/2014/chartex" xmlns:cx1="http://schemas.microsoft.com/office/drawing/2015/9/8/chartex" xmlns:cx2="http://schemas.microsoft.com/office/drawing/2015/10/21/chartex" xmlns:cx3="http://schemas.microsoft.com/office/drawing/2016/5/9/chartex" xmlns:cx4="http://schemas.microsoft.com/office/drawing/2016/5/10/chartex" xmlns:cx5="http://schemas.microsoft.com/office/drawing/2016/5/11/chartex" xmlns:cx6="http://schemas.microsoft.com/office/drawing/2016/5/12/chartex" xmlns:cx7="http://schemas.microsoft.com/office/drawing/2016/5/13/chartex" xmlns:cx8="http://schemas.microsoft.com/office/drawing/2016/5/14/chartex" xmlns:mc="http://schemas.openxmlformats.org/markup-compatibility/2006" xmlns:aink="http://schemas.microsoft.com/office/drawing/2016/ink" xmlns:am3d="http://schemas.microsoft.com/office/drawing/2017/model3d" xmlns:o="urn:schemas-microsoft-com:office:office" xmlns:r="http://schemas.openxmlformats.org/officeDocument/2006/relationships" xmlns:m="http://schemas.openxmlformats.org/officeDocument/2006/math" xmlns:v="urn:schemas-microsoft-com:vml" xmlns:wp14="http://schemas.microsoft.com/office/word/2010/wordprocessingDrawing" xmlns:wp="http://schemas.openxmlformats.org/drawingml/2006/wordprocessingDrawing" xmlns:w10="urn:schemas-microsoft-com:office:word" xmlns:w="http://schemas.openxmlformats.org/wordprocessingml/2006/main" xmlns:w14="http://schemas.microsoft.com/office/word/2010/wordml" xmlns:w15="http://schemas.microsoft.com/office/word/2012/wordml" xmlns:w16cid="http://schemas.microsoft.com/office/word/2016/wordml/cid" xmlns:w16se="http://schemas.microsoft.com/office/word/2015/wordml/symex" xmlns:wpg="http://schemas.microsoft.com/office/word/2010/wordprocessingGroup" xmlns:wpi="http://schemas.microsoft.com/office/word/2010/wordprocessingInk" xmlns:wne="http://schemas.microsoft.com/office/word/2006/wordml" xmlns:wps="http://schemas.microsoft.com/office/word/2010/wordprocessingShape" mc:Ignorable="w14 w15 w16se w16cid wp14">
+<w:hdr xmlns:wpc="http://schemas.microsoft.com/office/word/2010/wordprocessingCanvas" xmlns:cx="http://schemas.microsoft.com/office/drawing/2014/chartex" xmlns:cx1="http://schemas.microsoft.com/office/drawing/2015/9/8/chartex" xmlns:cx2="http://schemas.microsoft.com/office/drawing/2015/10/21/chartex" xmlns:cx3="http://schemas.microsoft.com/office/drawing/2016/5/9/chartex" xmlns:cx4="http://schemas.microsoft.com/office/drawing/2016/5/10/chartex" xmlns:cx5="http://schemas.microsoft.com/office/drawing/2016/5/11/chartex" xmlns:cx6="http://schemas.microsoft.com/office/drawing/2016/5/12/chartex" xmlns:cx7="http://schemas.microsoft.com/office/drawing/2016/5/13/chartex" xmlns:cx8="http://schemas.microsoft.com/office/drawing/2016/5/14/chartex" xmlns:mc="http://schemas.openxmlformats.org/markup-compatibility/2006" xmlns:aink="http://schemas.microsoft.com/office/drawing/2016/ink" xmlns:am3d="http://schemas.microsoft.com/office/drawing/2017/model3d" xmlns:o="urn:schemas-microsoft-com:office:office" xmlns:r="http://schemas.openxmlformats.org/officeDocument/2006/relationships" xmlns:m="http://schemas.openxmlformats.org/officeDocument/2006/math" xmlns:v="urn:schemas-microsoft-com:vml" xmlns:wp14="http://schemas.microsoft.com/office/word/2010/wordprocessingDrawing" xmlns:wp="http://schemas.openxmlformats.org/drawingml/2006/wordprocessingDrawing" xmlns:w10="urn:schemas-microsoft-com:office:word" xmlns:w="http://schemas.openxmlformats.org/wordprocessingml/2006/main" xmlns:w14="http://schemas.microsoft.com/office/word/2010/wordml" xmlns:w15="http://schemas.microsoft.com/office/word/2012/wordml" xmlns:w16cex="http://schemas.microsoft.com/office/word/2018/wordml/cex" xmlns:w16cid="http://schemas.microsoft.com/office/word/2016/wordml/cid" xmlns:w16="http://schemas.microsoft.com/office/word/2018/wordml" xmlns:w16se="http://schemas.microsoft.com/office/word/2015/wordml/symex" xmlns:wpg="http://schemas.microsoft.com/office/word/2010/wordprocessingGroup" xmlns:wpi="http://schemas.microsoft.com/office/word/2010/wordprocessingInk" xmlns:wne="http://schemas.microsoft.com/office/word/2006/wordml" xmlns:wps="http://schemas.microsoft.com/office/word/2010/wordprocessingShape" mc:Ignorable="w14 w15 w16se w16cid w16 w16cex wp14">
   <w:p>
     <w:pPr>
       <w:pStyle w:val="Header"/>
@@ -7982,7 +8220,7 @@
 </file>
 
 <file path=word/header2.xml><?xml version="1.0" encoding="utf-8"?>
-<w:hdr xmlns:wpc="http://schemas.microsoft.com/office/word/2010/wordprocessingCanvas" xmlns:cx="http://schemas.microsoft.com/office/drawing/2014/chartex" xmlns:cx1="http://schemas.microsoft.com/office/drawing/2015/9/8/chartex" xmlns:cx2="http://schemas.microsoft.com/office/drawing/2015/10/21/chartex" xmlns:cx3="http://schemas.microsoft.com/office/drawing/2016/5/9/chartex" xmlns:cx4="http://schemas.microsoft.com/office/drawing/2016/5/10/chartex" xmlns:cx5="http://schemas.microsoft.com/office/drawing/2016/5/11/chartex" xmlns:cx6="http://schemas.microsoft.com/office/drawing/2016/5/12/chartex" xmlns:cx7="http://schemas.microsoft.com/office/drawing/2016/5/13/chartex" xmlns:cx8="http://schemas.microsoft.com/office/drawing/2016/5/14/chartex" xmlns:mc="http://schemas.openxmlformats.org/markup-compatibility/2006" xmlns:aink="http://schemas.microsoft.com/office/drawing/2016/ink" xmlns:am3d="http://schemas.microsoft.com/office/drawing/2017/model3d" xmlns:o="urn:schemas-microsoft-com:office:office" xmlns:r="http://schemas.openxmlformats.org/officeDocument/2006/relationships" xmlns:m="http://schemas.openxmlformats.org/officeDocument/2006/math" xmlns:v="urn:schemas-microsoft-com:vml" xmlns:wp14="http://schemas.microsoft.com/office/word/2010/wordprocessingDrawing" xmlns:wp="http://schemas.openxmlformats.org/drawingml/2006/wordprocessingDrawing" xmlns:w10="urn:schemas-microsoft-com:office:word" xmlns:w="http://schemas.openxmlformats.org/wordprocessingml/2006/main" xmlns:w14="http://schemas.microsoft.com/office/word/2010/wordml" xmlns:w15="http://schemas.microsoft.com/office/word/2012/wordml" xmlns:w16cid="http://schemas.microsoft.com/office/word/2016/wordml/cid" xmlns:w16se="http://schemas.microsoft.com/office/word/2015/wordml/symex" xmlns:wpg="http://schemas.microsoft.com/office/word/2010/wordprocessingGroup" xmlns:wpi="http://schemas.microsoft.com/office/word/2010/wordprocessingInk" xmlns:wne="http://schemas.microsoft.com/office/word/2006/wordml" xmlns:wps="http://schemas.microsoft.com/office/word/2010/wordprocessingShape" mc:Ignorable="w14 w15 w16se w16cid wp14">
+<w:hdr xmlns:wpc="http://schemas.microsoft.com/office/word/2010/wordprocessingCanvas" xmlns:cx="http://schemas.microsoft.com/office/drawing/2014/chartex" xmlns:cx1="http://schemas.microsoft.com/office/drawing/2015/9/8/chartex" xmlns:cx2="http://schemas.microsoft.com/office/drawing/2015/10/21/chartex" xmlns:cx3="http://schemas.microsoft.com/office/drawing/2016/5/9/chartex" xmlns:cx4="http://schemas.microsoft.com/office/drawing/2016/5/10/chartex" xmlns:cx5="http://schemas.microsoft.com/office/drawing/2016/5/11/chartex" xmlns:cx6="http://schemas.microsoft.com/office/drawing/2016/5/12/chartex" xmlns:cx7="http://schemas.microsoft.com/office/drawing/2016/5/13/chartex" xmlns:cx8="http://schemas.microsoft.com/office/drawing/2016/5/14/chartex" xmlns:mc="http://schemas.openxmlformats.org/markup-compatibility/2006" xmlns:aink="http://schemas.microsoft.com/office/drawing/2016/ink" xmlns:am3d="http://schemas.microsoft.com/office/drawing/2017/model3d" xmlns:o="urn:schemas-microsoft-com:office:office" xmlns:r="http://schemas.openxmlformats.org/officeDocument/2006/relationships" xmlns:m="http://schemas.openxmlformats.org/officeDocument/2006/math" xmlns:v="urn:schemas-microsoft-com:vml" xmlns:wp14="http://schemas.microsoft.com/office/word/2010/wordprocessingDrawing" xmlns:wp="http://schemas.openxmlformats.org/drawingml/2006/wordprocessingDrawing" xmlns:w10="urn:schemas-microsoft-com:office:word" xmlns:w="http://schemas.openxmlformats.org/wordprocessingml/2006/main" xmlns:w14="http://schemas.microsoft.com/office/word/2010/wordml" xmlns:w15="http://schemas.microsoft.com/office/word/2012/wordml" xmlns:w16cex="http://schemas.microsoft.com/office/word/2018/wordml/cex" xmlns:w16cid="http://schemas.microsoft.com/office/word/2016/wordml/cid" xmlns:w16="http://schemas.microsoft.com/office/word/2018/wordml" xmlns:w16se="http://schemas.microsoft.com/office/word/2015/wordml/symex" xmlns:wpg="http://schemas.microsoft.com/office/word/2010/wordprocessingGroup" xmlns:wpi="http://schemas.microsoft.com/office/word/2010/wordprocessingInk" xmlns:wne="http://schemas.microsoft.com/office/word/2006/wordml" xmlns:wps="http://schemas.microsoft.com/office/word/2010/wordprocessingShape" mc:Ignorable="w14 w15 w16se w16cid w16 w16cex wp14">
   <w:p>
     <w:pPr>
       <w:spacing w:line="264" w:lineRule="auto"/>
@@ -8104,7 +8342,7 @@
             </wp:inline>
           </w:drawing>
         </mc:Choice>
-        <mc:Fallback xmlns:w16cex="http://schemas.microsoft.com/office/word/2018/wordml/cex" xmlns:w16="http://schemas.microsoft.com/office/word/2018/wordml">
+        <mc:Fallback>
           <w:pict>
             <v:rect w14:anchorId="544E757E" id="Rectangle 5" o:spid="_x0000_s1026" alt="&quot;&quot;" style="width:412.95pt;height:3.6pt;visibility:visible;mso-wrap-style:square;mso-left-percent:-10001;mso-top-percent:-10001;mso-position-horizontal:absolute;mso-position-horizontal-relative:char;mso-position-vertical:absolute;mso-position-vertical-relative:line;mso-left-percent:-10001;mso-top-percent:-10001;v-text-anchor:middle" o:gfxdata="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" fillcolor="#4472c4 [3204]" stroked="f" strokeweight="2pt">
               <v:fill color2="#ed7d31 [3205]" rotate="t" angle="270" focus="100%" type="gradient"/>
@@ -8121,7 +8359,7 @@
 </file>
 
 <file path=word/header3.xml><?xml version="1.0" encoding="utf-8"?>
-<w:hdr xmlns:wpc="http://schemas.microsoft.com/office/word/2010/wordprocessingCanvas" xmlns:cx="http://schemas.microsoft.com/office/drawing/2014/chartex" xmlns:cx1="http://schemas.microsoft.com/office/drawing/2015/9/8/chartex" xmlns:cx2="http://schemas.microsoft.com/office/drawing/2015/10/21/chartex" xmlns:cx3="http://schemas.microsoft.com/office/drawing/2016/5/9/chartex" xmlns:cx4="http://schemas.microsoft.com/office/drawing/2016/5/10/chartex" xmlns:cx5="http://schemas.microsoft.com/office/drawing/2016/5/11/chartex" xmlns:cx6="http://schemas.microsoft.com/office/drawing/2016/5/12/chartex" xmlns:cx7="http://schemas.microsoft.com/office/drawing/2016/5/13/chartex" xmlns:cx8="http://schemas.microsoft.com/office/drawing/2016/5/14/chartex" xmlns:mc="http://schemas.openxmlformats.org/markup-compatibility/2006" xmlns:aink="http://schemas.microsoft.com/office/drawing/2016/ink" xmlns:am3d="http://schemas.microsoft.com/office/drawing/2017/model3d" xmlns:o="urn:schemas-microsoft-com:office:office" xmlns:r="http://schemas.openxmlformats.org/officeDocument/2006/relationships" xmlns:m="http://schemas.openxmlformats.org/officeDocument/2006/math" xmlns:v="urn:schemas-microsoft-com:vml" xmlns:wp14="http://schemas.microsoft.com/office/word/2010/wordprocessingDrawing" xmlns:wp="http://schemas.openxmlformats.org/drawingml/2006/wordprocessingDrawing" xmlns:w10="urn:schemas-microsoft-com:office:word" xmlns:w="http://schemas.openxmlformats.org/wordprocessingml/2006/main" xmlns:w14="http://schemas.microsoft.com/office/word/2010/wordml" xmlns:w15="http://schemas.microsoft.com/office/word/2012/wordml" xmlns:w16cid="http://schemas.microsoft.com/office/word/2016/wordml/cid" xmlns:w16se="http://schemas.microsoft.com/office/word/2015/wordml/symex" xmlns:wpg="http://schemas.microsoft.com/office/word/2010/wordprocessingGroup" xmlns:wpi="http://schemas.microsoft.com/office/word/2010/wordprocessingInk" xmlns:wne="http://schemas.microsoft.com/office/word/2006/wordml" xmlns:wps="http://schemas.microsoft.com/office/word/2010/wordprocessingShape" mc:Ignorable="w14 w15 w16se w16cid wp14">
+<w:hdr xmlns:wpc="http://schemas.microsoft.com/office/word/2010/wordprocessingCanvas" xmlns:cx="http://schemas.microsoft.com/office/drawing/2014/chartex" xmlns:cx1="http://schemas.microsoft.com/office/drawing/2015/9/8/chartex" xmlns:cx2="http://schemas.microsoft.com/office/drawing/2015/10/21/chartex" xmlns:cx3="http://schemas.microsoft.com/office/drawing/2016/5/9/chartex" xmlns:cx4="http://schemas.microsoft.com/office/drawing/2016/5/10/chartex" xmlns:cx5="http://schemas.microsoft.com/office/drawing/2016/5/11/chartex" xmlns:cx6="http://schemas.microsoft.com/office/drawing/2016/5/12/chartex" xmlns:cx7="http://schemas.microsoft.com/office/drawing/2016/5/13/chartex" xmlns:cx8="http://schemas.microsoft.com/office/drawing/2016/5/14/chartex" xmlns:mc="http://schemas.openxmlformats.org/markup-compatibility/2006" xmlns:aink="http://schemas.microsoft.com/office/drawing/2016/ink" xmlns:am3d="http://schemas.microsoft.com/office/drawing/2017/model3d" xmlns:o="urn:schemas-microsoft-com:office:office" xmlns:r="http://schemas.openxmlformats.org/officeDocument/2006/relationships" xmlns:m="http://schemas.openxmlformats.org/officeDocument/2006/math" xmlns:v="urn:schemas-microsoft-com:vml" xmlns:wp14="http://schemas.microsoft.com/office/word/2010/wordprocessingDrawing" xmlns:wp="http://schemas.openxmlformats.org/drawingml/2006/wordprocessingDrawing" xmlns:w10="urn:schemas-microsoft-com:office:word" xmlns:w="http://schemas.openxmlformats.org/wordprocessingml/2006/main" xmlns:w14="http://schemas.microsoft.com/office/word/2010/wordml" xmlns:w15="http://schemas.microsoft.com/office/word/2012/wordml" xmlns:w16cex="http://schemas.microsoft.com/office/word/2018/wordml/cex" xmlns:w16cid="http://schemas.microsoft.com/office/word/2016/wordml/cid" xmlns:w16="http://schemas.microsoft.com/office/word/2018/wordml" xmlns:w16se="http://schemas.microsoft.com/office/word/2015/wordml/symex" xmlns:wpg="http://schemas.microsoft.com/office/word/2010/wordprocessingGroup" xmlns:wpi="http://schemas.microsoft.com/office/word/2010/wordprocessingInk" xmlns:wne="http://schemas.microsoft.com/office/word/2006/wordml" xmlns:wps="http://schemas.microsoft.com/office/word/2010/wordprocessingShape" mc:Ignorable="w14 w15 w16se w16cid w16 w16cex wp14">
   <w:p>
     <w:pPr>
       <w:pStyle w:val="Header"/>
@@ -8131,7 +8369,7 @@
 </file>
 
 <file path=word/numbering.xml><?xml version="1.0" encoding="utf-8"?>
-<w:numbering xmlns:wpc="http://schemas.microsoft.com/office/word/2010/wordprocessingCanvas" xmlns:cx="http://schemas.microsoft.com/office/drawing/2014/chartex" xmlns:cx1="http://schemas.microsoft.com/office/drawing/2015/9/8/chartex" xmlns:cx2="http://schemas.microsoft.com/office/drawing/2015/10/21/chartex" xmlns:cx3="http://schemas.microsoft.com/office/drawing/2016/5/9/chartex" xmlns:cx4="http://schemas.microsoft.com/office/drawing/2016/5/10/chartex" xmlns:cx5="http://schemas.microsoft.com/office/drawing/2016/5/11/chartex" xmlns:cx6="http://schemas.microsoft.com/office/drawing/2016/5/12/chartex" xmlns:cx7="http://schemas.microsoft.com/office/drawing/2016/5/13/chartex" xmlns:cx8="http://schemas.microsoft.com/office/drawing/2016/5/14/chartex" xmlns:mc="http://schemas.openxmlformats.org/markup-compatibility/2006" xmlns:aink="http://schemas.microsoft.com/office/drawing/2016/ink" xmlns:am3d="http://schemas.microsoft.com/office/drawing/2017/model3d" xmlns:o="urn:schemas-microsoft-com:office:office" xmlns:r="http://schemas.openxmlformats.org/officeDocument/2006/relationships" xmlns:m="http://schemas.openxmlformats.org/officeDocument/2006/math" xmlns:v="urn:schemas-microsoft-com:vml" xmlns:wp14="http://schemas.microsoft.com/office/word/2010/wordprocessingDrawing" xmlns:wp="http://schemas.openxmlformats.org/drawingml/2006/wordprocessingDrawing" xmlns:w10="urn:schemas-microsoft-com:office:word" xmlns:w="http://schemas.openxmlformats.org/wordprocessingml/2006/main" xmlns:w14="http://schemas.microsoft.com/office/word/2010/wordml" xmlns:w15="http://schemas.microsoft.com/office/word/2012/wordml" xmlns:w16cid="http://schemas.microsoft.com/office/word/2016/wordml/cid" xmlns:w16se="http://schemas.microsoft.com/office/word/2015/wordml/symex" xmlns:wpg="http://schemas.microsoft.com/office/word/2010/wordprocessingGroup" xmlns:wpi="http://schemas.microsoft.com/office/word/2010/wordprocessingInk" xmlns:wne="http://schemas.microsoft.com/office/word/2006/wordml" xmlns:wps="http://schemas.microsoft.com/office/word/2010/wordprocessingShape" mc:Ignorable="w14 w15 w16se w16cid wp14">
+<w:numbering xmlns:wpc="http://schemas.microsoft.com/office/word/2010/wordprocessingCanvas" xmlns:cx="http://schemas.microsoft.com/office/drawing/2014/chartex" xmlns:cx1="http://schemas.microsoft.com/office/drawing/2015/9/8/chartex" xmlns:cx2="http://schemas.microsoft.com/office/drawing/2015/10/21/chartex" xmlns:cx3="http://schemas.microsoft.com/office/drawing/2016/5/9/chartex" xmlns:cx4="http://schemas.microsoft.com/office/drawing/2016/5/10/chartex" xmlns:cx5="http://schemas.microsoft.com/office/drawing/2016/5/11/chartex" xmlns:cx6="http://schemas.microsoft.com/office/drawing/2016/5/12/chartex" xmlns:cx7="http://schemas.microsoft.com/office/drawing/2016/5/13/chartex" xmlns:cx8="http://schemas.microsoft.com/office/drawing/2016/5/14/chartex" xmlns:mc="http://schemas.openxmlformats.org/markup-compatibility/2006" xmlns:aink="http://schemas.microsoft.com/office/drawing/2016/ink" xmlns:am3d="http://schemas.microsoft.com/office/drawing/2017/model3d" xmlns:o="urn:schemas-microsoft-com:office:office" xmlns:r="http://schemas.openxmlformats.org/officeDocument/2006/relationships" xmlns:m="http://schemas.openxmlformats.org/officeDocument/2006/math" xmlns:v="urn:schemas-microsoft-com:vml" xmlns:wp14="http://schemas.microsoft.com/office/word/2010/wordprocessingDrawing" xmlns:wp="http://schemas.openxmlformats.org/drawingml/2006/wordprocessingDrawing" xmlns:w10="urn:schemas-microsoft-com:office:word" xmlns:w="http://schemas.openxmlformats.org/wordprocessingml/2006/main" xmlns:w14="http://schemas.microsoft.com/office/word/2010/wordml" xmlns:w15="http://schemas.microsoft.com/office/word/2012/wordml" xmlns:w16cex="http://schemas.microsoft.com/office/word/2018/wordml/cex" xmlns:w16cid="http://schemas.microsoft.com/office/word/2016/wordml/cid" xmlns:w16="http://schemas.microsoft.com/office/word/2018/wordml" xmlns:w16se="http://schemas.microsoft.com/office/word/2015/wordml/symex" xmlns:wpg="http://schemas.microsoft.com/office/word/2010/wordprocessingGroup" xmlns:wpi="http://schemas.microsoft.com/office/word/2010/wordprocessingInk" xmlns:wne="http://schemas.microsoft.com/office/word/2006/wordml" xmlns:wps="http://schemas.microsoft.com/office/word/2010/wordprocessingShape" mc:Ignorable="w14 w15 w16se w16cid w16 w16cex wp14">
   <w:abstractNum w:abstractNumId="0" w15:restartNumberingAfterBreak="0">
     <w:nsid w:val="03F16B14"/>
     <w:multiLevelType w:val="hybridMultilevel"/>
@@ -10545,7 +10783,7 @@
 </file>
 
 <file path=word/styles.xml><?xml version="1.0" encoding="utf-8"?>
-<w:styles xmlns:mc="http://schemas.openxmlformats.org/markup-compatibility/2006" xmlns:r="http://schemas.openxmlformats.org/officeDocument/2006/relationships" xmlns:w="http://schemas.openxmlformats.org/wordprocessingml/2006/main" xmlns:w14="http://schemas.microsoft.com/office/word/2010/wordml" xmlns:w15="http://schemas.microsoft.com/office/word/2012/wordml" xmlns:w16cid="http://schemas.microsoft.com/office/word/2016/wordml/cid" xmlns:w16se="http://schemas.microsoft.com/office/word/2015/wordml/symex" mc:Ignorable="w14 w15 w16se w16cid">
+<w:styles xmlns:mc="http://schemas.openxmlformats.org/markup-compatibility/2006" xmlns:r="http://schemas.openxmlformats.org/officeDocument/2006/relationships" xmlns:w="http://schemas.openxmlformats.org/wordprocessingml/2006/main" xmlns:w14="http://schemas.microsoft.com/office/word/2010/wordml" xmlns:w15="http://schemas.microsoft.com/office/word/2012/wordml" xmlns:w16cex="http://schemas.microsoft.com/office/word/2018/wordml/cex" xmlns:w16cid="http://schemas.microsoft.com/office/word/2016/wordml/cid" xmlns:w16="http://schemas.microsoft.com/office/word/2018/wordml" xmlns:w16se="http://schemas.microsoft.com/office/word/2015/wordml/symex" mc:Ignorable="w14 w15 w16se w16cid w16 w16cex">
   <w:docDefaults>
     <w:rPrDefault>
       <w:rPr>
@@ -11635,7 +11873,7 @@
 </file>
 
 <file path=word/glossary/document.xml><?xml version="1.0" encoding="utf-8"?>
-<w:glossaryDocument xmlns:wpc="http://schemas.microsoft.com/office/word/2010/wordprocessingCanvas" xmlns:cx="http://schemas.microsoft.com/office/drawing/2014/chartex" xmlns:cx1="http://schemas.microsoft.com/office/drawing/2015/9/8/chartex" xmlns:cx2="http://schemas.microsoft.com/office/drawing/2015/10/21/chartex" xmlns:cx3="http://schemas.microsoft.com/office/drawing/2016/5/9/chartex" xmlns:cx4="http://schemas.microsoft.com/office/drawing/2016/5/10/chartex" xmlns:cx5="http://schemas.microsoft.com/office/drawing/2016/5/11/chartex" xmlns:cx6="http://schemas.microsoft.com/office/drawing/2016/5/12/chartex" xmlns:cx7="http://schemas.microsoft.com/office/drawing/2016/5/13/chartex" xmlns:cx8="http://schemas.microsoft.com/office/drawing/2016/5/14/chartex" xmlns:mc="http://schemas.openxmlformats.org/markup-compatibility/2006" xmlns:aink="http://schemas.microsoft.com/office/drawing/2016/ink" xmlns:am3d="http://schemas.microsoft.com/office/drawing/2017/model3d" xmlns:o="urn:schemas-microsoft-com:office:office" xmlns:r="http://schemas.openxmlformats.org/officeDocument/2006/relationships" xmlns:m="http://schemas.openxmlformats.org/officeDocument/2006/math" xmlns:v="urn:schemas-microsoft-com:vml" xmlns:wp14="http://schemas.microsoft.com/office/word/2010/wordprocessingDrawing" xmlns:wp="http://schemas.openxmlformats.org/drawingml/2006/wordprocessingDrawing" xmlns:w10="urn:schemas-microsoft-com:office:word" xmlns:w="http://schemas.openxmlformats.org/wordprocessingml/2006/main" xmlns:w14="http://schemas.microsoft.com/office/word/2010/wordml" xmlns:w15="http://schemas.microsoft.com/office/word/2012/wordml" xmlns:w16cid="http://schemas.microsoft.com/office/word/2016/wordml/cid" xmlns:w16se="http://schemas.microsoft.com/office/word/2015/wordml/symex" xmlns:wpg="http://schemas.microsoft.com/office/word/2010/wordprocessingGroup" xmlns:wpi="http://schemas.microsoft.com/office/word/2010/wordprocessingInk" xmlns:wne="http://schemas.microsoft.com/office/word/2006/wordml" xmlns:wps="http://schemas.microsoft.com/office/word/2010/wordprocessingShape" mc:Ignorable="w14 w15 w16se w16cid wp14">
+<w:glossaryDocument xmlns:wpc="http://schemas.microsoft.com/office/word/2010/wordprocessingCanvas" xmlns:cx="http://schemas.microsoft.com/office/drawing/2014/chartex" xmlns:cx1="http://schemas.microsoft.com/office/drawing/2015/9/8/chartex" xmlns:cx2="http://schemas.microsoft.com/office/drawing/2015/10/21/chartex" xmlns:cx3="http://schemas.microsoft.com/office/drawing/2016/5/9/chartex" xmlns:cx4="http://schemas.microsoft.com/office/drawing/2016/5/10/chartex" xmlns:cx5="http://schemas.microsoft.com/office/drawing/2016/5/11/chartex" xmlns:cx6="http://schemas.microsoft.com/office/drawing/2016/5/12/chartex" xmlns:cx7="http://schemas.microsoft.com/office/drawing/2016/5/13/chartex" xmlns:cx8="http://schemas.microsoft.com/office/drawing/2016/5/14/chartex" xmlns:mc="http://schemas.openxmlformats.org/markup-compatibility/2006" xmlns:aink="http://schemas.microsoft.com/office/drawing/2016/ink" xmlns:am3d="http://schemas.microsoft.com/office/drawing/2017/model3d" xmlns:o="urn:schemas-microsoft-com:office:office" xmlns:r="http://schemas.openxmlformats.org/officeDocument/2006/relationships" xmlns:m="http://schemas.openxmlformats.org/officeDocument/2006/math" xmlns:v="urn:schemas-microsoft-com:vml" xmlns:wp14="http://schemas.microsoft.com/office/word/2010/wordprocessingDrawing" xmlns:wp="http://schemas.openxmlformats.org/drawingml/2006/wordprocessingDrawing" xmlns:w10="urn:schemas-microsoft-com:office:word" xmlns:w="http://schemas.openxmlformats.org/wordprocessingml/2006/main" xmlns:w14="http://schemas.microsoft.com/office/word/2010/wordml" xmlns:w15="http://schemas.microsoft.com/office/word/2012/wordml" xmlns:w16cex="http://schemas.microsoft.com/office/word/2018/wordml/cex" xmlns:w16cid="http://schemas.microsoft.com/office/word/2016/wordml/cid" xmlns:w16="http://schemas.microsoft.com/office/word/2018/wordml" xmlns:w16se="http://schemas.microsoft.com/office/word/2015/wordml/symex" xmlns:wpg="http://schemas.microsoft.com/office/word/2010/wordprocessingGroup" xmlns:wpi="http://schemas.microsoft.com/office/word/2010/wordprocessingInk" xmlns:wne="http://schemas.microsoft.com/office/word/2006/wordml" xmlns:wps="http://schemas.microsoft.com/office/word/2010/wordprocessingShape" mc:Ignorable="w14 w15 w16se w16cid w16 w16cex wp14">
   <w:docParts>
     <w:docPart>
       <w:docPartPr>
@@ -11673,7 +11911,7 @@
 </file>
 
 <file path=word/glossary/fontTable.xml><?xml version="1.0" encoding="utf-8"?>
-<w:fonts xmlns:mc="http://schemas.openxmlformats.org/markup-compatibility/2006" xmlns:r="http://schemas.openxmlformats.org/officeDocument/2006/relationships" xmlns:w="http://schemas.openxmlformats.org/wordprocessingml/2006/main" xmlns:w14="http://schemas.microsoft.com/office/word/2010/wordml" xmlns:w15="http://schemas.microsoft.com/office/word/2012/wordml" xmlns:w16cid="http://schemas.microsoft.com/office/word/2016/wordml/cid" xmlns:w16se="http://schemas.microsoft.com/office/word/2015/wordml/symex" mc:Ignorable="w14 w15 w16se w16cid">
+<w:fonts xmlns:mc="http://schemas.openxmlformats.org/markup-compatibility/2006" xmlns:r="http://schemas.openxmlformats.org/officeDocument/2006/relationships" xmlns:w="http://schemas.openxmlformats.org/wordprocessingml/2006/main" xmlns:w14="http://schemas.microsoft.com/office/word/2010/wordml" xmlns:w15="http://schemas.microsoft.com/office/word/2012/wordml" xmlns:w16cex="http://schemas.microsoft.com/office/word/2018/wordml/cex" xmlns:w16cid="http://schemas.microsoft.com/office/word/2016/wordml/cid" xmlns:w16="http://schemas.microsoft.com/office/word/2018/wordml" xmlns:w16se="http://schemas.microsoft.com/office/word/2015/wordml/symex" mc:Ignorable="w14 w15 w16se w16cid w16 w16cex">
   <w:font w:name="Symbol">
     <w:panose1 w:val="05050102010706020507"/>
     <w:charset w:val="02"/>
@@ -11720,7 +11958,7 @@
 </file>
 
 <file path=word/glossary/settings.xml><?xml version="1.0" encoding="utf-8"?>
-<w:settings xmlns:mc="http://schemas.openxmlformats.org/markup-compatibility/2006" xmlns:o="urn:schemas-microsoft-com:office:office" xmlns:r="http://schemas.openxmlformats.org/officeDocument/2006/relationships" xmlns:m="http://schemas.openxmlformats.org/officeDocument/2006/math" xmlns:v="urn:schemas-microsoft-com:vml" xmlns:w10="urn:schemas-microsoft-com:office:word" xmlns:w="http://schemas.openxmlformats.org/wordprocessingml/2006/main" xmlns:w14="http://schemas.microsoft.com/office/word/2010/wordml" xmlns:w15="http://schemas.microsoft.com/office/word/2012/wordml" xmlns:w16cid="http://schemas.microsoft.com/office/word/2016/wordml/cid" xmlns:w16se="http://schemas.microsoft.com/office/word/2015/wordml/symex" xmlns:sl="http://schemas.openxmlformats.org/schemaLibrary/2006/main" mc:Ignorable="w14 w15 w16se w16cid">
+<w:settings xmlns:mc="http://schemas.openxmlformats.org/markup-compatibility/2006" xmlns:o="urn:schemas-microsoft-com:office:office" xmlns:r="http://schemas.openxmlformats.org/officeDocument/2006/relationships" xmlns:m="http://schemas.openxmlformats.org/officeDocument/2006/math" xmlns:v="urn:schemas-microsoft-com:vml" xmlns:w10="urn:schemas-microsoft-com:office:word" xmlns:w="http://schemas.openxmlformats.org/wordprocessingml/2006/main" xmlns:w14="http://schemas.microsoft.com/office/word/2010/wordml" xmlns:w15="http://schemas.microsoft.com/office/word/2012/wordml" xmlns:w16cex="http://schemas.microsoft.com/office/word/2018/wordml/cex" xmlns:w16cid="http://schemas.microsoft.com/office/word/2016/wordml/cid" xmlns:w16="http://schemas.microsoft.com/office/word/2018/wordml" xmlns:w16se="http://schemas.microsoft.com/office/word/2015/wordml/symex" xmlns:sl="http://schemas.openxmlformats.org/schemaLibrary/2006/main" mc:Ignorable="w14 w15 w16se w16cid w16 w16cex">
   <w:view w:val="normal"/>
   <w:defaultTabStop w:val="720"/>
   <w:characterSpacingControl w:val="doNotCompress"/>
@@ -11745,8 +11983,10 @@
     <w:rsid w:val="002B3CBA"/>
     <w:rsid w:val="002D2EE0"/>
     <w:rsid w:val="003067E6"/>
+    <w:rsid w:val="00397E42"/>
     <w:rsid w:val="003D788C"/>
     <w:rsid w:val="00525700"/>
+    <w:rsid w:val="00533F6D"/>
     <w:rsid w:val="005420EB"/>
     <w:rsid w:val="00587463"/>
     <w:rsid w:val="005B3149"/>
@@ -11754,6 +11994,7 @@
     <w:rsid w:val="00734CE2"/>
     <w:rsid w:val="00860EBD"/>
     <w:rsid w:val="0096744F"/>
+    <w:rsid w:val="009F5298"/>
     <w:rsid w:val="00B8475A"/>
     <w:rsid w:val="00CD3141"/>
     <w:rsid w:val="00E54B61"/>
@@ -11783,7 +12024,7 @@
 </file>
 
 <file path=word/glossary/styles.xml><?xml version="1.0" encoding="utf-8"?>
-<w:styles xmlns:mc="http://schemas.openxmlformats.org/markup-compatibility/2006" xmlns:r="http://schemas.openxmlformats.org/officeDocument/2006/relationships" xmlns:w="http://schemas.openxmlformats.org/wordprocessingml/2006/main" xmlns:w14="http://schemas.microsoft.com/office/word/2010/wordml" xmlns:w15="http://schemas.microsoft.com/office/word/2012/wordml" xmlns:w16cid="http://schemas.microsoft.com/office/word/2016/wordml/cid" xmlns:w16se="http://schemas.microsoft.com/office/word/2015/wordml/symex" mc:Ignorable="w14 w15 w16se w16cid">
+<w:styles xmlns:mc="http://schemas.openxmlformats.org/markup-compatibility/2006" xmlns:r="http://schemas.openxmlformats.org/officeDocument/2006/relationships" xmlns:w="http://schemas.openxmlformats.org/wordprocessingml/2006/main" xmlns:w14="http://schemas.microsoft.com/office/word/2010/wordml" xmlns:w15="http://schemas.microsoft.com/office/word/2012/wordml" xmlns:w16cex="http://schemas.microsoft.com/office/word/2018/wordml/cex" xmlns:w16cid="http://schemas.microsoft.com/office/word/2016/wordml/cid" xmlns:w16="http://schemas.microsoft.com/office/word/2018/wordml" xmlns:w16se="http://schemas.microsoft.com/office/word/2015/wordml/symex" mc:Ignorable="w14 w15 w16se w16cid w16 w16cex">
   <w:docDefaults>
     <w:rPrDefault>
       <w:rPr>
@@ -12226,7 +12467,7 @@
 </file>
 
 <file path=word/glossary/webSettings.xml><?xml version="1.0" encoding="utf-8"?>
-<w:webSettings xmlns:mc="http://schemas.openxmlformats.org/markup-compatibility/2006" xmlns:r="http://schemas.openxmlformats.org/officeDocument/2006/relationships" xmlns:w="http://schemas.openxmlformats.org/wordprocessingml/2006/main" xmlns:w14="http://schemas.microsoft.com/office/word/2010/wordml" xmlns:w15="http://schemas.microsoft.com/office/word/2012/wordml" xmlns:w16cid="http://schemas.microsoft.com/office/word/2016/wordml/cid" xmlns:w16se="http://schemas.microsoft.com/office/word/2015/wordml/symex" mc:Ignorable="w14 w15 w16se w16cid">
+<w:webSettings xmlns:mc="http://schemas.openxmlformats.org/markup-compatibility/2006" xmlns:r="http://schemas.openxmlformats.org/officeDocument/2006/relationships" xmlns:w="http://schemas.openxmlformats.org/wordprocessingml/2006/main" xmlns:w14="http://schemas.microsoft.com/office/word/2010/wordml" xmlns:w15="http://schemas.microsoft.com/office/word/2012/wordml" xmlns:w16cex="http://schemas.microsoft.com/office/word/2018/wordml/cex" xmlns:w16cid="http://schemas.microsoft.com/office/word/2016/wordml/cid" xmlns:w16="http://schemas.microsoft.com/office/word/2018/wordml" xmlns:w16se="http://schemas.microsoft.com/office/word/2015/wordml/symex" mc:Ignorable="w14 w15 w16se w16cid w16 w16cex">
   <w:optimizeForBrowser/>
   <w:allowPNG/>
 </w:webSettings>

</xml_diff>

<commit_message>
Add Plural keyword to the AdventurWorks metadata to complete the Item definitions
</commit_message>
<xml_diff>
--- a/Oscar Code Generation System.docx
+++ b/Oscar Code Generation System.docx
@@ -1570,9 +1570,9 @@
         </w:rPr>
         <w:lastRenderedPageBreak/>
         <w:drawing>
-          <wp:inline distT="0" distB="0" distL="0" distR="0" wp14:anchorId="31BFFF92" wp14:editId="2C56C5CB">
-            <wp:extent cx="5571867" cy="5890260"/>
-            <wp:effectExtent l="38100" t="38100" r="86360" b="91440"/>
+          <wp:inline distT="0" distB="0" distL="0" distR="0" wp14:anchorId="31BFFF92" wp14:editId="7436C421">
+            <wp:extent cx="5571867" cy="5043108"/>
+            <wp:effectExtent l="38100" t="38100" r="86360" b="100965"/>
             <wp:docPr id="12" name="Picture 12"/>
             <wp:cNvGraphicFramePr>
               <a:graphicFrameLocks xmlns:a="http://schemas.openxmlformats.org/drawingml/2006/main" noChangeAspect="1"/>
@@ -1599,7 +1599,7 @@
                   <pic:spPr>
                     <a:xfrm>
                       <a:off x="0" y="0"/>
-                      <a:ext cx="5571867" cy="5890260"/>
+                      <a:ext cx="5571867" cy="5043108"/>
                     </a:xfrm>
                     <a:prstGeom prst="rect">
                       <a:avLst/>
@@ -1660,42 +1660,42 @@
     </w:p>
     <w:p>
       <w:r>
+        <w:t>Finally, the metadata fragment shows how the parent/child relationship</w:t>
+      </w:r>
+      <w:r>
+        <w:t>s</w:t>
+      </w:r>
+      <w:r>
+        <w:t xml:space="preserve"> between the </w:t>
+      </w:r>
+      <w:r>
+        <w:t>Product Category, Product Subcategory, and Product</w:t>
+      </w:r>
+      <w:r>
+        <w:t xml:space="preserve"> tables </w:t>
+      </w:r>
+      <w:r>
+        <w:t>are</w:t>
+      </w:r>
+      <w:r>
+        <w:t xml:space="preserve"> described. The </w:t>
+      </w:r>
+      <w:r>
+        <w:t>Subcategory and Product items are defined within the Product Category</w:t>
+      </w:r>
+      <w:r>
+        <w:t xml:space="preserve"> Item definition.</w:t>
+      </w:r>
+      <w:r>
+        <w:t xml:space="preserve"> The Product Item is defined within the Product Subcategory Item.</w:t>
+      </w:r>
+    </w:p>
+    <w:p>
+      <w:pPr>
+        <w:pStyle w:val="Heading2"/>
+      </w:pPr>
+      <w:r>
         <w:lastRenderedPageBreak/>
-        <w:t>Finally, the metadata fragment shows how the parent/child relationship</w:t>
-      </w:r>
-      <w:r>
-        <w:t>s</w:t>
-      </w:r>
-      <w:r>
-        <w:t xml:space="preserve"> between the </w:t>
-      </w:r>
-      <w:r>
-        <w:t>Product Category, Product Subcategory, and Product</w:t>
-      </w:r>
-      <w:r>
-        <w:t xml:space="preserve"> tables </w:t>
-      </w:r>
-      <w:r>
-        <w:t>are</w:t>
-      </w:r>
-      <w:r>
-        <w:t xml:space="preserve"> described. The </w:t>
-      </w:r>
-      <w:r>
-        <w:t>Subcategory and Product items are defined within the Product Category</w:t>
-      </w:r>
-      <w:r>
-        <w:t xml:space="preserve"> Item definition.</w:t>
-      </w:r>
-      <w:r>
-        <w:t xml:space="preserve"> The Product Item is defined within the Product Subcategory Item.</w:t>
-      </w:r>
-    </w:p>
-    <w:p>
-      <w:pPr>
-        <w:pStyle w:val="Heading2"/>
-      </w:pPr>
-      <w:r>
         <w:t>Oscar Language Elements</w:t>
       </w:r>
     </w:p>
@@ -11991,6 +11991,7 @@
     <w:rsid w:val="002B3CBA"/>
     <w:rsid w:val="002D2EE0"/>
     <w:rsid w:val="003067E6"/>
+    <w:rsid w:val="00326A9C"/>
     <w:rsid w:val="00397E42"/>
     <w:rsid w:val="003D788C"/>
     <w:rsid w:val="00525700"/>

</xml_diff>

<commit_message>
Fixed the data types in the AdventureWorks image
</commit_message>
<xml_diff>
--- a/Oscar Code Generation System.docx
+++ b/Oscar Code Generation System.docx
@@ -1570,9 +1570,9 @@
         </w:rPr>
         <w:lastRenderedPageBreak/>
         <w:drawing>
-          <wp:inline distT="0" distB="0" distL="0" distR="0" wp14:anchorId="31BFFF92" wp14:editId="7436C421">
-            <wp:extent cx="5571867" cy="5043108"/>
-            <wp:effectExtent l="38100" t="38100" r="86360" b="100965"/>
+          <wp:inline distT="0" distB="0" distL="0" distR="0" wp14:anchorId="31BFFF92" wp14:editId="02EA9E24">
+            <wp:extent cx="6124575" cy="4951306"/>
+            <wp:effectExtent l="38100" t="38100" r="85725" b="97155"/>
             <wp:docPr id="12" name="Picture 12"/>
             <wp:cNvGraphicFramePr>
               <a:graphicFrameLocks xmlns:a="http://schemas.openxmlformats.org/drawingml/2006/main" noChangeAspect="1"/>
@@ -1599,7 +1599,7 @@
                   <pic:spPr>
                     <a:xfrm>
                       <a:off x="0" y="0"/>
-                      <a:ext cx="5571867" cy="5043108"/>
+                      <a:ext cx="6131114" cy="4956592"/>
                     </a:xfrm>
                     <a:prstGeom prst="rect">
                       <a:avLst/>
@@ -12002,6 +12002,7 @@
     <w:rsid w:val="007311C7"/>
     <w:rsid w:val="00734CE2"/>
     <w:rsid w:val="00860EBD"/>
+    <w:rsid w:val="008D7375"/>
     <w:rsid w:val="0096744F"/>
     <w:rsid w:val="009D2BEA"/>
     <w:rsid w:val="009F5298"/>

</xml_diff>

<commit_message>
minor edits to correct attribute DEFAULT description
</commit_message>
<xml_diff>
--- a/Oscar Code Generation System.docx
+++ b/Oscar Code Generation System.docx
@@ -1,6 +1,6 @@
 
 <file path=word/document.xml><?xml version="1.0" encoding="utf-8"?>
-<w:document xmlns:wpc="http://schemas.microsoft.com/office/word/2010/wordprocessingCanvas" xmlns:cx="http://schemas.microsoft.com/office/drawing/2014/chartex" xmlns:cx1="http://schemas.microsoft.com/office/drawing/2015/9/8/chartex" xmlns:cx2="http://schemas.microsoft.com/office/drawing/2015/10/21/chartex" xmlns:cx3="http://schemas.microsoft.com/office/drawing/2016/5/9/chartex" xmlns:cx4="http://schemas.microsoft.com/office/drawing/2016/5/10/chartex" xmlns:cx5="http://schemas.microsoft.com/office/drawing/2016/5/11/chartex" xmlns:cx6="http://schemas.microsoft.com/office/drawing/2016/5/12/chartex" xmlns:cx7="http://schemas.microsoft.com/office/drawing/2016/5/13/chartex" xmlns:cx8="http://schemas.microsoft.com/office/drawing/2016/5/14/chartex" xmlns:mc="http://schemas.openxmlformats.org/markup-compatibility/2006" xmlns:aink="http://schemas.microsoft.com/office/drawing/2016/ink" xmlns:am3d="http://schemas.microsoft.com/office/drawing/2017/model3d" xmlns:o="urn:schemas-microsoft-com:office:office" xmlns:r="http://schemas.openxmlformats.org/officeDocument/2006/relationships" xmlns:m="http://schemas.openxmlformats.org/officeDocument/2006/math" xmlns:v="urn:schemas-microsoft-com:vml" xmlns:wp14="http://schemas.microsoft.com/office/word/2010/wordprocessingDrawing" xmlns:wp="http://schemas.openxmlformats.org/drawingml/2006/wordprocessingDrawing" xmlns:w10="urn:schemas-microsoft-com:office:word" xmlns:w="http://schemas.openxmlformats.org/wordprocessingml/2006/main" xmlns:w14="http://schemas.microsoft.com/office/word/2010/wordml" xmlns:w15="http://schemas.microsoft.com/office/word/2012/wordml" xmlns:w16cex="http://schemas.microsoft.com/office/word/2018/wordml/cex" xmlns:w16cid="http://schemas.microsoft.com/office/word/2016/wordml/cid" xmlns:w16="http://schemas.microsoft.com/office/word/2018/wordml" xmlns:w16se="http://schemas.microsoft.com/office/word/2015/wordml/symex" xmlns:wpg="http://schemas.microsoft.com/office/word/2010/wordprocessingGroup" xmlns:wpi="http://schemas.microsoft.com/office/word/2010/wordprocessingInk" xmlns:wne="http://schemas.microsoft.com/office/word/2006/wordml" xmlns:wps="http://schemas.microsoft.com/office/word/2010/wordprocessingShape" mc:Ignorable="w14 w15 w16se w16cid w16 w16cex wp14">
+<w:document xmlns:wpc="http://schemas.microsoft.com/office/word/2010/wordprocessingCanvas" xmlns:cx="http://schemas.microsoft.com/office/drawing/2014/chartex" xmlns:cx1="http://schemas.microsoft.com/office/drawing/2015/9/8/chartex" xmlns:cx2="http://schemas.microsoft.com/office/drawing/2015/10/21/chartex" xmlns:cx3="http://schemas.microsoft.com/office/drawing/2016/5/9/chartex" xmlns:cx4="http://schemas.microsoft.com/office/drawing/2016/5/10/chartex" xmlns:cx5="http://schemas.microsoft.com/office/drawing/2016/5/11/chartex" xmlns:cx6="http://schemas.microsoft.com/office/drawing/2016/5/12/chartex" xmlns:cx7="http://schemas.microsoft.com/office/drawing/2016/5/13/chartex" xmlns:cx8="http://schemas.microsoft.com/office/drawing/2016/5/14/chartex" xmlns:mc="http://schemas.openxmlformats.org/markup-compatibility/2006" xmlns:aink="http://schemas.microsoft.com/office/drawing/2016/ink" xmlns:am3d="http://schemas.microsoft.com/office/drawing/2017/model3d" xmlns:o="urn:schemas-microsoft-com:office:office" xmlns:r="http://schemas.openxmlformats.org/officeDocument/2006/relationships" xmlns:m="http://schemas.openxmlformats.org/officeDocument/2006/math" xmlns:v="urn:schemas-microsoft-com:vml" xmlns:wp14="http://schemas.microsoft.com/office/word/2010/wordprocessingDrawing" xmlns:wp="http://schemas.openxmlformats.org/drawingml/2006/wordprocessingDrawing" xmlns:w10="urn:schemas-microsoft-com:office:word" xmlns:w="http://schemas.openxmlformats.org/wordprocessingml/2006/main" xmlns:w14="http://schemas.microsoft.com/office/word/2010/wordml" xmlns:w15="http://schemas.microsoft.com/office/word/2012/wordml" xmlns:w16cex="http://schemas.microsoft.com/office/word/2018/wordml/cex" xmlns:w16cid="http://schemas.microsoft.com/office/word/2016/wordml/cid" xmlns:w16="http://schemas.microsoft.com/office/word/2018/wordml" xmlns:w16sdtdh="http://schemas.microsoft.com/office/word/2020/wordml/sdtdatahash" xmlns:w16se="http://schemas.microsoft.com/office/word/2015/wordml/symex" xmlns:wpg="http://schemas.microsoft.com/office/word/2010/wordprocessingGroup" xmlns:wpi="http://schemas.microsoft.com/office/word/2010/wordprocessingInk" xmlns:wne="http://schemas.microsoft.com/office/word/2006/wordml" xmlns:wps="http://schemas.microsoft.com/office/word/2010/wordprocessingShape" mc:Ignorable="w14 w15 w16se w16cid w16 w16cex w16sdtdh wp14">
   <w:body>
     <w:sdt>
       <w:sdtPr>
@@ -807,7 +807,13 @@
         <w:t xml:space="preserve">A metadata processor </w:t>
       </w:r>
       <w:r>
-        <w:t>that applies the metadata to templates</w:t>
+        <w:t xml:space="preserve">that applies the </w:t>
+      </w:r>
+      <w:r>
+        <w:t xml:space="preserve">parsed </w:t>
+      </w:r>
+      <w:r>
+        <w:t>metadata to templates</w:t>
       </w:r>
     </w:p>
     <w:p>
@@ -824,22 +830,18 @@
       <w:r>
         <w:t xml:space="preserve">ustom </w:t>
       </w:r>
-      <w:proofErr w:type="spellStart"/>
       <w:r>
         <w:rPr>
           <w:rStyle w:val="IntenseEmphasis"/>
         </w:rPr>
         <w:t>pyratemp</w:t>
       </w:r>
-      <w:proofErr w:type="spellEnd"/>
       <w:r>
         <w:t xml:space="preserve"> templates to produce </w:t>
       </w:r>
-      <w:proofErr w:type="gramStart"/>
       <w:r>
         <w:t>code</w:t>
       </w:r>
-      <w:proofErr w:type="gramEnd"/>
     </w:p>
     <w:p/>
     <w:p>
@@ -909,14 +911,12 @@
         <w:t xml:space="preserve">, or files simply being copied is borrowed from the </w:t>
       </w:r>
       <w:hyperlink r:id="rId13" w:history="1">
-        <w:proofErr w:type="spellStart"/>
         <w:r>
           <w:rPr>
             <w:rStyle w:val="Hyperlink"/>
           </w:rPr>
           <w:t>Telosys</w:t>
         </w:r>
-        <w:proofErr w:type="spellEnd"/>
       </w:hyperlink>
       <w:r>
         <w:t xml:space="preserve"> code generator, though favoring JSON over </w:t>
@@ -1144,13 +1144,8 @@
         <w:t>Did We Get</w:t>
       </w:r>
       <w:r>
-        <w:t xml:space="preserve"> </w:t>
-      </w:r>
-      <w:proofErr w:type="gramStart"/>
-      <w:r>
-        <w:t>Here</w:t>
-      </w:r>
-      <w:proofErr w:type="gramEnd"/>
+        <w:t xml:space="preserve"> Here</w:t>
+      </w:r>
     </w:p>
     <w:p>
       <w:r>
@@ -1178,13 +1173,8 @@
     </w:p>
     <w:p>
       <w:r>
-        <w:t xml:space="preserve">The metadata to drive the code generation efforts has had various forms and formats. Early versions were results of queries against the INFORMATION_SCHEMA structures in SQL Server, rendered as </w:t>
-      </w:r>
-      <w:proofErr w:type="gramStart"/>
-      <w:r>
-        <w:t>XML</w:t>
-      </w:r>
-      <w:proofErr w:type="gramEnd"/>
+        <w:t>The metadata to drive the code generation efforts has had various forms and formats. Early versions were results of queries against the INFORMATION_SCHEMA structures in SQL Server, rendered as XML</w:t>
+      </w:r>
     </w:p>
     <w:p>
       <w:pPr>
@@ -1219,15 +1209,7 @@
         <w:t>can</w:t>
       </w:r>
       <w:r>
-        <w:t xml:space="preserve"> directly query database structures to retrieve the metadata required for </w:t>
-      </w:r>
-      <w:proofErr w:type="spellStart"/>
-      <w:r>
-        <w:t>BIMLScript</w:t>
-      </w:r>
-      <w:proofErr w:type="spellEnd"/>
-      <w:r>
-        <w:t xml:space="preserve"> templates, and Data View has also used EXCEL, easily maintained by clients, to store very high-level metadata.</w:t>
+        <w:t xml:space="preserve"> directly query database structures to retrieve the metadata required for BIMLScript templates, and Data View has also used EXCEL, easily maintained by clients, to store very high-level metadata.</w:t>
       </w:r>
     </w:p>
     <w:p>
@@ -1269,15 +1251,7 @@
         <w:t xml:space="preserve">and </w:t>
       </w:r>
       <w:r>
-        <w:t xml:space="preserve">the generation engine, effectively being a generalized engine that uses </w:t>
-      </w:r>
-      <w:proofErr w:type="spellStart"/>
-      <w:r>
-        <w:t>BIMLScript</w:t>
-      </w:r>
-      <w:proofErr w:type="spellEnd"/>
-      <w:r>
-        <w:t xml:space="preserve"> to both retrieve the metadata and apply it against a template.</w:t>
+        <w:t>the generation engine, effectively being a generalized engine that uses BIMLScript to both retrieve the metadata and apply it against a template.</w:t>
       </w:r>
     </w:p>
     <w:p>
@@ -1635,13 +1609,8 @@
       <w:r>
         <w:t xml:space="preserve">the </w:t>
       </w:r>
-      <w:proofErr w:type="spellStart"/>
-      <w:r>
-        <w:t>AdventureWorks</w:t>
-      </w:r>
-      <w:proofErr w:type="spellEnd"/>
-      <w:r>
-        <w:t xml:space="preserve"> 2019 Microsoft sample database</w:t>
+      <w:r>
+        <w:t>AdventureWorks 2019 Microsoft sample database</w:t>
       </w:r>
       <w:r>
         <w:t xml:space="preserve">. The sample metadata shows how information such as </w:t>
@@ -1713,15 +1682,7 @@
         <w:t>a</w:t>
       </w:r>
       <w:r>
-        <w:t xml:space="preserve"> Datastore/</w:t>
-      </w:r>
-      <w:proofErr w:type="spellStart"/>
-      <w:r>
-        <w:t>End_Datastore</w:t>
-      </w:r>
-      <w:proofErr w:type="spellEnd"/>
-      <w:r>
-        <w:t xml:space="preserve"> statement.</w:t>
+        <w:t xml:space="preserve"> Datastore/End_Datastore statement.</w:t>
       </w:r>
     </w:p>
     <w:p>
@@ -1732,58 +1693,34 @@
         <w:rPr>
           <w:rStyle w:val="Strong"/>
         </w:rPr>
-        <w:t>Datastore/</w:t>
-      </w:r>
-      <w:proofErr w:type="spellStart"/>
+        <w:t>Datastore/End_Datastore</w:t>
+      </w:r>
+      <w:r>
+        <w:t xml:space="preserve"> statement represent</w:t>
+      </w:r>
+      <w:r>
+        <w:t>s a</w:t>
+      </w:r>
+      <w:r>
+        <w:t xml:space="preserve"> collection of entities such as Relational Database tables, Graph Database nodes, or Collections of Documents in a Document (or Aggregate-Oriented) Database.</w:t>
+      </w:r>
+    </w:p>
+    <w:p>
+      <w:r>
+        <w:t xml:space="preserve">Between the Datastore/End_Datastore </w:t>
+      </w:r>
+      <w:r>
+        <w:t>keywords</w:t>
+      </w:r>
+      <w:r>
+        <w:t xml:space="preserve"> are one or more </w:t>
+      </w:r>
       <w:r>
         <w:rPr>
           <w:rStyle w:val="Strong"/>
         </w:rPr>
-        <w:t>End_Datastore</w:t>
-      </w:r>
-      <w:proofErr w:type="spellEnd"/>
-      <w:r>
-        <w:t xml:space="preserve"> statement represent</w:t>
-      </w:r>
-      <w:r>
-        <w:t>s a</w:t>
-      </w:r>
-      <w:r>
-        <w:t xml:space="preserve"> collection of entities such as Relational Database tables, Graph Database nodes, or Collections of Documents in a Document (or Aggregate-Oriented) Database.</w:t>
-      </w:r>
-    </w:p>
-    <w:p>
-      <w:r>
-        <w:t>Between the Datastore/</w:t>
-      </w:r>
-      <w:proofErr w:type="spellStart"/>
-      <w:r>
-        <w:t>End_Datastore</w:t>
-      </w:r>
-      <w:proofErr w:type="spellEnd"/>
-      <w:r>
-        <w:t xml:space="preserve"> </w:t>
-      </w:r>
-      <w:r>
-        <w:t>keywords</w:t>
-      </w:r>
-      <w:r>
-        <w:t xml:space="preserve"> are one or more </w:t>
-      </w:r>
-      <w:r>
-        <w:rPr>
-          <w:rStyle w:val="Strong"/>
-        </w:rPr>
-        <w:t>Item/</w:t>
-      </w:r>
-      <w:proofErr w:type="spellStart"/>
-      <w:r>
-        <w:rPr>
-          <w:rStyle w:val="Strong"/>
-        </w:rPr>
-        <w:t>End_Item</w:t>
-      </w:r>
-      <w:proofErr w:type="spellEnd"/>
+        <w:t>Item/End_Item</w:t>
+      </w:r>
       <w:r>
         <w:t xml:space="preserve"> statements that represent the entities/nodes/documents being described.</w:t>
       </w:r>
@@ -1793,13 +1730,8 @@
         <w:t xml:space="preserve">The </w:t>
       </w:r>
       <w:r>
-        <w:t>Item/</w:t>
-      </w:r>
-      <w:proofErr w:type="spellStart"/>
-      <w:r>
-        <w:t>End_Item</w:t>
-      </w:r>
-      <w:proofErr w:type="spellEnd"/>
+        <w:t>Item/End_Item</w:t>
+      </w:r>
       <w:r>
         <w:t xml:space="preserve"> statements contain the definition of one or more </w:t>
       </w:r>
@@ -1815,23 +1747,7 @@
     </w:p>
     <w:p>
       <w:r>
-        <w:t>The Item/</w:t>
-      </w:r>
-      <w:proofErr w:type="spellStart"/>
-      <w:r>
-        <w:t>End_Item</w:t>
-      </w:r>
-      <w:proofErr w:type="spellEnd"/>
-      <w:r>
-        <w:t xml:space="preserve"> pairs may also contain child Item/</w:t>
-      </w:r>
-      <w:proofErr w:type="spellStart"/>
-      <w:r>
-        <w:t>End_Item</w:t>
-      </w:r>
-      <w:proofErr w:type="spellEnd"/>
-      <w:r>
-        <w:t xml:space="preserve"> pairs which allows modelling parent/child (one to many) relationships.</w:t>
+        <w:t>The Item/End_Item pairs may also contain child Item/End_Item pairs which allows modelling parent/child (one to many) relationships.</w:t>
       </w:r>
     </w:p>
     <w:p>
@@ -1985,13 +1901,8 @@
           <w:numId w:val="5"/>
         </w:numPr>
       </w:pPr>
-      <w:proofErr w:type="spellStart"/>
-      <w:r>
-        <w:t>End_Datastore</w:t>
-      </w:r>
-      <w:proofErr w:type="spellEnd"/>
-      <w:r>
-        <w:t xml:space="preserve"> keyword</w:t>
+      <w:r>
+        <w:t>End_Datastore keyword</w:t>
       </w:r>
     </w:p>
     <w:p>
@@ -2012,16 +1923,8 @@
         <w:rPr>
           <w:rStyle w:val="IntenseEmphasis"/>
         </w:rPr>
-        <w:t>&lt;object</w:t>
-      </w:r>
-      <w:proofErr w:type="gramStart"/>
-      <w:r>
-        <w:rPr>
-          <w:rStyle w:val="IntenseEmphasis"/>
-        </w:rPr>
-        <w:t>&gt;.Name</w:t>
-      </w:r>
-      <w:proofErr w:type="gramEnd"/>
+        <w:t>&lt;object&gt;.Name</w:t>
+      </w:r>
       <w:r>
         <w:t xml:space="preserve"> during code generation.</w:t>
       </w:r>
@@ -2057,29 +1960,7 @@
         <w:rPr>
           <w:rStyle w:val="IntenseEmphasis"/>
         </w:rPr>
-        <w:t>&lt;object</w:t>
-      </w:r>
-      <w:proofErr w:type="gramStart"/>
-      <w:r>
-        <w:rPr>
-          <w:rStyle w:val="IntenseEmphasis"/>
-        </w:rPr>
-        <w:t>&gt;.</w:t>
-      </w:r>
-      <w:proofErr w:type="spellStart"/>
-      <w:r>
-        <w:rPr>
-          <w:rStyle w:val="IntenseEmphasis"/>
-        </w:rPr>
-        <w:t>HasProperty</w:t>
-      </w:r>
-      <w:proofErr w:type="spellEnd"/>
-      <w:proofErr w:type="gramEnd"/>
-      <w:r>
-        <w:rPr>
-          <w:rStyle w:val="IntenseEmphasis"/>
-        </w:rPr>
-        <w:t>(“Property Name”)</w:t>
+        <w:t>&lt;object&gt;.HasProperty(“Property Name”)</w:t>
       </w:r>
       <w:r>
         <w:t xml:space="preserve"> which returns True/False</w:t>
@@ -2097,29 +1978,7 @@
         <w:rPr>
           <w:rStyle w:val="IntenseEmphasis"/>
         </w:rPr>
-        <w:t>&lt;object</w:t>
-      </w:r>
-      <w:proofErr w:type="gramStart"/>
-      <w:r>
-        <w:rPr>
-          <w:rStyle w:val="IntenseEmphasis"/>
-        </w:rPr>
-        <w:t>&gt;.</w:t>
-      </w:r>
-      <w:proofErr w:type="spellStart"/>
-      <w:r>
-        <w:rPr>
-          <w:rStyle w:val="IntenseEmphasis"/>
-        </w:rPr>
-        <w:t>GetProperty</w:t>
-      </w:r>
-      <w:proofErr w:type="spellEnd"/>
-      <w:proofErr w:type="gramEnd"/>
-      <w:r>
-        <w:rPr>
-          <w:rStyle w:val="IntenseEmphasis"/>
-        </w:rPr>
-        <w:t>(“Property Name”)</w:t>
+        <w:t>&lt;object&gt;.GetProperty(“Property Name”)</w:t>
       </w:r>
       <w:r>
         <w:t xml:space="preserve"> which returns the property’s value, or an empty string</w:t>
@@ -2199,16 +2058,8 @@
         <w:rPr>
           <w:rStyle w:val="IntenseEmphasis"/>
         </w:rPr>
-        <w:t>&lt;object</w:t>
-      </w:r>
-      <w:proofErr w:type="gramStart"/>
-      <w:r>
-        <w:rPr>
-          <w:rStyle w:val="IntenseEmphasis"/>
-        </w:rPr>
-        <w:t>&gt;.Plural</w:t>
-      </w:r>
-      <w:proofErr w:type="gramEnd"/>
+        <w:t>&lt;object&gt;.Plural</w:t>
+      </w:r>
       <w:r>
         <w:t>. This returns the Name plus an “s” if the Plural attribute was not included in the metadata.</w:t>
       </w:r>
@@ -2264,13 +2115,8 @@
           <w:numId w:val="7"/>
         </w:numPr>
       </w:pPr>
-      <w:proofErr w:type="spellStart"/>
-      <w:r>
-        <w:t>End_Item</w:t>
-      </w:r>
-      <w:proofErr w:type="spellEnd"/>
-      <w:r>
-        <w:t xml:space="preserve"> keyword</w:t>
+      <w:r>
+        <w:t>End_Item keyword</w:t>
       </w:r>
     </w:p>
     <w:p>
@@ -2458,7 +2304,6 @@
       <w:r>
         <w:t xml:space="preserve">In the </w:t>
       </w:r>
-      <w:proofErr w:type="gramStart"/>
       <w:r>
         <w:t>o</w:t>
       </w:r>
@@ -2469,20 +2314,14 @@
         <w:t>o</w:t>
       </w:r>
       <w:r>
-        <w:t>ne</w:t>
-      </w:r>
-      <w:proofErr w:type="gramEnd"/>
-      <w:r>
-        <w:t xml:space="preserve"> association above, the </w:t>
-      </w:r>
-      <w:proofErr w:type="spellStart"/>
+        <w:t xml:space="preserve">ne association above, the </w:t>
+      </w:r>
       <w:r>
         <w:rPr>
           <w:rStyle w:val="SubtleEmphasis"/>
         </w:rPr>
         <w:t>modifiedId</w:t>
       </w:r>
-      <w:proofErr w:type="spellEnd"/>
       <w:r>
         <w:t xml:space="preserve"> attribute of the </w:t>
       </w:r>
@@ -2495,14 +2334,12 @@
       <w:r>
         <w:t xml:space="preserve"> Item contains a value from the set of </w:t>
       </w:r>
-      <w:proofErr w:type="spellStart"/>
       <w:r>
         <w:rPr>
           <w:rStyle w:val="SubtleEmphasis"/>
         </w:rPr>
         <w:t>userId</w:t>
       </w:r>
-      <w:proofErr w:type="spellEnd"/>
       <w:r>
         <w:t xml:space="preserve"> values to be found in the </w:t>
       </w:r>
@@ -2520,57 +2357,35 @@
       <w:r>
         <w:t xml:space="preserve">The </w:t>
       </w:r>
-      <w:proofErr w:type="spellStart"/>
       <w:r>
         <w:rPr>
           <w:rStyle w:val="SubtleEmphasis"/>
         </w:rPr>
         <w:t>mofidied_by</w:t>
       </w:r>
-      <w:proofErr w:type="spellEnd"/>
-      <w:r>
-        <w:t xml:space="preserve"> identifier for the </w:t>
-      </w:r>
-      <w:proofErr w:type="gramStart"/>
-      <w:r>
-        <w:t>one to one</w:t>
-      </w:r>
-      <w:proofErr w:type="gramEnd"/>
-      <w:r>
-        <w:t xml:space="preserve"> association could be used in a template modelling these Items in a graph database as the name for the relationship between the two Items.</w:t>
-      </w:r>
-    </w:p>
-    <w:p>
-      <w:r>
-        <w:t xml:space="preserve">For the many to many </w:t>
-      </w:r>
-      <w:proofErr w:type="gramStart"/>
-      <w:r>
-        <w:t>association</w:t>
-      </w:r>
-      <w:proofErr w:type="gramEnd"/>
-      <w:r>
-        <w:t xml:space="preserve"> shown above, the </w:t>
-      </w:r>
-      <w:proofErr w:type="spellStart"/>
+      <w:r>
+        <w:t xml:space="preserve"> identifier for the one to one association could be used in a template modelling these Items in a graph database as the name for the relationship between the two Items.</w:t>
+      </w:r>
+    </w:p>
+    <w:p>
+      <w:r>
+        <w:t xml:space="preserve">For the many to many association shown above, the </w:t>
+      </w:r>
       <w:r>
         <w:rPr>
           <w:rStyle w:val="SubtleEmphasis"/>
         </w:rPr>
         <w:t>customerId</w:t>
       </w:r>
-      <w:proofErr w:type="spellEnd"/>
       <w:r>
         <w:t xml:space="preserve"> and </w:t>
       </w:r>
-      <w:proofErr w:type="spellStart"/>
       <w:r>
         <w:rPr>
           <w:rStyle w:val="SubtleEmphasis"/>
         </w:rPr>
         <w:t>addressId</w:t>
       </w:r>
-      <w:proofErr w:type="spellEnd"/>
       <w:r>
         <w:t xml:space="preserve"> attributes of the </w:t>
       </w:r>
@@ -2651,15 +2466,7 @@
         <w:t xml:space="preserve"> definition does not begin with an “Attribute” keyword</w:t>
       </w:r>
       <w:r>
-        <w:t>, nor does it end with an “</w:t>
-      </w:r>
-      <w:proofErr w:type="spellStart"/>
-      <w:r>
-        <w:t>End_Attribute</w:t>
-      </w:r>
-      <w:proofErr w:type="spellEnd"/>
-      <w:r>
-        <w:t>” keyword.</w:t>
+        <w:t>, nor does it end with an “End_Attribute” keyword.</w:t>
       </w:r>
     </w:p>
     <w:p>
@@ -2737,14 +2544,12 @@
           <w:numId w:val="11"/>
         </w:numPr>
       </w:pPr>
-      <w:proofErr w:type="gramStart"/>
       <w:r>
         <w:t>:</w:t>
       </w:r>
       <w:r>
         <w:t>Boolean</w:t>
       </w:r>
-      <w:proofErr w:type="gramEnd"/>
     </w:p>
     <w:p>
       <w:pPr>
@@ -2754,14 +2559,12 @@
           <w:numId w:val="11"/>
         </w:numPr>
       </w:pPr>
-      <w:proofErr w:type="gramStart"/>
       <w:r>
         <w:t>:</w:t>
       </w:r>
       <w:r>
         <w:t>Integer</w:t>
       </w:r>
-      <w:proofErr w:type="gramEnd"/>
     </w:p>
     <w:p>
       <w:pPr>
@@ -2771,14 +2574,12 @@
           <w:numId w:val="11"/>
         </w:numPr>
       </w:pPr>
-      <w:proofErr w:type="gramStart"/>
       <w:r>
         <w:t>:</w:t>
       </w:r>
       <w:r>
         <w:t>Float</w:t>
       </w:r>
-      <w:proofErr w:type="gramEnd"/>
     </w:p>
     <w:p>
       <w:pPr>
@@ -2788,14 +2589,12 @@
           <w:numId w:val="11"/>
         </w:numPr>
       </w:pPr>
-      <w:proofErr w:type="gramStart"/>
       <w:r>
         <w:t>:</w:t>
       </w:r>
       <w:r>
         <w:t>GUID</w:t>
       </w:r>
-      <w:proofErr w:type="gramEnd"/>
     </w:p>
     <w:p>
       <w:pPr>
@@ -2805,14 +2604,12 @@
           <w:numId w:val="11"/>
         </w:numPr>
       </w:pPr>
-      <w:proofErr w:type="gramStart"/>
       <w:r>
         <w:t>:</w:t>
       </w:r>
       <w:r>
         <w:t>Character</w:t>
       </w:r>
-      <w:proofErr w:type="gramEnd"/>
     </w:p>
     <w:p>
       <w:pPr>
@@ -2822,14 +2619,12 @@
           <w:numId w:val="11"/>
         </w:numPr>
       </w:pPr>
-      <w:proofErr w:type="gramStart"/>
       <w:r>
         <w:t>:</w:t>
       </w:r>
       <w:r>
         <w:t>Numeric</w:t>
       </w:r>
-      <w:proofErr w:type="gramEnd"/>
     </w:p>
     <w:p>
       <w:pPr>
@@ -2839,14 +2634,12 @@
           <w:numId w:val="11"/>
         </w:numPr>
       </w:pPr>
-      <w:proofErr w:type="gramStart"/>
       <w:r>
         <w:t>:</w:t>
       </w:r>
       <w:r>
         <w:t>String</w:t>
       </w:r>
-      <w:proofErr w:type="gramEnd"/>
     </w:p>
     <w:p>
       <w:pPr>
@@ -2856,14 +2649,12 @@
           <w:numId w:val="11"/>
         </w:numPr>
       </w:pPr>
-      <w:proofErr w:type="gramStart"/>
       <w:r>
         <w:t>:</w:t>
       </w:r>
       <w:r>
         <w:t>Date</w:t>
       </w:r>
-      <w:proofErr w:type="gramEnd"/>
     </w:p>
     <w:p>
       <w:pPr>
@@ -2873,14 +2664,12 @@
           <w:numId w:val="11"/>
         </w:numPr>
       </w:pPr>
-      <w:proofErr w:type="gramStart"/>
       <w:r>
         <w:t>:</w:t>
       </w:r>
       <w:r>
         <w:t>Time</w:t>
       </w:r>
-      <w:proofErr w:type="gramEnd"/>
     </w:p>
     <w:p>
       <w:pPr>
@@ -2890,14 +2679,12 @@
           <w:numId w:val="11"/>
         </w:numPr>
       </w:pPr>
-      <w:proofErr w:type="gramStart"/>
       <w:r>
         <w:t>:</w:t>
       </w:r>
       <w:r>
         <w:t>Datetime</w:t>
       </w:r>
-      <w:proofErr w:type="gramEnd"/>
     </w:p>
     <w:p>
       <w:pPr>
@@ -2992,15 +2779,7 @@
         <w:t>Default</w:t>
       </w:r>
       <w:r>
-        <w:t xml:space="preserve"> keyword followed by a constant value or a function call such as </w:t>
-      </w:r>
-      <w:proofErr w:type="gramStart"/>
-      <w:r>
-        <w:t>GETDATE(</w:t>
-      </w:r>
-      <w:proofErr w:type="gramEnd"/>
-      <w:r>
-        <w:t>)</w:t>
+        <w:t xml:space="preserve"> keyword followed by a constant value or a function call such as GETDATE()</w:t>
       </w:r>
       <w:r>
         <w:t>. Function calls may be nested.</w:t>
@@ -3075,7 +2854,6 @@
       <w:r>
         <w:t xml:space="preserve">The Oscar metadata files have </w:t>
       </w:r>
-      <w:proofErr w:type="gramStart"/>
       <w:r>
         <w:t xml:space="preserve">a </w:t>
       </w:r>
@@ -3083,17 +2861,8 @@
         <w:rPr>
           <w:rStyle w:val="IntenseEmphasis"/>
         </w:rPr>
-        <w:t>.</w:t>
-      </w:r>
-      <w:proofErr w:type="spellStart"/>
-      <w:r>
-        <w:rPr>
-          <w:rStyle w:val="IntenseEmphasis"/>
-        </w:rPr>
-        <w:t>dvo</w:t>
-      </w:r>
-      <w:proofErr w:type="spellEnd"/>
-      <w:proofErr w:type="gramEnd"/>
+        <w:t>.dvo</w:t>
+      </w:r>
       <w:r>
         <w:t xml:space="preserve"> extension.</w:t>
       </w:r>
@@ -3456,15 +3225,7 @@
         </w:numPr>
       </w:pPr>
       <w:r>
-        <w:t>-</w:t>
-      </w:r>
-      <w:proofErr w:type="spellStart"/>
-      <w:r>
-        <w:t>i</w:t>
-      </w:r>
-      <w:proofErr w:type="spellEnd"/>
-      <w:r>
-        <w:t xml:space="preserve"> followed by a file path specifies the input metadata file</w:t>
+        <w:t>-i followed by a file path specifies the input metadata file</w:t>
       </w:r>
     </w:p>
     <w:p>
@@ -3654,14 +3415,12 @@
       <w:r>
         <w:t xml:space="preserve">Once the metadata is parsed and output to the JSON structure, the work of the Oscar Metadata Parser is complete. The JSON structure is consumed by the Oscar Code Generator and applied to sets of </w:t>
       </w:r>
-      <w:proofErr w:type="spellStart"/>
       <w:r>
         <w:rPr>
           <w:rStyle w:val="IntenseEmphasis"/>
         </w:rPr>
         <w:t>pyratemp</w:t>
       </w:r>
-      <w:proofErr w:type="spellEnd"/>
       <w:r>
         <w:t xml:space="preserve"> templates.</w:t>
       </w:r>
@@ -3718,22 +3477,15 @@
       <w:r>
         <w:t xml:space="preserve"> Python script that loads the JSON metadata and applies these structures against a set of </w:t>
       </w:r>
-      <w:proofErr w:type="spellStart"/>
       <w:r>
         <w:rPr>
           <w:rStyle w:val="IntenseEmphasis"/>
         </w:rPr>
         <w:t>pyratemp</w:t>
       </w:r>
-      <w:proofErr w:type="spellEnd"/>
-      <w:r>
-        <w:t xml:space="preserve"> </w:t>
-      </w:r>
-      <w:proofErr w:type="gramStart"/>
-      <w:r>
-        <w:t>templates</w:t>
-      </w:r>
-      <w:proofErr w:type="gramEnd"/>
+      <w:r>
+        <w:t xml:space="preserve"> templates</w:t>
+      </w:r>
     </w:p>
     <w:p>
       <w:pPr>
@@ -3746,7 +3498,6 @@
       <w:r>
         <w:t xml:space="preserve">A JSON configuration file (default </w:t>
       </w:r>
-      <w:proofErr w:type="spellStart"/>
       <w:r>
         <w:rPr>
           <w:rStyle w:val="IntenseEmphasis"/>
@@ -3765,15 +3516,9 @@
         </w:rPr>
         <w:t>Config.json</w:t>
       </w:r>
-      <w:proofErr w:type="spellEnd"/>
-      <w:r>
-        <w:t xml:space="preserve">) that lists the temple files to be used and where the generated output should be </w:t>
-      </w:r>
-      <w:proofErr w:type="gramStart"/>
-      <w:r>
-        <w:t>stored</w:t>
-      </w:r>
-      <w:proofErr w:type="gramEnd"/>
+      <w:r>
+        <w:t>) that lists the temple files to be used and where the generated output should be stored</w:t>
+      </w:r>
     </w:p>
     <w:p>
       <w:pPr>
@@ -3783,19 +3528,9 @@
           <w:numId w:val="13"/>
         </w:numPr>
       </w:pPr>
-      <w:proofErr w:type="spellStart"/>
-      <w:r>
-        <w:t>Pyratemp</w:t>
-      </w:r>
-      <w:proofErr w:type="spellEnd"/>
-      <w:r>
-        <w:t xml:space="preserve"> templates addressing the specific generation </w:t>
-      </w:r>
-      <w:proofErr w:type="gramStart"/>
-      <w:r>
-        <w:t>need</w:t>
-      </w:r>
-      <w:proofErr w:type="gramEnd"/>
+      <w:r>
+        <w:t>Pyratemp templates addressing the specific generation need</w:t>
+      </w:r>
     </w:p>
     <w:p/>
     <w:p>
@@ -3808,21 +3543,8 @@
     </w:p>
     <w:p>
       <w:r>
-        <w:t xml:space="preserve">The </w:t>
-      </w:r>
-      <w:proofErr w:type="spellStart"/>
-      <w:r>
-        <w:t>OscarGen</w:t>
-      </w:r>
-      <w:proofErr w:type="spellEnd"/>
-      <w:r>
-        <w:t xml:space="preserve"> Python script takes up to two (2) command line </w:t>
-      </w:r>
-      <w:proofErr w:type="gramStart"/>
-      <w:r>
-        <w:t>arguments</w:t>
-      </w:r>
-      <w:proofErr w:type="gramEnd"/>
+        <w:t>The OscarGen Python script takes up to two (2) command line arguments</w:t>
+      </w:r>
     </w:p>
     <w:p>
       <w:r>
@@ -3888,15 +3610,7 @@
         </w:numPr>
       </w:pPr>
       <w:r>
-        <w:t xml:space="preserve">-m –metadata followed by a </w:t>
-      </w:r>
-      <w:proofErr w:type="spellStart"/>
-      <w:r>
-        <w:t>filepath</w:t>
-      </w:r>
-      <w:proofErr w:type="spellEnd"/>
-      <w:r>
-        <w:t xml:space="preserve"> specifies the JSON metadata file with which to work</w:t>
+        <w:t>-m –metadata followed by a filepath specifies the JSON metadata file with which to work</w:t>
       </w:r>
     </w:p>
     <w:p>
@@ -3908,37 +3622,13 @@
         </w:numPr>
       </w:pPr>
       <w:r>
-        <w:t xml:space="preserve">-c –config followed by a </w:t>
-      </w:r>
-      <w:proofErr w:type="spellStart"/>
-      <w:r>
-        <w:t>filepath</w:t>
-      </w:r>
-      <w:proofErr w:type="spellEnd"/>
-      <w:r>
-        <w:t xml:space="preserve"> specifies the configuration file for this generation run. The default value for this is </w:t>
-      </w:r>
-      <w:proofErr w:type="spellStart"/>
-      <w:r>
-        <w:t>App</w:t>
+        <w:t>-c –config followed by a filepath specifies the configuration file for this generation run. The default value for this is App</w:t>
       </w:r>
       <w:r>
         <w:t>Gen</w:t>
       </w:r>
       <w:r>
-        <w:t>Config.json</w:t>
-      </w:r>
-      <w:proofErr w:type="spellEnd"/>
-      <w:r>
-        <w:t xml:space="preserve"> and the default file is expected to be in the same folder as the </w:t>
-      </w:r>
-      <w:proofErr w:type="spellStart"/>
-      <w:r>
-        <w:t>OscarGen</w:t>
-      </w:r>
-      <w:proofErr w:type="spellEnd"/>
-      <w:r>
-        <w:t xml:space="preserve"> script)</w:t>
+        <w:t>Config.json and the default file is expected to be in the same folder as the OscarGen script)</w:t>
       </w:r>
     </w:p>
     <w:p/>
@@ -3968,13 +3658,8 @@
         </w:numPr>
       </w:pPr>
       <w:r>
-        <w:t xml:space="preserve">Start time of the generation </w:t>
-      </w:r>
-      <w:proofErr w:type="gramStart"/>
-      <w:r>
-        <w:t>process</w:t>
-      </w:r>
-      <w:proofErr w:type="gramEnd"/>
+        <w:t>Start time of the generation process</w:t>
+      </w:r>
     </w:p>
     <w:p>
       <w:pPr>
@@ -3988,13 +3673,8 @@
         <w:t xml:space="preserve">Applying </w:t>
       </w:r>
       <w:r>
-        <w:t xml:space="preserve">each template described in the configuration </w:t>
-      </w:r>
-      <w:proofErr w:type="gramStart"/>
-      <w:r>
-        <w:t>file</w:t>
-      </w:r>
-      <w:proofErr w:type="gramEnd"/>
+        <w:t>each template described in the configuration file</w:t>
+      </w:r>
     </w:p>
     <w:p>
       <w:pPr>
@@ -4092,14 +3772,12 @@
       <w:r>
         <w:t xml:space="preserve"> detailing what </w:t>
       </w:r>
-      <w:proofErr w:type="spellStart"/>
       <w:r>
         <w:rPr>
           <w:rStyle w:val="IntenseEmphasis"/>
         </w:rPr>
         <w:t>pyratemp</w:t>
       </w:r>
-      <w:proofErr w:type="spellEnd"/>
       <w:r>
         <w:t xml:space="preserve"> templates are to be used, where the output should be stored, and whether a template should be processed once for all Items in the metadata, or once per Item.</w:t>
       </w:r>
@@ -4192,14 +3870,12 @@
       <w:r>
         <w:t xml:space="preserve">to each of the </w:t>
       </w:r>
-      <w:proofErr w:type="spellStart"/>
       <w:r>
         <w:rPr>
           <w:rStyle w:val="IntenseEmphasis"/>
         </w:rPr>
         <w:t>pyratemp</w:t>
       </w:r>
-      <w:proofErr w:type="spellEnd"/>
       <w:r>
         <w:t xml:space="preserve"> templates during code generation.</w:t>
       </w:r>
@@ -4208,14 +3884,12 @@
       <w:r>
         <w:t xml:space="preserve">There are no predefined elements that must be part of the Application JSON element, though </w:t>
       </w:r>
-      <w:proofErr w:type="spellStart"/>
       <w:r>
         <w:rPr>
           <w:rStyle w:val="SubtleEmphasis"/>
         </w:rPr>
         <w:t>RootFolder</w:t>
       </w:r>
-      <w:proofErr w:type="spellEnd"/>
       <w:r>
         <w:t xml:space="preserve"> or something designating the root application folder is reasonable to provide. This element can be used </w:t>
       </w:r>
@@ -4229,15 +3903,7 @@
         <w:t>rest</w:t>
       </w:r>
       <w:r>
-        <w:t xml:space="preserve"> of the </w:t>
-      </w:r>
-      <w:proofErr w:type="spellStart"/>
-      <w:r>
-        <w:t>AppGenConfig</w:t>
-      </w:r>
-      <w:proofErr w:type="spellEnd"/>
-      <w:r>
-        <w:t xml:space="preserve"> file to allow for flexibility in the definition </w:t>
+        <w:t xml:space="preserve"> of the AppGenConfig file to allow for flexibility in the definition </w:t>
       </w:r>
       <w:r>
         <w:t xml:space="preserve">of </w:t>
@@ -4312,14 +3978,12 @@
       <w:r>
         <w:t xml:space="preserve">As seen above, the </w:t>
       </w:r>
-      <w:proofErr w:type="spellStart"/>
       <w:r>
         <w:rPr>
           <w:rStyle w:val="SubtleEmphasis"/>
         </w:rPr>
         <w:t>RootFolder</w:t>
       </w:r>
-      <w:proofErr w:type="spellEnd"/>
       <w:r>
         <w:t xml:space="preserve"> element can be used as part of the definition of the output folder for generated files.</w:t>
       </w:r>
@@ -4328,14 +3992,12 @@
       <w:r>
         <w:t xml:space="preserve">The substitution is made using </w:t>
       </w:r>
-      <w:proofErr w:type="spellStart"/>
       <w:r>
         <w:rPr>
           <w:rStyle w:val="IntenseEmphasis"/>
         </w:rPr>
         <w:t>pyratemp</w:t>
       </w:r>
-      <w:proofErr w:type="spellEnd"/>
       <w:r>
         <w:t xml:space="preserve"> placeholders, the same placeholders used in the code generation templates themselves.</w:t>
       </w:r>
@@ -4455,11 +4117,9 @@
             <w:vAlign w:val="center"/>
           </w:tcPr>
           <w:p>
-            <w:proofErr w:type="spellStart"/>
             <w:r>
               <w:t>FileName</w:t>
             </w:r>
-            <w:proofErr w:type="spellEnd"/>
           </w:p>
         </w:tc>
         <w:tc>
@@ -4490,11 +4150,9 @@
             <w:vAlign w:val="center"/>
           </w:tcPr>
           <w:p>
-            <w:proofErr w:type="spellStart"/>
             <w:r>
               <w:t>OutputFile</w:t>
             </w:r>
-            <w:proofErr w:type="spellEnd"/>
           </w:p>
         </w:tc>
         <w:tc>
@@ -4508,14 +4166,12 @@
             <w:r>
               <w:t xml:space="preserve">The filename of the generated code. It is possible, as in the example above, for </w:t>
             </w:r>
-            <w:proofErr w:type="spellStart"/>
             <w:r>
               <w:rPr>
                 <w:rStyle w:val="IntenseEmphasis"/>
               </w:rPr>
               <w:t>pyratemp</w:t>
             </w:r>
-            <w:proofErr w:type="spellEnd"/>
             <w:r>
               <w:t xml:space="preserve"> substitutions to be made to create different files during code generation</w:t>
             </w:r>
@@ -4533,11 +4189,9 @@
             <w:vAlign w:val="center"/>
           </w:tcPr>
           <w:p>
-            <w:proofErr w:type="spellStart"/>
             <w:r>
               <w:t>OutputFolder</w:t>
             </w:r>
-            <w:proofErr w:type="spellEnd"/>
           </w:p>
         </w:tc>
         <w:tc>
@@ -4551,14 +4205,12 @@
             <w:r>
               <w:t xml:space="preserve">The folder path for the generated output files. </w:t>
             </w:r>
-            <w:proofErr w:type="spellStart"/>
             <w:r>
               <w:rPr>
                 <w:rStyle w:val="IntenseEmphasis"/>
               </w:rPr>
               <w:t>Pyratemp</w:t>
             </w:r>
-            <w:proofErr w:type="spellEnd"/>
             <w:r>
               <w:t xml:space="preserve"> substitutions may be made to alter where the output file(s) will be written.</w:t>
             </w:r>
@@ -4634,11 +4286,9 @@
             <w:vAlign w:val="center"/>
           </w:tcPr>
           <w:p>
-            <w:proofErr w:type="spellStart"/>
             <w:r>
               <w:t>SkipChildItems</w:t>
             </w:r>
-            <w:proofErr w:type="spellEnd"/>
           </w:p>
         </w:tc>
         <w:tc>
@@ -4673,14 +4323,12 @@
             <w:r>
               <w:t xml:space="preserve"> Child Items are sent to the </w:t>
             </w:r>
-            <w:proofErr w:type="spellStart"/>
             <w:r>
               <w:rPr>
                 <w:rStyle w:val="IntenseEmphasis"/>
               </w:rPr>
               <w:t>pyratemp</w:t>
             </w:r>
-            <w:proofErr w:type="spellEnd"/>
             <w:r>
               <w:t xml:space="preserve"> processor.</w:t>
             </w:r>
@@ -4707,23 +4355,7 @@
               <w:t>P</w:t>
             </w:r>
             <w:r>
-              <w:t xml:space="preserve">arent Item </w:t>
-            </w:r>
-            <w:proofErr w:type="gramStart"/>
-            <w:r>
-              <w:t>contains also</w:t>
-            </w:r>
-            <w:proofErr w:type="gramEnd"/>
-            <w:r>
-              <w:t xml:space="preserve"> the code for the Child Item (</w:t>
-            </w:r>
-            <w:proofErr w:type="spellStart"/>
-            <w:r>
-              <w:t>XMLShredders</w:t>
-            </w:r>
-            <w:proofErr w:type="spellEnd"/>
-            <w:r>
-              <w:t>, for example.)</w:t>
+              <w:t>arent Item contains also the code for the Child Item (XMLShredders, for example.)</w:t>
             </w:r>
           </w:p>
         </w:tc>
@@ -4750,13 +4382,8 @@
               <w:cnfStyle w:val="000000000000" w:firstRow="0" w:lastRow="0" w:firstColumn="0" w:lastColumn="0" w:oddVBand="0" w:evenVBand="0" w:oddHBand="0" w:evenHBand="0" w:firstRowFirstColumn="0" w:firstRowLastColumn="0" w:lastRowFirstColumn="0" w:lastRowLastColumn="0"/>
             </w:pPr>
             <w:r>
-              <w:t xml:space="preserve">The permissible values for this element </w:t>
-            </w:r>
-            <w:proofErr w:type="gramStart"/>
-            <w:r>
-              <w:t>are</w:t>
-            </w:r>
-            <w:proofErr w:type="gramEnd"/>
+              <w:t>The permissible values for this element are</w:t>
+            </w:r>
           </w:p>
           <w:p>
             <w:pPr>
@@ -4830,54 +4457,32 @@
       <w:r>
         <w:t xml:space="preserve">The Oscar Code Generator will copy files with the COPY action from the </w:t>
       </w:r>
-      <w:proofErr w:type="spellStart"/>
       <w:r>
         <w:rPr>
           <w:rStyle w:val="Emphasis"/>
         </w:rPr>
         <w:t>FileName</w:t>
       </w:r>
-      <w:proofErr w:type="spellEnd"/>
-      <w:r>
-        <w:t xml:space="preserve"> </w:t>
-      </w:r>
-      <w:proofErr w:type="spellStart"/>
-      <w:r>
-        <w:t>filepath</w:t>
-      </w:r>
-      <w:proofErr w:type="spellEnd"/>
-      <w:r>
-        <w:t xml:space="preserve"> to the </w:t>
-      </w:r>
-      <w:proofErr w:type="spellStart"/>
+      <w:r>
+        <w:t xml:space="preserve"> filepath to the </w:t>
+      </w:r>
       <w:r>
         <w:rPr>
           <w:rStyle w:val="Emphasis"/>
         </w:rPr>
         <w:t>OutputFolder</w:t>
       </w:r>
-      <w:proofErr w:type="spellEnd"/>
       <w:r>
         <w:t>\</w:t>
       </w:r>
-      <w:proofErr w:type="spellStart"/>
       <w:r>
         <w:rPr>
           <w:rStyle w:val="Emphasis"/>
         </w:rPr>
         <w:t>OutputFile</w:t>
       </w:r>
-      <w:proofErr w:type="spellEnd"/>
-      <w:r>
-        <w:t xml:space="preserve"> </w:t>
-      </w:r>
-      <w:proofErr w:type="spellStart"/>
-      <w:r>
-        <w:t>filepath</w:t>
-      </w:r>
-      <w:proofErr w:type="spellEnd"/>
-      <w:r>
-        <w:t xml:space="preserve"> without alteration.</w:t>
+      <w:r>
+        <w:t xml:space="preserve"> filepath without alteration.</w:t>
       </w:r>
     </w:p>
     <w:p>
@@ -5007,14 +4612,12 @@
       <w:r>
         <w:t xml:space="preserve"> used in during code generation by the </w:t>
       </w:r>
-      <w:proofErr w:type="spellStart"/>
       <w:r>
         <w:rPr>
           <w:rStyle w:val="IntenseEmphasis"/>
         </w:rPr>
         <w:t>pyratemp</w:t>
       </w:r>
-      <w:proofErr w:type="spellEnd"/>
       <w:r>
         <w:t xml:space="preserve"> templates.</w:t>
       </w:r>
@@ -5078,13 +4681,8 @@
         <w:t xml:space="preserve">These properties </w:t>
       </w:r>
       <w:r>
-        <w:t xml:space="preserve">are common to all these </w:t>
-      </w:r>
-      <w:proofErr w:type="gramStart"/>
-      <w:r>
-        <w:t>objects</w:t>
-      </w:r>
-      <w:proofErr w:type="gramEnd"/>
+        <w:t>are common to all these objects</w:t>
+      </w:r>
     </w:p>
     <w:tbl>
       <w:tblPr>
@@ -5164,11 +4762,9 @@
             <w:vAlign w:val="center"/>
           </w:tcPr>
           <w:p>
-            <w:proofErr w:type="spellStart"/>
             <w:r>
               <w:t>InternalType</w:t>
             </w:r>
-            <w:proofErr w:type="spellEnd"/>
           </w:p>
         </w:tc>
         <w:tc>
@@ -5198,25 +4794,7 @@
               <w:t>e.g.</w:t>
             </w:r>
             <w:r>
-              <w:t xml:space="preserve"> </w:t>
-            </w:r>
-            <w:proofErr w:type="spellStart"/>
-            <w:proofErr w:type="gramStart"/>
-            <w:r>
-              <w:t>dvo:Item</w:t>
-            </w:r>
-            <w:proofErr w:type="spellEnd"/>
-            <w:proofErr w:type="gramEnd"/>
-            <w:r>
-              <w:t xml:space="preserve">, </w:t>
-            </w:r>
-            <w:proofErr w:type="spellStart"/>
-            <w:r>
-              <w:t>dvo:Attribute</w:t>
-            </w:r>
-            <w:proofErr w:type="spellEnd"/>
-            <w:r>
-              <w:t>, etc.)</w:t>
+              <w:t xml:space="preserve"> dvo:Item, dvo:Attribute, etc.)</w:t>
             </w:r>
           </w:p>
         </w:tc>
@@ -5289,13 +4867,8 @@
             <w:vAlign w:val="center"/>
           </w:tcPr>
           <w:p>
-            <w:proofErr w:type="spellStart"/>
-            <w:r>
-              <w:t>HasRole</w:t>
-            </w:r>
-            <w:proofErr w:type="spellEnd"/>
-            <w:r>
-              <w:t>(“Role”)</w:t>
+            <w:r>
+              <w:t>HasRole(“Role”)</w:t>
             </w:r>
           </w:p>
         </w:tc>
@@ -5321,13 +4894,8 @@
             <w:vAlign w:val="center"/>
           </w:tcPr>
           <w:p>
-            <w:proofErr w:type="spellStart"/>
-            <w:r>
-              <w:t>HasProperty</w:t>
-            </w:r>
-            <w:proofErr w:type="spellEnd"/>
-            <w:r>
-              <w:t>(“Property”)</w:t>
+            <w:r>
+              <w:t>HasProperty(“Property”)</w:t>
             </w:r>
           </w:p>
         </w:tc>
@@ -5356,13 +4924,8 @@
             <w:vAlign w:val="center"/>
           </w:tcPr>
           <w:p>
-            <w:proofErr w:type="spellStart"/>
-            <w:r>
-              <w:t>GetProperty</w:t>
-            </w:r>
-            <w:proofErr w:type="spellEnd"/>
-            <w:r>
-              <w:t>(“Property”)</w:t>
+            <w:r>
+              <w:t>GetProperty(“Property”)</w:t>
             </w:r>
           </w:p>
         </w:tc>
@@ -5387,24 +4950,14 @@
         <w:lastRenderedPageBreak/>
         <w:t xml:space="preserve">The Name property can be retrieved by the </w:t>
       </w:r>
-      <w:proofErr w:type="spellStart"/>
       <w:r>
         <w:rPr>
           <w:rStyle w:val="IntenseEmphasis"/>
         </w:rPr>
         <w:t>pyratemp</w:t>
       </w:r>
-      <w:proofErr w:type="spellEnd"/>
-      <w:r>
-        <w:t xml:space="preserve"> templates using the form </w:t>
-      </w:r>
-      <w:proofErr w:type="gramStart"/>
-      <w:r>
-        <w:t>@!&lt;</w:t>
-      </w:r>
-      <w:proofErr w:type="gramEnd"/>
-      <w:r>
-        <w:t>object&gt;.Name!@. The other properties are accessed in the same way.</w:t>
+      <w:r>
+        <w:t xml:space="preserve"> templates using the form @!&lt;object&gt;.Name!@. The other properties are accessed in the same way.</w:t>
       </w:r>
     </w:p>
     <w:p>
@@ -5499,13 +5052,8 @@
             <w:vAlign w:val="center"/>
           </w:tcPr>
           <w:p>
-            <w:proofErr w:type="spellStart"/>
-            <w:r>
-              <w:t>GetProperty</w:t>
-            </w:r>
-            <w:proofErr w:type="spellEnd"/>
-            <w:r>
-              <w:t>(“Property”)</w:t>
+            <w:r>
+              <w:t>GetProperty(“Property”)</w:t>
             </w:r>
           </w:p>
         </w:tc>
@@ -5534,13 +5082,8 @@
             <w:vAlign w:val="center"/>
           </w:tcPr>
           <w:p>
-            <w:proofErr w:type="spellStart"/>
-            <w:r>
-              <w:t>HasProperty</w:t>
-            </w:r>
-            <w:proofErr w:type="spellEnd"/>
-            <w:r>
-              <w:t>(“Property”)</w:t>
+            <w:r>
+              <w:t>HasProperty(“Property”)</w:t>
             </w:r>
           </w:p>
         </w:tc>
@@ -5566,13 +5109,8 @@
             <w:vAlign w:val="center"/>
           </w:tcPr>
           <w:p>
-            <w:proofErr w:type="spellStart"/>
-            <w:r>
-              <w:t>HasRole</w:t>
-            </w:r>
-            <w:proofErr w:type="spellEnd"/>
-            <w:r>
-              <w:t>(“Role”)</w:t>
+            <w:r>
+              <w:t>HasRole(“Role”)</w:t>
             </w:r>
           </w:p>
         </w:tc>
@@ -5601,11 +5139,9 @@
             <w:vAlign w:val="center"/>
           </w:tcPr>
           <w:p>
-            <w:proofErr w:type="spellStart"/>
             <w:r>
               <w:t>InternalType</w:t>
             </w:r>
-            <w:proofErr w:type="spellEnd"/>
           </w:p>
         </w:tc>
         <w:tc>
@@ -5629,25 +5165,7 @@
               <w:t xml:space="preserve">type </w:t>
             </w:r>
             <w:r>
-              <w:t xml:space="preserve">(e.g. </w:t>
-            </w:r>
-            <w:proofErr w:type="spellStart"/>
-            <w:proofErr w:type="gramStart"/>
-            <w:r>
-              <w:t>dvo:Item</w:t>
-            </w:r>
-            <w:proofErr w:type="spellEnd"/>
-            <w:proofErr w:type="gramEnd"/>
-            <w:r>
-              <w:t xml:space="preserve">, </w:t>
-            </w:r>
-            <w:proofErr w:type="spellStart"/>
-            <w:r>
-              <w:t>dvo:Attribute</w:t>
-            </w:r>
-            <w:proofErr w:type="spellEnd"/>
-            <w:r>
-              <w:t>, etc.)</w:t>
+              <w:t>(e.g. dvo:Item, dvo:Attribute, etc.)</w:t>
             </w:r>
           </w:p>
         </w:tc>
@@ -5830,11 +5348,9 @@
             <w:vAlign w:val="center"/>
           </w:tcPr>
           <w:p>
-            <w:proofErr w:type="spellStart"/>
             <w:r>
               <w:t>AttributeCount</w:t>
             </w:r>
-            <w:proofErr w:type="spellEnd"/>
           </w:p>
         </w:tc>
         <w:tc>
@@ -5889,11 +5405,9 @@
             <w:vAlign w:val="center"/>
           </w:tcPr>
           <w:p>
-            <w:proofErr w:type="spellStart"/>
             <w:r>
               <w:t>CapName</w:t>
             </w:r>
-            <w:proofErr w:type="spellEnd"/>
           </w:p>
         </w:tc>
         <w:tc>
@@ -5921,11 +5435,9 @@
             <w:vAlign w:val="center"/>
           </w:tcPr>
           <w:p>
-            <w:proofErr w:type="spellStart"/>
             <w:r>
               <w:t>CapPlural</w:t>
             </w:r>
-            <w:proofErr w:type="spellEnd"/>
           </w:p>
         </w:tc>
         <w:tc>
@@ -5950,12 +5462,10 @@
             <w:vAlign w:val="center"/>
           </w:tcPr>
           <w:p>
-            <w:proofErr w:type="spellStart"/>
             <w:r>
               <w:lastRenderedPageBreak/>
               <w:t>ChildItems</w:t>
             </w:r>
-            <w:proofErr w:type="spellEnd"/>
           </w:p>
         </w:tc>
         <w:tc>
@@ -6040,11 +5550,9 @@
             <w:vAlign w:val="center"/>
           </w:tcPr>
           <w:p>
-            <w:proofErr w:type="spellStart"/>
             <w:r>
               <w:t>FirstAttribute</w:t>
             </w:r>
-            <w:proofErr w:type="spellEnd"/>
           </w:p>
         </w:tc>
         <w:tc>
@@ -6069,13 +5577,8 @@
             <w:vAlign w:val="center"/>
           </w:tcPr>
           <w:p>
-            <w:proofErr w:type="spellStart"/>
-            <w:r>
-              <w:t>GetProperty</w:t>
-            </w:r>
-            <w:proofErr w:type="spellEnd"/>
-            <w:r>
-              <w:t>(“Property”)</w:t>
+            <w:r>
+              <w:t>GetProperty(“Property”)</w:t>
             </w:r>
           </w:p>
         </w:tc>
@@ -6104,11 +5607,9 @@
             <w:vAlign w:val="center"/>
           </w:tcPr>
           <w:p>
-            <w:proofErr w:type="spellStart"/>
             <w:r>
               <w:t>HasAssociations</w:t>
             </w:r>
-            <w:proofErr w:type="spellEnd"/>
           </w:p>
         </w:tc>
         <w:tc>
@@ -6133,11 +5634,9 @@
             <w:vAlign w:val="center"/>
           </w:tcPr>
           <w:p>
-            <w:proofErr w:type="spellStart"/>
             <w:r>
               <w:t>HasAttributes</w:t>
             </w:r>
-            <w:proofErr w:type="spellEnd"/>
           </w:p>
         </w:tc>
         <w:tc>
@@ -6165,11 +5664,9 @@
             <w:vAlign w:val="center"/>
           </w:tcPr>
           <w:p>
-            <w:proofErr w:type="spellStart"/>
             <w:r>
               <w:t>HasChildItems</w:t>
             </w:r>
-            <w:proofErr w:type="spellEnd"/>
           </w:p>
         </w:tc>
         <w:tc>
@@ -6194,11 +5691,9 @@
             <w:vAlign w:val="center"/>
           </w:tcPr>
           <w:p>
-            <w:proofErr w:type="spellStart"/>
             <w:r>
               <w:t>HasParentItem</w:t>
             </w:r>
-            <w:proofErr w:type="spellEnd"/>
           </w:p>
         </w:tc>
         <w:tc>
@@ -6213,11 +5708,7 @@
               <w:t xml:space="preserve">Returns a Boolean True/False depending </w:t>
             </w:r>
             <w:r>
-              <w:t xml:space="preserve">on </w:t>
-            </w:r>
-            <w:proofErr w:type="gramStart"/>
-            <w:r>
-              <w:t xml:space="preserve">whether </w:t>
+              <w:t xml:space="preserve">on whether </w:t>
             </w:r>
             <w:r>
               <w:rPr>
@@ -6225,7 +5716,6 @@
               </w:rPr>
               <w:t>or not</w:t>
             </w:r>
-            <w:proofErr w:type="gramEnd"/>
             <w:r>
               <w:rPr>
                 <w:color w:val="000000"/>
@@ -6252,13 +5742,8 @@
             <w:vAlign w:val="center"/>
           </w:tcPr>
           <w:p>
-            <w:proofErr w:type="spellStart"/>
-            <w:r>
-              <w:t>HasProperty</w:t>
-            </w:r>
-            <w:proofErr w:type="spellEnd"/>
-            <w:r>
-              <w:t>(“Property”)</w:t>
+            <w:r>
+              <w:t>HasProperty(“Property”)</w:t>
             </w:r>
           </w:p>
         </w:tc>
@@ -6284,13 +5769,8 @@
             <w:vAlign w:val="center"/>
           </w:tcPr>
           <w:p>
-            <w:proofErr w:type="spellStart"/>
-            <w:r>
-              <w:t>HasRole</w:t>
-            </w:r>
-            <w:proofErr w:type="spellEnd"/>
-            <w:r>
-              <w:t>(“Role”)</w:t>
+            <w:r>
+              <w:t>HasRole(“Role”)</w:t>
             </w:r>
           </w:p>
         </w:tc>
@@ -6319,11 +5799,9 @@
             <w:vAlign w:val="center"/>
           </w:tcPr>
           <w:p>
-            <w:proofErr w:type="spellStart"/>
             <w:r>
               <w:t>HasSchema</w:t>
             </w:r>
-            <w:proofErr w:type="spellEnd"/>
           </w:p>
         </w:tc>
         <w:tc>
@@ -6348,11 +5826,9 @@
             <w:vAlign w:val="center"/>
           </w:tcPr>
           <w:p>
-            <w:proofErr w:type="spellStart"/>
             <w:r>
               <w:t>InternalType</w:t>
             </w:r>
-            <w:proofErr w:type="spellEnd"/>
           </w:p>
         </w:tc>
         <w:tc>
@@ -6376,25 +5852,7 @@
               <w:t xml:space="preserve">type </w:t>
             </w:r>
             <w:r>
-              <w:t xml:space="preserve">(e.g. </w:t>
-            </w:r>
-            <w:proofErr w:type="spellStart"/>
-            <w:proofErr w:type="gramStart"/>
-            <w:r>
-              <w:t>dvo:Item</w:t>
-            </w:r>
-            <w:proofErr w:type="spellEnd"/>
-            <w:proofErr w:type="gramEnd"/>
-            <w:r>
-              <w:t xml:space="preserve">, </w:t>
-            </w:r>
-            <w:proofErr w:type="spellStart"/>
-            <w:r>
-              <w:t>dvo:Attribute</w:t>
-            </w:r>
-            <w:proofErr w:type="spellEnd"/>
-            <w:r>
-              <w:t>, etc.)</w:t>
+              <w:t>(e.g. dvo:Item, dvo:Attribute, etc.)</w:t>
             </w:r>
           </w:p>
         </w:tc>
@@ -6467,11 +5925,9 @@
             <w:vAlign w:val="center"/>
           </w:tcPr>
           <w:p>
-            <w:proofErr w:type="spellStart"/>
             <w:r>
               <w:t>PKAttributes</w:t>
             </w:r>
-            <w:proofErr w:type="spellEnd"/>
           </w:p>
         </w:tc>
         <w:tc>
@@ -6574,7 +6030,13 @@
               <w:cnfStyle w:val="000000000000" w:firstRow="0" w:lastRow="0" w:firstColumn="0" w:lastColumn="0" w:oddVBand="0" w:evenVBand="0" w:oddHBand="0" w:evenHBand="0" w:firstRowFirstColumn="0" w:firstRowLastColumn="0" w:lastRowFirstColumn="0" w:lastRowLastColumn="0"/>
             </w:pPr>
             <w:r>
-              <w:t>Returns the value of the Schema property is one was included in the Item metadata or a Null value.</w:t>
+              <w:t>Returns the value of the Schema property i</w:t>
+            </w:r>
+            <w:r>
+              <w:t>f</w:t>
+            </w:r>
+            <w:r>
+              <w:t xml:space="preserve"> one was included in the Item metadata or a Null value.</w:t>
             </w:r>
           </w:p>
         </w:tc>
@@ -6727,11 +6189,9 @@
             <w:vAlign w:val="center"/>
           </w:tcPr>
           <w:p>
-            <w:proofErr w:type="spellStart"/>
             <w:r>
               <w:t>FromKey</w:t>
             </w:r>
-            <w:proofErr w:type="spellEnd"/>
           </w:p>
         </w:tc>
         <w:tc>
@@ -6759,13 +6219,8 @@
             <w:vAlign w:val="center"/>
           </w:tcPr>
           <w:p>
-            <w:proofErr w:type="spellStart"/>
-            <w:r>
-              <w:t>GetProperty</w:t>
-            </w:r>
-            <w:proofErr w:type="spellEnd"/>
-            <w:r>
-              <w:t>(“Property”)</w:t>
+            <w:r>
+              <w:t>GetProperty(“Property”)</w:t>
             </w:r>
           </w:p>
         </w:tc>
@@ -6791,13 +6246,8 @@
             <w:vAlign w:val="center"/>
           </w:tcPr>
           <w:p>
-            <w:proofErr w:type="spellStart"/>
-            <w:r>
-              <w:t>HasProperty</w:t>
-            </w:r>
-            <w:proofErr w:type="spellEnd"/>
-            <w:r>
-              <w:t>(“Property”)</w:t>
+            <w:r>
+              <w:t>HasProperty(“Property”)</w:t>
             </w:r>
           </w:p>
         </w:tc>
@@ -6826,13 +6276,8 @@
             <w:vAlign w:val="center"/>
           </w:tcPr>
           <w:p>
-            <w:proofErr w:type="spellStart"/>
-            <w:r>
-              <w:t>HasRole</w:t>
-            </w:r>
-            <w:proofErr w:type="spellEnd"/>
-            <w:r>
-              <w:t>(“Role”)</w:t>
+            <w:r>
+              <w:t>HasRole(“Role”)</w:t>
             </w:r>
           </w:p>
         </w:tc>
@@ -6858,11 +6303,9 @@
             <w:vAlign w:val="center"/>
           </w:tcPr>
           <w:p>
-            <w:proofErr w:type="spellStart"/>
             <w:r>
               <w:t>InternalType</w:t>
             </w:r>
-            <w:proofErr w:type="spellEnd"/>
           </w:p>
         </w:tc>
         <w:tc>
@@ -6886,25 +6329,7 @@
               <w:t xml:space="preserve">type </w:t>
             </w:r>
             <w:r>
-              <w:t xml:space="preserve">(e.g. </w:t>
-            </w:r>
-            <w:proofErr w:type="spellStart"/>
-            <w:proofErr w:type="gramStart"/>
-            <w:r>
-              <w:t>dvo:Item</w:t>
-            </w:r>
-            <w:proofErr w:type="spellEnd"/>
-            <w:proofErr w:type="gramEnd"/>
-            <w:r>
-              <w:t xml:space="preserve">, </w:t>
-            </w:r>
-            <w:proofErr w:type="spellStart"/>
-            <w:r>
-              <w:t>dvo:Attribute</w:t>
-            </w:r>
-            <w:proofErr w:type="spellEnd"/>
-            <w:r>
-              <w:t>, etc.)</w:t>
+              <w:t>(e.g. dvo:Item, dvo:Attribute, etc.)</w:t>
             </w:r>
           </w:p>
         </w:tc>
@@ -7034,11 +6459,9 @@
             <w:vAlign w:val="center"/>
           </w:tcPr>
           <w:p>
-            <w:proofErr w:type="spellStart"/>
             <w:r>
               <w:t>ToKey</w:t>
             </w:r>
-            <w:proofErr w:type="spellEnd"/>
           </w:p>
         </w:tc>
         <w:tc>
@@ -7181,7 +6604,10 @@
               <w:cnfStyle w:val="000000000000" w:firstRow="0" w:lastRow="0" w:firstColumn="0" w:lastColumn="0" w:oddVBand="0" w:evenVBand="0" w:oddHBand="0" w:evenHBand="0" w:firstRowFirstColumn="0" w:firstRowLastColumn="0" w:lastRowFirstColumn="0" w:lastRowLastColumn="0"/>
             </w:pPr>
             <w:r>
-              <w:t>Returns the Name of the Attribute in the parent Item.</w:t>
+              <w:t>Returns the default value assigned to this attribute in the metadata or an empty string if none was defined</w:t>
+            </w:r>
+            <w:r>
+              <w:t>.</w:t>
             </w:r>
           </w:p>
         </w:tc>
@@ -7224,13 +6650,8 @@
             <w:vAlign w:val="center"/>
           </w:tcPr>
           <w:p>
-            <w:proofErr w:type="spellStart"/>
-            <w:r>
-              <w:t>GetProperty</w:t>
-            </w:r>
-            <w:proofErr w:type="spellEnd"/>
-            <w:r>
-              <w:t>(“Property”)</w:t>
+            <w:r>
+              <w:t>GetProperty(“Property”)</w:t>
             </w:r>
           </w:p>
         </w:tc>
@@ -7259,13 +6680,8 @@
             <w:vAlign w:val="center"/>
           </w:tcPr>
           <w:p>
-            <w:proofErr w:type="spellStart"/>
-            <w:r>
-              <w:t>HasProperty</w:t>
-            </w:r>
-            <w:proofErr w:type="spellEnd"/>
-            <w:r>
-              <w:t>(“Property”)</w:t>
+            <w:r>
+              <w:t>HasProperty(“Property”)</w:t>
             </w:r>
           </w:p>
         </w:tc>
@@ -7291,13 +6707,8 @@
             <w:vAlign w:val="center"/>
           </w:tcPr>
           <w:p>
-            <w:proofErr w:type="spellStart"/>
-            <w:r>
-              <w:t>HasRole</w:t>
-            </w:r>
-            <w:proofErr w:type="spellEnd"/>
-            <w:r>
-              <w:t>(“Role”)</w:t>
+            <w:r>
+              <w:t>HasRole(“Role”)</w:t>
             </w:r>
           </w:p>
         </w:tc>
@@ -7326,11 +6737,9 @@
             <w:vAlign w:val="center"/>
           </w:tcPr>
           <w:p>
-            <w:proofErr w:type="spellStart"/>
             <w:r>
               <w:t>InternalType</w:t>
             </w:r>
-            <w:proofErr w:type="spellEnd"/>
           </w:p>
         </w:tc>
         <w:tc>
@@ -7354,25 +6763,7 @@
               <w:t xml:space="preserve">type </w:t>
             </w:r>
             <w:r>
-              <w:t xml:space="preserve">(e.g. </w:t>
-            </w:r>
-            <w:proofErr w:type="spellStart"/>
-            <w:proofErr w:type="gramStart"/>
-            <w:r>
-              <w:t>dvo:Item</w:t>
-            </w:r>
-            <w:proofErr w:type="spellEnd"/>
-            <w:proofErr w:type="gramEnd"/>
-            <w:r>
-              <w:t xml:space="preserve">, </w:t>
-            </w:r>
-            <w:proofErr w:type="spellStart"/>
-            <w:r>
-              <w:t>dvo:Attribute</w:t>
-            </w:r>
-            <w:proofErr w:type="spellEnd"/>
-            <w:r>
-              <w:t>, etc.)</w:t>
+              <w:t>(e.g. dvo:Item, dvo:Attribute, etc.)</w:t>
             </w:r>
           </w:p>
         </w:tc>
@@ -7465,7 +6856,13 @@
     <w:p/>
     <w:p>
       <w:r>
-        <w:t>The Length, Precision, Scale, and Default properties are available in the Property array for the Attribute being generated.</w:t>
+        <w:t xml:space="preserve">The Length, Precision, </w:t>
+      </w:r>
+      <w:r>
+        <w:t xml:space="preserve">and </w:t>
+      </w:r>
+      <w:r>
+        <w:t>Scale, properties are available in the Property array for the Attribute being generated.</w:t>
       </w:r>
     </w:p>
     <w:p>
@@ -8058,7 +7455,7 @@
 </file>
 
 <file path=word/endnotes.xml><?xml version="1.0" encoding="utf-8"?>
-<w:endnotes xmlns:wpc="http://schemas.microsoft.com/office/word/2010/wordprocessingCanvas" xmlns:cx="http://schemas.microsoft.com/office/drawing/2014/chartex" xmlns:cx1="http://schemas.microsoft.com/office/drawing/2015/9/8/chartex" xmlns:cx2="http://schemas.microsoft.com/office/drawing/2015/10/21/chartex" xmlns:cx3="http://schemas.microsoft.com/office/drawing/2016/5/9/chartex" xmlns:cx4="http://schemas.microsoft.com/office/drawing/2016/5/10/chartex" xmlns:cx5="http://schemas.microsoft.com/office/drawing/2016/5/11/chartex" xmlns:cx6="http://schemas.microsoft.com/office/drawing/2016/5/12/chartex" xmlns:cx7="http://schemas.microsoft.com/office/drawing/2016/5/13/chartex" xmlns:cx8="http://schemas.microsoft.com/office/drawing/2016/5/14/chartex" xmlns:mc="http://schemas.openxmlformats.org/markup-compatibility/2006" xmlns:aink="http://schemas.microsoft.com/office/drawing/2016/ink" xmlns:am3d="http://schemas.microsoft.com/office/drawing/2017/model3d" xmlns:o="urn:schemas-microsoft-com:office:office" xmlns:r="http://schemas.openxmlformats.org/officeDocument/2006/relationships" xmlns:m="http://schemas.openxmlformats.org/officeDocument/2006/math" xmlns:v="urn:schemas-microsoft-com:vml" xmlns:wp14="http://schemas.microsoft.com/office/word/2010/wordprocessingDrawing" xmlns:wp="http://schemas.openxmlformats.org/drawingml/2006/wordprocessingDrawing" xmlns:w10="urn:schemas-microsoft-com:office:word" xmlns:w="http://schemas.openxmlformats.org/wordprocessingml/2006/main" xmlns:w14="http://schemas.microsoft.com/office/word/2010/wordml" xmlns:w15="http://schemas.microsoft.com/office/word/2012/wordml" xmlns:w16cex="http://schemas.microsoft.com/office/word/2018/wordml/cex" xmlns:w16cid="http://schemas.microsoft.com/office/word/2016/wordml/cid" xmlns:w16="http://schemas.microsoft.com/office/word/2018/wordml" xmlns:w16se="http://schemas.microsoft.com/office/word/2015/wordml/symex" xmlns:wpg="http://schemas.microsoft.com/office/word/2010/wordprocessingGroup" xmlns:wpi="http://schemas.microsoft.com/office/word/2010/wordprocessingInk" xmlns:wne="http://schemas.microsoft.com/office/word/2006/wordml" xmlns:wps="http://schemas.microsoft.com/office/word/2010/wordprocessingShape" mc:Ignorable="w14 w15 w16se w16cid w16 w16cex wp14">
+<w:endnotes xmlns:wpc="http://schemas.microsoft.com/office/word/2010/wordprocessingCanvas" xmlns:cx="http://schemas.microsoft.com/office/drawing/2014/chartex" xmlns:cx1="http://schemas.microsoft.com/office/drawing/2015/9/8/chartex" xmlns:cx2="http://schemas.microsoft.com/office/drawing/2015/10/21/chartex" xmlns:cx3="http://schemas.microsoft.com/office/drawing/2016/5/9/chartex" xmlns:cx4="http://schemas.microsoft.com/office/drawing/2016/5/10/chartex" xmlns:cx5="http://schemas.microsoft.com/office/drawing/2016/5/11/chartex" xmlns:cx6="http://schemas.microsoft.com/office/drawing/2016/5/12/chartex" xmlns:cx7="http://schemas.microsoft.com/office/drawing/2016/5/13/chartex" xmlns:cx8="http://schemas.microsoft.com/office/drawing/2016/5/14/chartex" xmlns:mc="http://schemas.openxmlformats.org/markup-compatibility/2006" xmlns:aink="http://schemas.microsoft.com/office/drawing/2016/ink" xmlns:am3d="http://schemas.microsoft.com/office/drawing/2017/model3d" xmlns:o="urn:schemas-microsoft-com:office:office" xmlns:r="http://schemas.openxmlformats.org/officeDocument/2006/relationships" xmlns:m="http://schemas.openxmlformats.org/officeDocument/2006/math" xmlns:v="urn:schemas-microsoft-com:vml" xmlns:wp14="http://schemas.microsoft.com/office/word/2010/wordprocessingDrawing" xmlns:wp="http://schemas.openxmlformats.org/drawingml/2006/wordprocessingDrawing" xmlns:w10="urn:schemas-microsoft-com:office:word" xmlns:w="http://schemas.openxmlformats.org/wordprocessingml/2006/main" xmlns:w14="http://schemas.microsoft.com/office/word/2010/wordml" xmlns:w15="http://schemas.microsoft.com/office/word/2012/wordml" xmlns:w16cex="http://schemas.microsoft.com/office/word/2018/wordml/cex" xmlns:w16cid="http://schemas.microsoft.com/office/word/2016/wordml/cid" xmlns:w16="http://schemas.microsoft.com/office/word/2018/wordml" xmlns:w16sdtdh="http://schemas.microsoft.com/office/word/2020/wordml/sdtdatahash" xmlns:w16se="http://schemas.microsoft.com/office/word/2015/wordml/symex" xmlns:wpg="http://schemas.microsoft.com/office/word/2010/wordprocessingGroup" xmlns:wpi="http://schemas.microsoft.com/office/word/2010/wordprocessingInk" xmlns:wne="http://schemas.microsoft.com/office/word/2006/wordml" xmlns:wps="http://schemas.microsoft.com/office/word/2010/wordprocessingShape" mc:Ignorable="w14 w15 w16se w16cid w16 w16cex w16sdtdh wp14">
   <w:endnote w:type="separator" w:id="-1">
     <w:p>
       <w:pPr>
@@ -8083,7 +7480,7 @@
 </file>
 
 <file path=word/footer1.xml><?xml version="1.0" encoding="utf-8"?>
-<w:ftr xmlns:wpc="http://schemas.microsoft.com/office/word/2010/wordprocessingCanvas" xmlns:cx="http://schemas.microsoft.com/office/drawing/2014/chartex" xmlns:cx1="http://schemas.microsoft.com/office/drawing/2015/9/8/chartex" xmlns:cx2="http://schemas.microsoft.com/office/drawing/2015/10/21/chartex" xmlns:cx3="http://schemas.microsoft.com/office/drawing/2016/5/9/chartex" xmlns:cx4="http://schemas.microsoft.com/office/drawing/2016/5/10/chartex" xmlns:cx5="http://schemas.microsoft.com/office/drawing/2016/5/11/chartex" xmlns:cx6="http://schemas.microsoft.com/office/drawing/2016/5/12/chartex" xmlns:cx7="http://schemas.microsoft.com/office/drawing/2016/5/13/chartex" xmlns:cx8="http://schemas.microsoft.com/office/drawing/2016/5/14/chartex" xmlns:mc="http://schemas.openxmlformats.org/markup-compatibility/2006" xmlns:aink="http://schemas.microsoft.com/office/drawing/2016/ink" xmlns:am3d="http://schemas.microsoft.com/office/drawing/2017/model3d" xmlns:o="urn:schemas-microsoft-com:office:office" xmlns:r="http://schemas.openxmlformats.org/officeDocument/2006/relationships" xmlns:m="http://schemas.openxmlformats.org/officeDocument/2006/math" xmlns:v="urn:schemas-microsoft-com:vml" xmlns:wp14="http://schemas.microsoft.com/office/word/2010/wordprocessingDrawing" xmlns:wp="http://schemas.openxmlformats.org/drawingml/2006/wordprocessingDrawing" xmlns:w10="urn:schemas-microsoft-com:office:word" xmlns:w="http://schemas.openxmlformats.org/wordprocessingml/2006/main" xmlns:w14="http://schemas.microsoft.com/office/word/2010/wordml" xmlns:w15="http://schemas.microsoft.com/office/word/2012/wordml" xmlns:w16cex="http://schemas.microsoft.com/office/word/2018/wordml/cex" xmlns:w16cid="http://schemas.microsoft.com/office/word/2016/wordml/cid" xmlns:w16="http://schemas.microsoft.com/office/word/2018/wordml" xmlns:w16se="http://schemas.microsoft.com/office/word/2015/wordml/symex" xmlns:wpg="http://schemas.microsoft.com/office/word/2010/wordprocessingGroup" xmlns:wpi="http://schemas.microsoft.com/office/word/2010/wordprocessingInk" xmlns:wne="http://schemas.microsoft.com/office/word/2006/wordml" xmlns:wps="http://schemas.microsoft.com/office/word/2010/wordprocessingShape" mc:Ignorable="w14 w15 w16se w16cid w16 w16cex wp14">
+<w:ftr xmlns:wpc="http://schemas.microsoft.com/office/word/2010/wordprocessingCanvas" xmlns:cx="http://schemas.microsoft.com/office/drawing/2014/chartex" xmlns:cx1="http://schemas.microsoft.com/office/drawing/2015/9/8/chartex" xmlns:cx2="http://schemas.microsoft.com/office/drawing/2015/10/21/chartex" xmlns:cx3="http://schemas.microsoft.com/office/drawing/2016/5/9/chartex" xmlns:cx4="http://schemas.microsoft.com/office/drawing/2016/5/10/chartex" xmlns:cx5="http://schemas.microsoft.com/office/drawing/2016/5/11/chartex" xmlns:cx6="http://schemas.microsoft.com/office/drawing/2016/5/12/chartex" xmlns:cx7="http://schemas.microsoft.com/office/drawing/2016/5/13/chartex" xmlns:cx8="http://schemas.microsoft.com/office/drawing/2016/5/14/chartex" xmlns:mc="http://schemas.openxmlformats.org/markup-compatibility/2006" xmlns:aink="http://schemas.microsoft.com/office/drawing/2016/ink" xmlns:am3d="http://schemas.microsoft.com/office/drawing/2017/model3d" xmlns:o="urn:schemas-microsoft-com:office:office" xmlns:r="http://schemas.openxmlformats.org/officeDocument/2006/relationships" xmlns:m="http://schemas.openxmlformats.org/officeDocument/2006/math" xmlns:v="urn:schemas-microsoft-com:vml" xmlns:wp14="http://schemas.microsoft.com/office/word/2010/wordprocessingDrawing" xmlns:wp="http://schemas.openxmlformats.org/drawingml/2006/wordprocessingDrawing" xmlns:w10="urn:schemas-microsoft-com:office:word" xmlns:w="http://schemas.openxmlformats.org/wordprocessingml/2006/main" xmlns:w14="http://schemas.microsoft.com/office/word/2010/wordml" xmlns:w15="http://schemas.microsoft.com/office/word/2012/wordml" xmlns:w16cex="http://schemas.microsoft.com/office/word/2018/wordml/cex" xmlns:w16cid="http://schemas.microsoft.com/office/word/2016/wordml/cid" xmlns:w16="http://schemas.microsoft.com/office/word/2018/wordml" xmlns:w16sdtdh="http://schemas.microsoft.com/office/word/2020/wordml/sdtdatahash" xmlns:w16se="http://schemas.microsoft.com/office/word/2015/wordml/symex" xmlns:wpg="http://schemas.microsoft.com/office/word/2010/wordprocessingGroup" xmlns:wpi="http://schemas.microsoft.com/office/word/2010/wordprocessingInk" xmlns:wne="http://schemas.microsoft.com/office/word/2006/wordml" xmlns:wps="http://schemas.microsoft.com/office/word/2010/wordprocessingShape" mc:Ignorable="w14 w15 w16se w16cid w16 w16cex w16sdtdh wp14">
   <w:p>
     <w:pPr>
       <w:pStyle w:val="Footer"/>
@@ -8093,7 +7490,7 @@
 </file>
 
 <file path=word/footer2.xml><?xml version="1.0" encoding="utf-8"?>
-<w:ftr xmlns:wpc="http://schemas.microsoft.com/office/word/2010/wordprocessingCanvas" xmlns:cx="http://schemas.microsoft.com/office/drawing/2014/chartex" xmlns:cx1="http://schemas.microsoft.com/office/drawing/2015/9/8/chartex" xmlns:cx2="http://schemas.microsoft.com/office/drawing/2015/10/21/chartex" xmlns:cx3="http://schemas.microsoft.com/office/drawing/2016/5/9/chartex" xmlns:cx4="http://schemas.microsoft.com/office/drawing/2016/5/10/chartex" xmlns:cx5="http://schemas.microsoft.com/office/drawing/2016/5/11/chartex" xmlns:cx6="http://schemas.microsoft.com/office/drawing/2016/5/12/chartex" xmlns:cx7="http://schemas.microsoft.com/office/drawing/2016/5/13/chartex" xmlns:cx8="http://schemas.microsoft.com/office/drawing/2016/5/14/chartex" xmlns:mc="http://schemas.openxmlformats.org/markup-compatibility/2006" xmlns:aink="http://schemas.microsoft.com/office/drawing/2016/ink" xmlns:am3d="http://schemas.microsoft.com/office/drawing/2017/model3d" xmlns:o="urn:schemas-microsoft-com:office:office" xmlns:r="http://schemas.openxmlformats.org/officeDocument/2006/relationships" xmlns:m="http://schemas.openxmlformats.org/officeDocument/2006/math" xmlns:v="urn:schemas-microsoft-com:vml" xmlns:wp14="http://schemas.microsoft.com/office/word/2010/wordprocessingDrawing" xmlns:wp="http://schemas.openxmlformats.org/drawingml/2006/wordprocessingDrawing" xmlns:w10="urn:schemas-microsoft-com:office:word" xmlns:w="http://schemas.openxmlformats.org/wordprocessingml/2006/main" xmlns:w14="http://schemas.microsoft.com/office/word/2010/wordml" xmlns:w15="http://schemas.microsoft.com/office/word/2012/wordml" xmlns:w16cex="http://schemas.microsoft.com/office/word/2018/wordml/cex" xmlns:w16cid="http://schemas.microsoft.com/office/word/2016/wordml/cid" xmlns:w16="http://schemas.microsoft.com/office/word/2018/wordml" xmlns:w16se="http://schemas.microsoft.com/office/word/2015/wordml/symex" xmlns:wpg="http://schemas.microsoft.com/office/word/2010/wordprocessingGroup" xmlns:wpi="http://schemas.microsoft.com/office/word/2010/wordprocessingInk" xmlns:wne="http://schemas.microsoft.com/office/word/2006/wordml" xmlns:wps="http://schemas.microsoft.com/office/word/2010/wordprocessingShape" mc:Ignorable="w14 w15 w16se w16cid w16 w16cex wp14">
+<w:ftr xmlns:wpc="http://schemas.microsoft.com/office/word/2010/wordprocessingCanvas" xmlns:cx="http://schemas.microsoft.com/office/drawing/2014/chartex" xmlns:cx1="http://schemas.microsoft.com/office/drawing/2015/9/8/chartex" xmlns:cx2="http://schemas.microsoft.com/office/drawing/2015/10/21/chartex" xmlns:cx3="http://schemas.microsoft.com/office/drawing/2016/5/9/chartex" xmlns:cx4="http://schemas.microsoft.com/office/drawing/2016/5/10/chartex" xmlns:cx5="http://schemas.microsoft.com/office/drawing/2016/5/11/chartex" xmlns:cx6="http://schemas.microsoft.com/office/drawing/2016/5/12/chartex" xmlns:cx7="http://schemas.microsoft.com/office/drawing/2016/5/13/chartex" xmlns:cx8="http://schemas.microsoft.com/office/drawing/2016/5/14/chartex" xmlns:mc="http://schemas.openxmlformats.org/markup-compatibility/2006" xmlns:aink="http://schemas.microsoft.com/office/drawing/2016/ink" xmlns:am3d="http://schemas.microsoft.com/office/drawing/2017/model3d" xmlns:o="urn:schemas-microsoft-com:office:office" xmlns:r="http://schemas.openxmlformats.org/officeDocument/2006/relationships" xmlns:m="http://schemas.openxmlformats.org/officeDocument/2006/math" xmlns:v="urn:schemas-microsoft-com:vml" xmlns:wp14="http://schemas.microsoft.com/office/word/2010/wordprocessingDrawing" xmlns:wp="http://schemas.openxmlformats.org/drawingml/2006/wordprocessingDrawing" xmlns:w10="urn:schemas-microsoft-com:office:word" xmlns:w="http://schemas.openxmlformats.org/wordprocessingml/2006/main" xmlns:w14="http://schemas.microsoft.com/office/word/2010/wordml" xmlns:w15="http://schemas.microsoft.com/office/word/2012/wordml" xmlns:w16cex="http://schemas.microsoft.com/office/word/2018/wordml/cex" xmlns:w16cid="http://schemas.microsoft.com/office/word/2016/wordml/cid" xmlns:w16="http://schemas.microsoft.com/office/word/2018/wordml" xmlns:w16sdtdh="http://schemas.microsoft.com/office/word/2020/wordml/sdtdatahash" xmlns:w16se="http://schemas.microsoft.com/office/word/2015/wordml/symex" xmlns:wpg="http://schemas.microsoft.com/office/word/2010/wordprocessingGroup" xmlns:wpi="http://schemas.microsoft.com/office/word/2010/wordprocessingInk" xmlns:wne="http://schemas.microsoft.com/office/word/2006/wordml" xmlns:wps="http://schemas.microsoft.com/office/word/2010/wordprocessingShape" mc:Ignorable="w14 w15 w16se w16cid w16 w16cex w16sdtdh wp14">
   <w:p>
     <w:pPr>
       <w:pStyle w:val="Footer"/>
@@ -8183,7 +7580,7 @@
 </file>
 
 <file path=word/footer3.xml><?xml version="1.0" encoding="utf-8"?>
-<w:ftr xmlns:wpc="http://schemas.microsoft.com/office/word/2010/wordprocessingCanvas" xmlns:cx="http://schemas.microsoft.com/office/drawing/2014/chartex" xmlns:cx1="http://schemas.microsoft.com/office/drawing/2015/9/8/chartex" xmlns:cx2="http://schemas.microsoft.com/office/drawing/2015/10/21/chartex" xmlns:cx3="http://schemas.microsoft.com/office/drawing/2016/5/9/chartex" xmlns:cx4="http://schemas.microsoft.com/office/drawing/2016/5/10/chartex" xmlns:cx5="http://schemas.microsoft.com/office/drawing/2016/5/11/chartex" xmlns:cx6="http://schemas.microsoft.com/office/drawing/2016/5/12/chartex" xmlns:cx7="http://schemas.microsoft.com/office/drawing/2016/5/13/chartex" xmlns:cx8="http://schemas.microsoft.com/office/drawing/2016/5/14/chartex" xmlns:mc="http://schemas.openxmlformats.org/markup-compatibility/2006" xmlns:aink="http://schemas.microsoft.com/office/drawing/2016/ink" xmlns:am3d="http://schemas.microsoft.com/office/drawing/2017/model3d" xmlns:o="urn:schemas-microsoft-com:office:office" xmlns:r="http://schemas.openxmlformats.org/officeDocument/2006/relationships" xmlns:m="http://schemas.openxmlformats.org/officeDocument/2006/math" xmlns:v="urn:schemas-microsoft-com:vml" xmlns:wp14="http://schemas.microsoft.com/office/word/2010/wordprocessingDrawing" xmlns:wp="http://schemas.openxmlformats.org/drawingml/2006/wordprocessingDrawing" xmlns:w10="urn:schemas-microsoft-com:office:word" xmlns:w="http://schemas.openxmlformats.org/wordprocessingml/2006/main" xmlns:w14="http://schemas.microsoft.com/office/word/2010/wordml" xmlns:w15="http://schemas.microsoft.com/office/word/2012/wordml" xmlns:w16cex="http://schemas.microsoft.com/office/word/2018/wordml/cex" xmlns:w16cid="http://schemas.microsoft.com/office/word/2016/wordml/cid" xmlns:w16="http://schemas.microsoft.com/office/word/2018/wordml" xmlns:w16se="http://schemas.microsoft.com/office/word/2015/wordml/symex" xmlns:wpg="http://schemas.microsoft.com/office/word/2010/wordprocessingGroup" xmlns:wpi="http://schemas.microsoft.com/office/word/2010/wordprocessingInk" xmlns:wne="http://schemas.microsoft.com/office/word/2006/wordml" xmlns:wps="http://schemas.microsoft.com/office/word/2010/wordprocessingShape" mc:Ignorable="w14 w15 w16se w16cid w16 w16cex wp14">
+<w:ftr xmlns:wpc="http://schemas.microsoft.com/office/word/2010/wordprocessingCanvas" xmlns:cx="http://schemas.microsoft.com/office/drawing/2014/chartex" xmlns:cx1="http://schemas.microsoft.com/office/drawing/2015/9/8/chartex" xmlns:cx2="http://schemas.microsoft.com/office/drawing/2015/10/21/chartex" xmlns:cx3="http://schemas.microsoft.com/office/drawing/2016/5/9/chartex" xmlns:cx4="http://schemas.microsoft.com/office/drawing/2016/5/10/chartex" xmlns:cx5="http://schemas.microsoft.com/office/drawing/2016/5/11/chartex" xmlns:cx6="http://schemas.microsoft.com/office/drawing/2016/5/12/chartex" xmlns:cx7="http://schemas.microsoft.com/office/drawing/2016/5/13/chartex" xmlns:cx8="http://schemas.microsoft.com/office/drawing/2016/5/14/chartex" xmlns:mc="http://schemas.openxmlformats.org/markup-compatibility/2006" xmlns:aink="http://schemas.microsoft.com/office/drawing/2016/ink" xmlns:am3d="http://schemas.microsoft.com/office/drawing/2017/model3d" xmlns:o="urn:schemas-microsoft-com:office:office" xmlns:r="http://schemas.openxmlformats.org/officeDocument/2006/relationships" xmlns:m="http://schemas.openxmlformats.org/officeDocument/2006/math" xmlns:v="urn:schemas-microsoft-com:vml" xmlns:wp14="http://schemas.microsoft.com/office/word/2010/wordprocessingDrawing" xmlns:wp="http://schemas.openxmlformats.org/drawingml/2006/wordprocessingDrawing" xmlns:w10="urn:schemas-microsoft-com:office:word" xmlns:w="http://schemas.openxmlformats.org/wordprocessingml/2006/main" xmlns:w14="http://schemas.microsoft.com/office/word/2010/wordml" xmlns:w15="http://schemas.microsoft.com/office/word/2012/wordml" xmlns:w16cex="http://schemas.microsoft.com/office/word/2018/wordml/cex" xmlns:w16cid="http://schemas.microsoft.com/office/word/2016/wordml/cid" xmlns:w16="http://schemas.microsoft.com/office/word/2018/wordml" xmlns:w16sdtdh="http://schemas.microsoft.com/office/word/2020/wordml/sdtdatahash" xmlns:w16se="http://schemas.microsoft.com/office/word/2015/wordml/symex" xmlns:wpg="http://schemas.microsoft.com/office/word/2010/wordprocessingGroup" xmlns:wpi="http://schemas.microsoft.com/office/word/2010/wordprocessingInk" xmlns:wne="http://schemas.microsoft.com/office/word/2006/wordml" xmlns:wps="http://schemas.microsoft.com/office/word/2010/wordprocessingShape" mc:Ignorable="w14 w15 w16se w16cid w16 w16cex w16sdtdh wp14">
   <w:p>
     <w:pPr>
       <w:pStyle w:val="Footer"/>
@@ -8193,7 +7590,7 @@
 </file>
 
 <file path=word/footnotes.xml><?xml version="1.0" encoding="utf-8"?>
-<w:footnotes xmlns:wpc="http://schemas.microsoft.com/office/word/2010/wordprocessingCanvas" xmlns:cx="http://schemas.microsoft.com/office/drawing/2014/chartex" xmlns:cx1="http://schemas.microsoft.com/office/drawing/2015/9/8/chartex" xmlns:cx2="http://schemas.microsoft.com/office/drawing/2015/10/21/chartex" xmlns:cx3="http://schemas.microsoft.com/office/drawing/2016/5/9/chartex" xmlns:cx4="http://schemas.microsoft.com/office/drawing/2016/5/10/chartex" xmlns:cx5="http://schemas.microsoft.com/office/drawing/2016/5/11/chartex" xmlns:cx6="http://schemas.microsoft.com/office/drawing/2016/5/12/chartex" xmlns:cx7="http://schemas.microsoft.com/office/drawing/2016/5/13/chartex" xmlns:cx8="http://schemas.microsoft.com/office/drawing/2016/5/14/chartex" xmlns:mc="http://schemas.openxmlformats.org/markup-compatibility/2006" xmlns:aink="http://schemas.microsoft.com/office/drawing/2016/ink" xmlns:am3d="http://schemas.microsoft.com/office/drawing/2017/model3d" xmlns:o="urn:schemas-microsoft-com:office:office" xmlns:r="http://schemas.openxmlformats.org/officeDocument/2006/relationships" xmlns:m="http://schemas.openxmlformats.org/officeDocument/2006/math" xmlns:v="urn:schemas-microsoft-com:vml" xmlns:wp14="http://schemas.microsoft.com/office/word/2010/wordprocessingDrawing" xmlns:wp="http://schemas.openxmlformats.org/drawingml/2006/wordprocessingDrawing" xmlns:w10="urn:schemas-microsoft-com:office:word" xmlns:w="http://schemas.openxmlformats.org/wordprocessingml/2006/main" xmlns:w14="http://schemas.microsoft.com/office/word/2010/wordml" xmlns:w15="http://schemas.microsoft.com/office/word/2012/wordml" xmlns:w16cex="http://schemas.microsoft.com/office/word/2018/wordml/cex" xmlns:w16cid="http://schemas.microsoft.com/office/word/2016/wordml/cid" xmlns:w16="http://schemas.microsoft.com/office/word/2018/wordml" xmlns:w16se="http://schemas.microsoft.com/office/word/2015/wordml/symex" xmlns:wpg="http://schemas.microsoft.com/office/word/2010/wordprocessingGroup" xmlns:wpi="http://schemas.microsoft.com/office/word/2010/wordprocessingInk" xmlns:wne="http://schemas.microsoft.com/office/word/2006/wordml" xmlns:wps="http://schemas.microsoft.com/office/word/2010/wordprocessingShape" mc:Ignorable="w14 w15 w16se w16cid w16 w16cex wp14">
+<w:footnotes xmlns:wpc="http://schemas.microsoft.com/office/word/2010/wordprocessingCanvas" xmlns:cx="http://schemas.microsoft.com/office/drawing/2014/chartex" xmlns:cx1="http://schemas.microsoft.com/office/drawing/2015/9/8/chartex" xmlns:cx2="http://schemas.microsoft.com/office/drawing/2015/10/21/chartex" xmlns:cx3="http://schemas.microsoft.com/office/drawing/2016/5/9/chartex" xmlns:cx4="http://schemas.microsoft.com/office/drawing/2016/5/10/chartex" xmlns:cx5="http://schemas.microsoft.com/office/drawing/2016/5/11/chartex" xmlns:cx6="http://schemas.microsoft.com/office/drawing/2016/5/12/chartex" xmlns:cx7="http://schemas.microsoft.com/office/drawing/2016/5/13/chartex" xmlns:cx8="http://schemas.microsoft.com/office/drawing/2016/5/14/chartex" xmlns:mc="http://schemas.openxmlformats.org/markup-compatibility/2006" xmlns:aink="http://schemas.microsoft.com/office/drawing/2016/ink" xmlns:am3d="http://schemas.microsoft.com/office/drawing/2017/model3d" xmlns:o="urn:schemas-microsoft-com:office:office" xmlns:r="http://schemas.openxmlformats.org/officeDocument/2006/relationships" xmlns:m="http://schemas.openxmlformats.org/officeDocument/2006/math" xmlns:v="urn:schemas-microsoft-com:vml" xmlns:wp14="http://schemas.microsoft.com/office/word/2010/wordprocessingDrawing" xmlns:wp="http://schemas.openxmlformats.org/drawingml/2006/wordprocessingDrawing" xmlns:w10="urn:schemas-microsoft-com:office:word" xmlns:w="http://schemas.openxmlformats.org/wordprocessingml/2006/main" xmlns:w14="http://schemas.microsoft.com/office/word/2010/wordml" xmlns:w15="http://schemas.microsoft.com/office/word/2012/wordml" xmlns:w16cex="http://schemas.microsoft.com/office/word/2018/wordml/cex" xmlns:w16cid="http://schemas.microsoft.com/office/word/2016/wordml/cid" xmlns:w16="http://schemas.microsoft.com/office/word/2018/wordml" xmlns:w16sdtdh="http://schemas.microsoft.com/office/word/2020/wordml/sdtdatahash" xmlns:w16se="http://schemas.microsoft.com/office/word/2015/wordml/symex" xmlns:wpg="http://schemas.microsoft.com/office/word/2010/wordprocessingGroup" xmlns:wpi="http://schemas.microsoft.com/office/word/2010/wordprocessingInk" xmlns:wne="http://schemas.microsoft.com/office/word/2006/wordml" xmlns:wps="http://schemas.microsoft.com/office/word/2010/wordprocessingShape" mc:Ignorable="w14 w15 w16se w16cid w16 w16cex w16sdtdh wp14">
   <w:footnote w:type="separator" w:id="-1">
     <w:p>
       <w:pPr>
@@ -8218,7 +7615,7 @@
 </file>
 
 <file path=word/header1.xml><?xml version="1.0" encoding="utf-8"?>
-<w:hdr xmlns:wpc="http://schemas.microsoft.com/office/word/2010/wordprocessingCanvas" xmlns:cx="http://schemas.microsoft.com/office/drawing/2014/chartex" xmlns:cx1="http://schemas.microsoft.com/office/drawing/2015/9/8/chartex" xmlns:cx2="http://schemas.microsoft.com/office/drawing/2015/10/21/chartex" xmlns:cx3="http://schemas.microsoft.com/office/drawing/2016/5/9/chartex" xmlns:cx4="http://schemas.microsoft.com/office/drawing/2016/5/10/chartex" xmlns:cx5="http://schemas.microsoft.com/office/drawing/2016/5/11/chartex" xmlns:cx6="http://schemas.microsoft.com/office/drawing/2016/5/12/chartex" xmlns:cx7="http://schemas.microsoft.com/office/drawing/2016/5/13/chartex" xmlns:cx8="http://schemas.microsoft.com/office/drawing/2016/5/14/chartex" xmlns:mc="http://schemas.openxmlformats.org/markup-compatibility/2006" xmlns:aink="http://schemas.microsoft.com/office/drawing/2016/ink" xmlns:am3d="http://schemas.microsoft.com/office/drawing/2017/model3d" xmlns:o="urn:schemas-microsoft-com:office:office" xmlns:r="http://schemas.openxmlformats.org/officeDocument/2006/relationships" xmlns:m="http://schemas.openxmlformats.org/officeDocument/2006/math" xmlns:v="urn:schemas-microsoft-com:vml" xmlns:wp14="http://schemas.microsoft.com/office/word/2010/wordprocessingDrawing" xmlns:wp="http://schemas.openxmlformats.org/drawingml/2006/wordprocessingDrawing" xmlns:w10="urn:schemas-microsoft-com:office:word" xmlns:w="http://schemas.openxmlformats.org/wordprocessingml/2006/main" xmlns:w14="http://schemas.microsoft.com/office/word/2010/wordml" xmlns:w15="http://schemas.microsoft.com/office/word/2012/wordml" xmlns:w16cex="http://schemas.microsoft.com/office/word/2018/wordml/cex" xmlns:w16cid="http://schemas.microsoft.com/office/word/2016/wordml/cid" xmlns:w16="http://schemas.microsoft.com/office/word/2018/wordml" xmlns:w16se="http://schemas.microsoft.com/office/word/2015/wordml/symex" xmlns:wpg="http://schemas.microsoft.com/office/word/2010/wordprocessingGroup" xmlns:wpi="http://schemas.microsoft.com/office/word/2010/wordprocessingInk" xmlns:wne="http://schemas.microsoft.com/office/word/2006/wordml" xmlns:wps="http://schemas.microsoft.com/office/word/2010/wordprocessingShape" mc:Ignorable="w14 w15 w16se w16cid w16 w16cex wp14">
+<w:hdr xmlns:wpc="http://schemas.microsoft.com/office/word/2010/wordprocessingCanvas" xmlns:cx="http://schemas.microsoft.com/office/drawing/2014/chartex" xmlns:cx1="http://schemas.microsoft.com/office/drawing/2015/9/8/chartex" xmlns:cx2="http://schemas.microsoft.com/office/drawing/2015/10/21/chartex" xmlns:cx3="http://schemas.microsoft.com/office/drawing/2016/5/9/chartex" xmlns:cx4="http://schemas.microsoft.com/office/drawing/2016/5/10/chartex" xmlns:cx5="http://schemas.microsoft.com/office/drawing/2016/5/11/chartex" xmlns:cx6="http://schemas.microsoft.com/office/drawing/2016/5/12/chartex" xmlns:cx7="http://schemas.microsoft.com/office/drawing/2016/5/13/chartex" xmlns:cx8="http://schemas.microsoft.com/office/drawing/2016/5/14/chartex" xmlns:mc="http://schemas.openxmlformats.org/markup-compatibility/2006" xmlns:aink="http://schemas.microsoft.com/office/drawing/2016/ink" xmlns:am3d="http://schemas.microsoft.com/office/drawing/2017/model3d" xmlns:o="urn:schemas-microsoft-com:office:office" xmlns:r="http://schemas.openxmlformats.org/officeDocument/2006/relationships" xmlns:m="http://schemas.openxmlformats.org/officeDocument/2006/math" xmlns:v="urn:schemas-microsoft-com:vml" xmlns:wp14="http://schemas.microsoft.com/office/word/2010/wordprocessingDrawing" xmlns:wp="http://schemas.openxmlformats.org/drawingml/2006/wordprocessingDrawing" xmlns:w10="urn:schemas-microsoft-com:office:word" xmlns:w="http://schemas.openxmlformats.org/wordprocessingml/2006/main" xmlns:w14="http://schemas.microsoft.com/office/word/2010/wordml" xmlns:w15="http://schemas.microsoft.com/office/word/2012/wordml" xmlns:w16cex="http://schemas.microsoft.com/office/word/2018/wordml/cex" xmlns:w16cid="http://schemas.microsoft.com/office/word/2016/wordml/cid" xmlns:w16="http://schemas.microsoft.com/office/word/2018/wordml" xmlns:w16sdtdh="http://schemas.microsoft.com/office/word/2020/wordml/sdtdatahash" xmlns:w16se="http://schemas.microsoft.com/office/word/2015/wordml/symex" xmlns:wpg="http://schemas.microsoft.com/office/word/2010/wordprocessingGroup" xmlns:wpi="http://schemas.microsoft.com/office/word/2010/wordprocessingInk" xmlns:wne="http://schemas.microsoft.com/office/word/2006/wordml" xmlns:wps="http://schemas.microsoft.com/office/word/2010/wordprocessingShape" mc:Ignorable="w14 w15 w16se w16cid w16 w16cex w16sdtdh wp14">
   <w:p>
     <w:pPr>
       <w:pStyle w:val="Header"/>
@@ -8228,7 +7625,7 @@
 </file>
 
 <file path=word/header2.xml><?xml version="1.0" encoding="utf-8"?>
-<w:hdr xmlns:wpc="http://schemas.microsoft.com/office/word/2010/wordprocessingCanvas" xmlns:cx="http://schemas.microsoft.com/office/drawing/2014/chartex" xmlns:cx1="http://schemas.microsoft.com/office/drawing/2015/9/8/chartex" xmlns:cx2="http://schemas.microsoft.com/office/drawing/2015/10/21/chartex" xmlns:cx3="http://schemas.microsoft.com/office/drawing/2016/5/9/chartex" xmlns:cx4="http://schemas.microsoft.com/office/drawing/2016/5/10/chartex" xmlns:cx5="http://schemas.microsoft.com/office/drawing/2016/5/11/chartex" xmlns:cx6="http://schemas.microsoft.com/office/drawing/2016/5/12/chartex" xmlns:cx7="http://schemas.microsoft.com/office/drawing/2016/5/13/chartex" xmlns:cx8="http://schemas.microsoft.com/office/drawing/2016/5/14/chartex" xmlns:mc="http://schemas.openxmlformats.org/markup-compatibility/2006" xmlns:aink="http://schemas.microsoft.com/office/drawing/2016/ink" xmlns:am3d="http://schemas.microsoft.com/office/drawing/2017/model3d" xmlns:o="urn:schemas-microsoft-com:office:office" xmlns:r="http://schemas.openxmlformats.org/officeDocument/2006/relationships" xmlns:m="http://schemas.openxmlformats.org/officeDocument/2006/math" xmlns:v="urn:schemas-microsoft-com:vml" xmlns:wp14="http://schemas.microsoft.com/office/word/2010/wordprocessingDrawing" xmlns:wp="http://schemas.openxmlformats.org/drawingml/2006/wordprocessingDrawing" xmlns:w10="urn:schemas-microsoft-com:office:word" xmlns:w="http://schemas.openxmlformats.org/wordprocessingml/2006/main" xmlns:w14="http://schemas.microsoft.com/office/word/2010/wordml" xmlns:w15="http://schemas.microsoft.com/office/word/2012/wordml" xmlns:w16cex="http://schemas.microsoft.com/office/word/2018/wordml/cex" xmlns:w16cid="http://schemas.microsoft.com/office/word/2016/wordml/cid" xmlns:w16="http://schemas.microsoft.com/office/word/2018/wordml" xmlns:w16se="http://schemas.microsoft.com/office/word/2015/wordml/symex" xmlns:wpg="http://schemas.microsoft.com/office/word/2010/wordprocessingGroup" xmlns:wpi="http://schemas.microsoft.com/office/word/2010/wordprocessingInk" xmlns:wne="http://schemas.microsoft.com/office/word/2006/wordml" xmlns:wps="http://schemas.microsoft.com/office/word/2010/wordprocessingShape" mc:Ignorable="w14 w15 w16se w16cid w16 w16cex wp14">
+<w:hdr xmlns:wpc="http://schemas.microsoft.com/office/word/2010/wordprocessingCanvas" xmlns:cx="http://schemas.microsoft.com/office/drawing/2014/chartex" xmlns:cx1="http://schemas.microsoft.com/office/drawing/2015/9/8/chartex" xmlns:cx2="http://schemas.microsoft.com/office/drawing/2015/10/21/chartex" xmlns:cx3="http://schemas.microsoft.com/office/drawing/2016/5/9/chartex" xmlns:cx4="http://schemas.microsoft.com/office/drawing/2016/5/10/chartex" xmlns:cx5="http://schemas.microsoft.com/office/drawing/2016/5/11/chartex" xmlns:cx6="http://schemas.microsoft.com/office/drawing/2016/5/12/chartex" xmlns:cx7="http://schemas.microsoft.com/office/drawing/2016/5/13/chartex" xmlns:cx8="http://schemas.microsoft.com/office/drawing/2016/5/14/chartex" xmlns:mc="http://schemas.openxmlformats.org/markup-compatibility/2006" xmlns:aink="http://schemas.microsoft.com/office/drawing/2016/ink" xmlns:am3d="http://schemas.microsoft.com/office/drawing/2017/model3d" xmlns:o="urn:schemas-microsoft-com:office:office" xmlns:r="http://schemas.openxmlformats.org/officeDocument/2006/relationships" xmlns:m="http://schemas.openxmlformats.org/officeDocument/2006/math" xmlns:v="urn:schemas-microsoft-com:vml" xmlns:wp14="http://schemas.microsoft.com/office/word/2010/wordprocessingDrawing" xmlns:wp="http://schemas.openxmlformats.org/drawingml/2006/wordprocessingDrawing" xmlns:w10="urn:schemas-microsoft-com:office:word" xmlns:w="http://schemas.openxmlformats.org/wordprocessingml/2006/main" xmlns:w14="http://schemas.microsoft.com/office/word/2010/wordml" xmlns:w15="http://schemas.microsoft.com/office/word/2012/wordml" xmlns:w16cex="http://schemas.microsoft.com/office/word/2018/wordml/cex" xmlns:w16cid="http://schemas.microsoft.com/office/word/2016/wordml/cid" xmlns:w16="http://schemas.microsoft.com/office/word/2018/wordml" xmlns:w16sdtdh="http://schemas.microsoft.com/office/word/2020/wordml/sdtdatahash" xmlns:w16se="http://schemas.microsoft.com/office/word/2015/wordml/symex" xmlns:wpg="http://schemas.microsoft.com/office/word/2010/wordprocessingGroup" xmlns:wpi="http://schemas.microsoft.com/office/word/2010/wordprocessingInk" xmlns:wne="http://schemas.microsoft.com/office/word/2006/wordml" xmlns:wps="http://schemas.microsoft.com/office/word/2010/wordprocessingShape" mc:Ignorable="w14 w15 w16se w16cid w16 w16cex w16sdtdh wp14">
   <w:p>
     <w:pPr>
       <w:spacing w:line="264" w:lineRule="auto"/>
@@ -8367,7 +7764,7 @@
 </file>
 
 <file path=word/header3.xml><?xml version="1.0" encoding="utf-8"?>
-<w:hdr xmlns:wpc="http://schemas.microsoft.com/office/word/2010/wordprocessingCanvas" xmlns:cx="http://schemas.microsoft.com/office/drawing/2014/chartex" xmlns:cx1="http://schemas.microsoft.com/office/drawing/2015/9/8/chartex" xmlns:cx2="http://schemas.microsoft.com/office/drawing/2015/10/21/chartex" xmlns:cx3="http://schemas.microsoft.com/office/drawing/2016/5/9/chartex" xmlns:cx4="http://schemas.microsoft.com/office/drawing/2016/5/10/chartex" xmlns:cx5="http://schemas.microsoft.com/office/drawing/2016/5/11/chartex" xmlns:cx6="http://schemas.microsoft.com/office/drawing/2016/5/12/chartex" xmlns:cx7="http://schemas.microsoft.com/office/drawing/2016/5/13/chartex" xmlns:cx8="http://schemas.microsoft.com/office/drawing/2016/5/14/chartex" xmlns:mc="http://schemas.openxmlformats.org/markup-compatibility/2006" xmlns:aink="http://schemas.microsoft.com/office/drawing/2016/ink" xmlns:am3d="http://schemas.microsoft.com/office/drawing/2017/model3d" xmlns:o="urn:schemas-microsoft-com:office:office" xmlns:r="http://schemas.openxmlformats.org/officeDocument/2006/relationships" xmlns:m="http://schemas.openxmlformats.org/officeDocument/2006/math" xmlns:v="urn:schemas-microsoft-com:vml" xmlns:wp14="http://schemas.microsoft.com/office/word/2010/wordprocessingDrawing" xmlns:wp="http://schemas.openxmlformats.org/drawingml/2006/wordprocessingDrawing" xmlns:w10="urn:schemas-microsoft-com:office:word" xmlns:w="http://schemas.openxmlformats.org/wordprocessingml/2006/main" xmlns:w14="http://schemas.microsoft.com/office/word/2010/wordml" xmlns:w15="http://schemas.microsoft.com/office/word/2012/wordml" xmlns:w16cex="http://schemas.microsoft.com/office/word/2018/wordml/cex" xmlns:w16cid="http://schemas.microsoft.com/office/word/2016/wordml/cid" xmlns:w16="http://schemas.microsoft.com/office/word/2018/wordml" xmlns:w16se="http://schemas.microsoft.com/office/word/2015/wordml/symex" xmlns:wpg="http://schemas.microsoft.com/office/word/2010/wordprocessingGroup" xmlns:wpi="http://schemas.microsoft.com/office/word/2010/wordprocessingInk" xmlns:wne="http://schemas.microsoft.com/office/word/2006/wordml" xmlns:wps="http://schemas.microsoft.com/office/word/2010/wordprocessingShape" mc:Ignorable="w14 w15 w16se w16cid w16 w16cex wp14">
+<w:hdr xmlns:wpc="http://schemas.microsoft.com/office/word/2010/wordprocessingCanvas" xmlns:cx="http://schemas.microsoft.com/office/drawing/2014/chartex" xmlns:cx1="http://schemas.microsoft.com/office/drawing/2015/9/8/chartex" xmlns:cx2="http://schemas.microsoft.com/office/drawing/2015/10/21/chartex" xmlns:cx3="http://schemas.microsoft.com/office/drawing/2016/5/9/chartex" xmlns:cx4="http://schemas.microsoft.com/office/drawing/2016/5/10/chartex" xmlns:cx5="http://schemas.microsoft.com/office/drawing/2016/5/11/chartex" xmlns:cx6="http://schemas.microsoft.com/office/drawing/2016/5/12/chartex" xmlns:cx7="http://schemas.microsoft.com/office/drawing/2016/5/13/chartex" xmlns:cx8="http://schemas.microsoft.com/office/drawing/2016/5/14/chartex" xmlns:mc="http://schemas.openxmlformats.org/markup-compatibility/2006" xmlns:aink="http://schemas.microsoft.com/office/drawing/2016/ink" xmlns:am3d="http://schemas.microsoft.com/office/drawing/2017/model3d" xmlns:o="urn:schemas-microsoft-com:office:office" xmlns:r="http://schemas.openxmlformats.org/officeDocument/2006/relationships" xmlns:m="http://schemas.openxmlformats.org/officeDocument/2006/math" xmlns:v="urn:schemas-microsoft-com:vml" xmlns:wp14="http://schemas.microsoft.com/office/word/2010/wordprocessingDrawing" xmlns:wp="http://schemas.openxmlformats.org/drawingml/2006/wordprocessingDrawing" xmlns:w10="urn:schemas-microsoft-com:office:word" xmlns:w="http://schemas.openxmlformats.org/wordprocessingml/2006/main" xmlns:w14="http://schemas.microsoft.com/office/word/2010/wordml" xmlns:w15="http://schemas.microsoft.com/office/word/2012/wordml" xmlns:w16cex="http://schemas.microsoft.com/office/word/2018/wordml/cex" xmlns:w16cid="http://schemas.microsoft.com/office/word/2016/wordml/cid" xmlns:w16="http://schemas.microsoft.com/office/word/2018/wordml" xmlns:w16sdtdh="http://schemas.microsoft.com/office/word/2020/wordml/sdtdatahash" xmlns:w16se="http://schemas.microsoft.com/office/word/2015/wordml/symex" xmlns:wpg="http://schemas.microsoft.com/office/word/2010/wordprocessingGroup" xmlns:wpi="http://schemas.microsoft.com/office/word/2010/wordprocessingInk" xmlns:wne="http://schemas.microsoft.com/office/word/2006/wordml" xmlns:wps="http://schemas.microsoft.com/office/word/2010/wordprocessingShape" mc:Ignorable="w14 w15 w16se w16cid w16 w16cex w16sdtdh wp14">
   <w:p>
     <w:pPr>
       <w:pStyle w:val="Header"/>
@@ -8377,7 +7774,7 @@
 </file>
 
 <file path=word/numbering.xml><?xml version="1.0" encoding="utf-8"?>
-<w:numbering xmlns:wpc="http://schemas.microsoft.com/office/word/2010/wordprocessingCanvas" xmlns:cx="http://schemas.microsoft.com/office/drawing/2014/chartex" xmlns:cx1="http://schemas.microsoft.com/office/drawing/2015/9/8/chartex" xmlns:cx2="http://schemas.microsoft.com/office/drawing/2015/10/21/chartex" xmlns:cx3="http://schemas.microsoft.com/office/drawing/2016/5/9/chartex" xmlns:cx4="http://schemas.microsoft.com/office/drawing/2016/5/10/chartex" xmlns:cx5="http://schemas.microsoft.com/office/drawing/2016/5/11/chartex" xmlns:cx6="http://schemas.microsoft.com/office/drawing/2016/5/12/chartex" xmlns:cx7="http://schemas.microsoft.com/office/drawing/2016/5/13/chartex" xmlns:cx8="http://schemas.microsoft.com/office/drawing/2016/5/14/chartex" xmlns:mc="http://schemas.openxmlformats.org/markup-compatibility/2006" xmlns:aink="http://schemas.microsoft.com/office/drawing/2016/ink" xmlns:am3d="http://schemas.microsoft.com/office/drawing/2017/model3d" xmlns:o="urn:schemas-microsoft-com:office:office" xmlns:r="http://schemas.openxmlformats.org/officeDocument/2006/relationships" xmlns:m="http://schemas.openxmlformats.org/officeDocument/2006/math" xmlns:v="urn:schemas-microsoft-com:vml" xmlns:wp14="http://schemas.microsoft.com/office/word/2010/wordprocessingDrawing" xmlns:wp="http://schemas.openxmlformats.org/drawingml/2006/wordprocessingDrawing" xmlns:w10="urn:schemas-microsoft-com:office:word" xmlns:w="http://schemas.openxmlformats.org/wordprocessingml/2006/main" xmlns:w14="http://schemas.microsoft.com/office/word/2010/wordml" xmlns:w15="http://schemas.microsoft.com/office/word/2012/wordml" xmlns:w16cex="http://schemas.microsoft.com/office/word/2018/wordml/cex" xmlns:w16cid="http://schemas.microsoft.com/office/word/2016/wordml/cid" xmlns:w16="http://schemas.microsoft.com/office/word/2018/wordml" xmlns:w16se="http://schemas.microsoft.com/office/word/2015/wordml/symex" xmlns:wpg="http://schemas.microsoft.com/office/word/2010/wordprocessingGroup" xmlns:wpi="http://schemas.microsoft.com/office/word/2010/wordprocessingInk" xmlns:wne="http://schemas.microsoft.com/office/word/2006/wordml" xmlns:wps="http://schemas.microsoft.com/office/word/2010/wordprocessingShape" mc:Ignorable="w14 w15 w16se w16cid w16 w16cex wp14">
+<w:numbering xmlns:wpc="http://schemas.microsoft.com/office/word/2010/wordprocessingCanvas" xmlns:cx="http://schemas.microsoft.com/office/drawing/2014/chartex" xmlns:cx1="http://schemas.microsoft.com/office/drawing/2015/9/8/chartex" xmlns:cx2="http://schemas.microsoft.com/office/drawing/2015/10/21/chartex" xmlns:cx3="http://schemas.microsoft.com/office/drawing/2016/5/9/chartex" xmlns:cx4="http://schemas.microsoft.com/office/drawing/2016/5/10/chartex" xmlns:cx5="http://schemas.microsoft.com/office/drawing/2016/5/11/chartex" xmlns:cx6="http://schemas.microsoft.com/office/drawing/2016/5/12/chartex" xmlns:cx7="http://schemas.microsoft.com/office/drawing/2016/5/13/chartex" xmlns:cx8="http://schemas.microsoft.com/office/drawing/2016/5/14/chartex" xmlns:mc="http://schemas.openxmlformats.org/markup-compatibility/2006" xmlns:aink="http://schemas.microsoft.com/office/drawing/2016/ink" xmlns:am3d="http://schemas.microsoft.com/office/drawing/2017/model3d" xmlns:o="urn:schemas-microsoft-com:office:office" xmlns:r="http://schemas.openxmlformats.org/officeDocument/2006/relationships" xmlns:m="http://schemas.openxmlformats.org/officeDocument/2006/math" xmlns:v="urn:schemas-microsoft-com:vml" xmlns:wp14="http://schemas.microsoft.com/office/word/2010/wordprocessingDrawing" xmlns:wp="http://schemas.openxmlformats.org/drawingml/2006/wordprocessingDrawing" xmlns:w10="urn:schemas-microsoft-com:office:word" xmlns:w="http://schemas.openxmlformats.org/wordprocessingml/2006/main" xmlns:w14="http://schemas.microsoft.com/office/word/2010/wordml" xmlns:w15="http://schemas.microsoft.com/office/word/2012/wordml" xmlns:w16cex="http://schemas.microsoft.com/office/word/2018/wordml/cex" xmlns:w16cid="http://schemas.microsoft.com/office/word/2016/wordml/cid" xmlns:w16="http://schemas.microsoft.com/office/word/2018/wordml" xmlns:w16sdtdh="http://schemas.microsoft.com/office/word/2020/wordml/sdtdatahash" xmlns:w16se="http://schemas.microsoft.com/office/word/2015/wordml/symex" xmlns:wpg="http://schemas.microsoft.com/office/word/2010/wordprocessingGroup" xmlns:wpi="http://schemas.microsoft.com/office/word/2010/wordprocessingInk" xmlns:wne="http://schemas.microsoft.com/office/word/2006/wordml" xmlns:wps="http://schemas.microsoft.com/office/word/2010/wordprocessingShape" mc:Ignorable="w14 w15 w16se w16cid w16 w16cex w16sdtdh wp14">
   <w:abstractNum w:abstractNumId="0" w15:restartNumberingAfterBreak="0">
     <w:nsid w:val="03F16B14"/>
     <w:multiLevelType w:val="hybridMultilevel"/>
@@ -10791,7 +10188,7 @@
 </file>
 
 <file path=word/styles.xml><?xml version="1.0" encoding="utf-8"?>
-<w:styles xmlns:mc="http://schemas.openxmlformats.org/markup-compatibility/2006" xmlns:r="http://schemas.openxmlformats.org/officeDocument/2006/relationships" xmlns:w="http://schemas.openxmlformats.org/wordprocessingml/2006/main" xmlns:w14="http://schemas.microsoft.com/office/word/2010/wordml" xmlns:w15="http://schemas.microsoft.com/office/word/2012/wordml" xmlns:w16cex="http://schemas.microsoft.com/office/word/2018/wordml/cex" xmlns:w16cid="http://schemas.microsoft.com/office/word/2016/wordml/cid" xmlns:w16="http://schemas.microsoft.com/office/word/2018/wordml" xmlns:w16se="http://schemas.microsoft.com/office/word/2015/wordml/symex" mc:Ignorable="w14 w15 w16se w16cid w16 w16cex">
+<w:styles xmlns:mc="http://schemas.openxmlformats.org/markup-compatibility/2006" xmlns:r="http://schemas.openxmlformats.org/officeDocument/2006/relationships" xmlns:w="http://schemas.openxmlformats.org/wordprocessingml/2006/main" xmlns:w14="http://schemas.microsoft.com/office/word/2010/wordml" xmlns:w15="http://schemas.microsoft.com/office/word/2012/wordml" xmlns:w16cex="http://schemas.microsoft.com/office/word/2018/wordml/cex" xmlns:w16cid="http://schemas.microsoft.com/office/word/2016/wordml/cid" xmlns:w16="http://schemas.microsoft.com/office/word/2018/wordml" xmlns:w16sdtdh="http://schemas.microsoft.com/office/word/2020/wordml/sdtdatahash" xmlns:w16se="http://schemas.microsoft.com/office/word/2015/wordml/symex" mc:Ignorable="w14 w15 w16se w16cid w16 w16cex w16sdtdh">
   <w:docDefaults>
     <w:rPrDefault>
       <w:rPr>
@@ -11881,7 +11278,7 @@
 </file>
 
 <file path=word/glossary/document.xml><?xml version="1.0" encoding="utf-8"?>
-<w:glossaryDocument xmlns:wpc="http://schemas.microsoft.com/office/word/2010/wordprocessingCanvas" xmlns:cx="http://schemas.microsoft.com/office/drawing/2014/chartex" xmlns:cx1="http://schemas.microsoft.com/office/drawing/2015/9/8/chartex" xmlns:cx2="http://schemas.microsoft.com/office/drawing/2015/10/21/chartex" xmlns:cx3="http://schemas.microsoft.com/office/drawing/2016/5/9/chartex" xmlns:cx4="http://schemas.microsoft.com/office/drawing/2016/5/10/chartex" xmlns:cx5="http://schemas.microsoft.com/office/drawing/2016/5/11/chartex" xmlns:cx6="http://schemas.microsoft.com/office/drawing/2016/5/12/chartex" xmlns:cx7="http://schemas.microsoft.com/office/drawing/2016/5/13/chartex" xmlns:cx8="http://schemas.microsoft.com/office/drawing/2016/5/14/chartex" xmlns:mc="http://schemas.openxmlformats.org/markup-compatibility/2006" xmlns:aink="http://schemas.microsoft.com/office/drawing/2016/ink" xmlns:am3d="http://schemas.microsoft.com/office/drawing/2017/model3d" xmlns:o="urn:schemas-microsoft-com:office:office" xmlns:r="http://schemas.openxmlformats.org/officeDocument/2006/relationships" xmlns:m="http://schemas.openxmlformats.org/officeDocument/2006/math" xmlns:v="urn:schemas-microsoft-com:vml" xmlns:wp14="http://schemas.microsoft.com/office/word/2010/wordprocessingDrawing" xmlns:wp="http://schemas.openxmlformats.org/drawingml/2006/wordprocessingDrawing" xmlns:w10="urn:schemas-microsoft-com:office:word" xmlns:w="http://schemas.openxmlformats.org/wordprocessingml/2006/main" xmlns:w14="http://schemas.microsoft.com/office/word/2010/wordml" xmlns:w15="http://schemas.microsoft.com/office/word/2012/wordml" xmlns:w16cex="http://schemas.microsoft.com/office/word/2018/wordml/cex" xmlns:w16cid="http://schemas.microsoft.com/office/word/2016/wordml/cid" xmlns:w16="http://schemas.microsoft.com/office/word/2018/wordml" xmlns:w16se="http://schemas.microsoft.com/office/word/2015/wordml/symex" xmlns:wpg="http://schemas.microsoft.com/office/word/2010/wordprocessingGroup" xmlns:wpi="http://schemas.microsoft.com/office/word/2010/wordprocessingInk" xmlns:wne="http://schemas.microsoft.com/office/word/2006/wordml" xmlns:wps="http://schemas.microsoft.com/office/word/2010/wordprocessingShape" mc:Ignorable="w14 w15 w16se w16cid w16 w16cex wp14">
+<w:glossaryDocument xmlns:wpc="http://schemas.microsoft.com/office/word/2010/wordprocessingCanvas" xmlns:cx="http://schemas.microsoft.com/office/drawing/2014/chartex" xmlns:cx1="http://schemas.microsoft.com/office/drawing/2015/9/8/chartex" xmlns:cx2="http://schemas.microsoft.com/office/drawing/2015/10/21/chartex" xmlns:cx3="http://schemas.microsoft.com/office/drawing/2016/5/9/chartex" xmlns:cx4="http://schemas.microsoft.com/office/drawing/2016/5/10/chartex" xmlns:cx5="http://schemas.microsoft.com/office/drawing/2016/5/11/chartex" xmlns:cx6="http://schemas.microsoft.com/office/drawing/2016/5/12/chartex" xmlns:cx7="http://schemas.microsoft.com/office/drawing/2016/5/13/chartex" xmlns:cx8="http://schemas.microsoft.com/office/drawing/2016/5/14/chartex" xmlns:mc="http://schemas.openxmlformats.org/markup-compatibility/2006" xmlns:aink="http://schemas.microsoft.com/office/drawing/2016/ink" xmlns:am3d="http://schemas.microsoft.com/office/drawing/2017/model3d" xmlns:o="urn:schemas-microsoft-com:office:office" xmlns:r="http://schemas.openxmlformats.org/officeDocument/2006/relationships" xmlns:m="http://schemas.openxmlformats.org/officeDocument/2006/math" xmlns:v="urn:schemas-microsoft-com:vml" xmlns:wp14="http://schemas.microsoft.com/office/word/2010/wordprocessingDrawing" xmlns:wp="http://schemas.openxmlformats.org/drawingml/2006/wordprocessingDrawing" xmlns:w10="urn:schemas-microsoft-com:office:word" xmlns:w="http://schemas.openxmlformats.org/wordprocessingml/2006/main" xmlns:w14="http://schemas.microsoft.com/office/word/2010/wordml" xmlns:w15="http://schemas.microsoft.com/office/word/2012/wordml" xmlns:w16cex="http://schemas.microsoft.com/office/word/2018/wordml/cex" xmlns:w16cid="http://schemas.microsoft.com/office/word/2016/wordml/cid" xmlns:w16="http://schemas.microsoft.com/office/word/2018/wordml" xmlns:w16sdtdh="http://schemas.microsoft.com/office/word/2020/wordml/sdtdatahash" xmlns:w16se="http://schemas.microsoft.com/office/word/2015/wordml/symex" xmlns:wpg="http://schemas.microsoft.com/office/word/2010/wordprocessingGroup" xmlns:wpi="http://schemas.microsoft.com/office/word/2010/wordprocessingInk" xmlns:wne="http://schemas.microsoft.com/office/word/2006/wordml" xmlns:wps="http://schemas.microsoft.com/office/word/2010/wordprocessingShape" mc:Ignorable="w14 w15 w16se w16cid w16 w16cex w16sdtdh wp14">
   <w:docParts>
     <w:docPart>
       <w:docPartPr>
@@ -11919,7 +11316,7 @@
 </file>
 
 <file path=word/glossary/fontTable.xml><?xml version="1.0" encoding="utf-8"?>
-<w:fonts xmlns:mc="http://schemas.openxmlformats.org/markup-compatibility/2006" xmlns:r="http://schemas.openxmlformats.org/officeDocument/2006/relationships" xmlns:w="http://schemas.openxmlformats.org/wordprocessingml/2006/main" xmlns:w14="http://schemas.microsoft.com/office/word/2010/wordml" xmlns:w15="http://schemas.microsoft.com/office/word/2012/wordml" xmlns:w16cex="http://schemas.microsoft.com/office/word/2018/wordml/cex" xmlns:w16cid="http://schemas.microsoft.com/office/word/2016/wordml/cid" xmlns:w16="http://schemas.microsoft.com/office/word/2018/wordml" xmlns:w16se="http://schemas.microsoft.com/office/word/2015/wordml/symex" mc:Ignorable="w14 w15 w16se w16cid w16 w16cex">
+<w:fonts xmlns:mc="http://schemas.openxmlformats.org/markup-compatibility/2006" xmlns:r="http://schemas.openxmlformats.org/officeDocument/2006/relationships" xmlns:w="http://schemas.openxmlformats.org/wordprocessingml/2006/main" xmlns:w14="http://schemas.microsoft.com/office/word/2010/wordml" xmlns:w15="http://schemas.microsoft.com/office/word/2012/wordml" xmlns:w16cex="http://schemas.microsoft.com/office/word/2018/wordml/cex" xmlns:w16cid="http://schemas.microsoft.com/office/word/2016/wordml/cid" xmlns:w16="http://schemas.microsoft.com/office/word/2018/wordml" xmlns:w16sdtdh="http://schemas.microsoft.com/office/word/2020/wordml/sdtdatahash" xmlns:w16se="http://schemas.microsoft.com/office/word/2015/wordml/symex" mc:Ignorable="w14 w15 w16se w16cid w16 w16cex w16sdtdh">
   <w:font w:name="Symbol">
     <w:panose1 w:val="05050102010706020507"/>
     <w:charset w:val="02"/>
@@ -11932,7 +11329,7 @@
     <w:charset w:val="00"/>
     <w:family w:val="roman"/>
     <w:pitch w:val="variable"/>
-    <w:sig w:usb0="E0002EFF" w:usb1="C000785B" w:usb2="00000009" w:usb3="00000000" w:csb0="000001FF" w:csb1="00000000"/>
+    <w:sig w:usb0="E0002AFF" w:usb1="C0007843" w:usb2="00000009" w:usb3="00000000" w:csb0="000001FF" w:csb1="00000000"/>
   </w:font>
   <w:font w:name="Courier New">
     <w:panose1 w:val="02070309020205020404"/>
@@ -11953,20 +11350,20 @@
     <w:charset w:val="00"/>
     <w:family w:val="swiss"/>
     <w:pitch w:val="variable"/>
-    <w:sig w:usb0="E4002EFF" w:usb1="C000247B" w:usb2="00000009" w:usb3="00000000" w:csb0="000001FF" w:csb1="00000000"/>
+    <w:sig w:usb0="E0002AFF" w:usb1="4000ACFF" w:usb2="00000001" w:usb3="00000000" w:csb0="000001FF" w:csb1="00000000"/>
   </w:font>
   <w:font w:name="Calibri Light">
     <w:panose1 w:val="020F0302020204030204"/>
     <w:charset w:val="00"/>
     <w:family w:val="swiss"/>
     <w:pitch w:val="variable"/>
-    <w:sig w:usb0="E4002EFF" w:usb1="C000247B" w:usb2="00000009" w:usb3="00000000" w:csb0="000001FF" w:csb1="00000000"/>
+    <w:sig w:usb0="A0002AEF" w:usb1="4000207B" w:usb2="00000000" w:usb3="00000000" w:csb0="000001FF" w:csb1="00000000"/>
   </w:font>
 </w:fonts>
 </file>
 
 <file path=word/glossary/settings.xml><?xml version="1.0" encoding="utf-8"?>
-<w:settings xmlns:mc="http://schemas.openxmlformats.org/markup-compatibility/2006" xmlns:o="urn:schemas-microsoft-com:office:office" xmlns:r="http://schemas.openxmlformats.org/officeDocument/2006/relationships" xmlns:m="http://schemas.openxmlformats.org/officeDocument/2006/math" xmlns:v="urn:schemas-microsoft-com:vml" xmlns:w10="urn:schemas-microsoft-com:office:word" xmlns:w="http://schemas.openxmlformats.org/wordprocessingml/2006/main" xmlns:w14="http://schemas.microsoft.com/office/word/2010/wordml" xmlns:w15="http://schemas.microsoft.com/office/word/2012/wordml" xmlns:w16cex="http://schemas.microsoft.com/office/word/2018/wordml/cex" xmlns:w16cid="http://schemas.microsoft.com/office/word/2016/wordml/cid" xmlns:w16="http://schemas.microsoft.com/office/word/2018/wordml" xmlns:w16se="http://schemas.microsoft.com/office/word/2015/wordml/symex" xmlns:sl="http://schemas.openxmlformats.org/schemaLibrary/2006/main" mc:Ignorable="w14 w15 w16se w16cid w16 w16cex">
+<w:settings xmlns:mc="http://schemas.openxmlformats.org/markup-compatibility/2006" xmlns:o="urn:schemas-microsoft-com:office:office" xmlns:r="http://schemas.openxmlformats.org/officeDocument/2006/relationships" xmlns:m="http://schemas.openxmlformats.org/officeDocument/2006/math" xmlns:v="urn:schemas-microsoft-com:vml" xmlns:w10="urn:schemas-microsoft-com:office:word" xmlns:w="http://schemas.openxmlformats.org/wordprocessingml/2006/main" xmlns:w14="http://schemas.microsoft.com/office/word/2010/wordml" xmlns:w15="http://schemas.microsoft.com/office/word/2012/wordml" xmlns:w16cex="http://schemas.microsoft.com/office/word/2018/wordml/cex" xmlns:w16cid="http://schemas.microsoft.com/office/word/2016/wordml/cid" xmlns:w16="http://schemas.microsoft.com/office/word/2018/wordml" xmlns:w16sdtdh="http://schemas.microsoft.com/office/word/2020/wordml/sdtdatahash" xmlns:w16se="http://schemas.microsoft.com/office/word/2015/wordml/symex" xmlns:sl="http://schemas.openxmlformats.org/schemaLibrary/2006/main" mc:Ignorable="w14 w15 w16se w16cid w16 w16cex w16sdtdh">
   <w:view w:val="normal"/>
   <w:defaultTabStop w:val="720"/>
   <w:characterSpacingControl w:val="doNotCompress"/>
@@ -11994,6 +11391,7 @@
     <w:rsid w:val="00326A9C"/>
     <w:rsid w:val="00397E42"/>
     <w:rsid w:val="003D788C"/>
+    <w:rsid w:val="00512C38"/>
     <w:rsid w:val="00525700"/>
     <w:rsid w:val="00533F6D"/>
     <w:rsid w:val="005420EB"/>
@@ -12035,7 +11433,7 @@
 </file>
 
 <file path=word/glossary/styles.xml><?xml version="1.0" encoding="utf-8"?>
-<w:styles xmlns:mc="http://schemas.openxmlformats.org/markup-compatibility/2006" xmlns:r="http://schemas.openxmlformats.org/officeDocument/2006/relationships" xmlns:w="http://schemas.openxmlformats.org/wordprocessingml/2006/main" xmlns:w14="http://schemas.microsoft.com/office/word/2010/wordml" xmlns:w15="http://schemas.microsoft.com/office/word/2012/wordml" xmlns:w16cex="http://schemas.microsoft.com/office/word/2018/wordml/cex" xmlns:w16cid="http://schemas.microsoft.com/office/word/2016/wordml/cid" xmlns:w16="http://schemas.microsoft.com/office/word/2018/wordml" xmlns:w16se="http://schemas.microsoft.com/office/word/2015/wordml/symex" mc:Ignorable="w14 w15 w16se w16cid w16 w16cex">
+<w:styles xmlns:mc="http://schemas.openxmlformats.org/markup-compatibility/2006" xmlns:r="http://schemas.openxmlformats.org/officeDocument/2006/relationships" xmlns:w="http://schemas.openxmlformats.org/wordprocessingml/2006/main" xmlns:w14="http://schemas.microsoft.com/office/word/2010/wordml" xmlns:w15="http://schemas.microsoft.com/office/word/2012/wordml" xmlns:w16cex="http://schemas.microsoft.com/office/word/2018/wordml/cex" xmlns:w16cid="http://schemas.microsoft.com/office/word/2016/wordml/cid" xmlns:w16="http://schemas.microsoft.com/office/word/2018/wordml" xmlns:w16sdtdh="http://schemas.microsoft.com/office/word/2020/wordml/sdtdatahash" xmlns:w16se="http://schemas.microsoft.com/office/word/2015/wordml/symex" mc:Ignorable="w14 w15 w16se w16cid w16 w16cex w16sdtdh">
   <w:docDefaults>
     <w:rPrDefault>
       <w:rPr>
@@ -12478,7 +11876,7 @@
 </file>
 
 <file path=word/glossary/webSettings.xml><?xml version="1.0" encoding="utf-8"?>
-<w:webSettings xmlns:mc="http://schemas.openxmlformats.org/markup-compatibility/2006" xmlns:r="http://schemas.openxmlformats.org/officeDocument/2006/relationships" xmlns:w="http://schemas.openxmlformats.org/wordprocessingml/2006/main" xmlns:w14="http://schemas.microsoft.com/office/word/2010/wordml" xmlns:w15="http://schemas.microsoft.com/office/word/2012/wordml" xmlns:w16cex="http://schemas.microsoft.com/office/word/2018/wordml/cex" xmlns:w16cid="http://schemas.microsoft.com/office/word/2016/wordml/cid" xmlns:w16="http://schemas.microsoft.com/office/word/2018/wordml" xmlns:w16se="http://schemas.microsoft.com/office/word/2015/wordml/symex" mc:Ignorable="w14 w15 w16se w16cid w16 w16cex">
+<w:webSettings xmlns:mc="http://schemas.openxmlformats.org/markup-compatibility/2006" xmlns:r="http://schemas.openxmlformats.org/officeDocument/2006/relationships" xmlns:w="http://schemas.openxmlformats.org/wordprocessingml/2006/main" xmlns:w14="http://schemas.microsoft.com/office/word/2010/wordml" xmlns:w15="http://schemas.microsoft.com/office/word/2012/wordml" xmlns:w16cex="http://schemas.microsoft.com/office/word/2018/wordml/cex" xmlns:w16cid="http://schemas.microsoft.com/office/word/2016/wordml/cid" xmlns:w16="http://schemas.microsoft.com/office/word/2018/wordml" xmlns:w16sdtdh="http://schemas.microsoft.com/office/word/2020/wordml/sdtdatahash" xmlns:w16se="http://schemas.microsoft.com/office/word/2015/wordml/symex" mc:Ignorable="w14 w15 w16se w16cid w16 w16cex w16sdtdh">
   <w:optimizeForBrowser/>
   <w:allowPNG/>
 </w:webSettings>

</xml_diff>